<commit_message>
updated guide- disable PPT addins before running util to generate images
git-svn-id: svn+ssh://svn.marklogic.com/project/engsvn/MLOS/trunk/Office2007@54605 62cac252-8da6-4816-9e9d-6dc37b19578c
</commit_message>
<xml_diff>
--- a/Addins/PowerPoint/docs/ToolkitForPowerPointGuide.docx
+++ b/Addins/PowerPoint/docs/ToolkitForPowerPointGuide.docx
@@ -7848,7 +7848,7 @@
           <w:sz w:val="20"/>
           <w:szCs w:val="20"/>
         </w:rPr>
-        <w:t xml:space="preserve">–I </w:t>
+        <w:t xml:space="preserve">–i </w:t>
       </w:r>
       <w:r>
         <w:rPr>
@@ -20978,7 +20978,16 @@
           <w:sz w:val="24"/>
           <w:szCs w:val="24"/>
         </w:rPr>
-        <w:t xml:space="preserve">There are two files in /images: </w:t>
+        <w:t>There are two files in /image-util</w:t>
+      </w:r>
+      <w:r>
+        <w:rPr>
+          <w:rFonts w:ascii="Times New Roman" w:hAnsi="Times New Roman" w:cs="Times New Roman"/>
+          <w:color w:val="000000"/>
+          <w:sz w:val="24"/>
+          <w:szCs w:val="24"/>
+        </w:rPr>
+        <w:t xml:space="preserve">: </w:t>
       </w:r>
       <w:r>
         <w:rPr>
@@ -21254,6 +21263,127 @@
           <w:szCs w:val="24"/>
         </w:rPr>
         <w:t>potm files found in the specified directory, and its subdirectories. The presentation will have a _PNG dir of associated image files saved as a sibling to the original file.  You can then load these into MarkLogic using webDAV, the Server’s own load functionality in AdminUI, or any other load utility.</w:t>
+      </w:r>
+    </w:p>
+    <w:p>
+      <w:pPr>
+        <w:autoSpaceDE w:val="0"/>
+        <w:autoSpaceDN w:val="0"/>
+        <w:adjustRightInd w:val="0"/>
+        <w:spacing w:after="0" w:line="240" w:lineRule="auto"/>
+        <w:rPr>
+          <w:rFonts w:ascii="Times New Roman" w:hAnsi="Times New Roman" w:cs="Times New Roman"/>
+          <w:color w:val="000000"/>
+          <w:sz w:val="24"/>
+          <w:szCs w:val="24"/>
+        </w:rPr>
+      </w:pPr>
+    </w:p>
+    <w:p>
+      <w:pPr>
+        <w:autoSpaceDE w:val="0"/>
+        <w:autoSpaceDN w:val="0"/>
+        <w:adjustRightInd w:val="0"/>
+        <w:spacing w:after="0" w:line="240" w:lineRule="auto"/>
+        <w:rPr>
+          <w:rFonts w:ascii="Times New Roman" w:hAnsi="Times New Roman" w:cs="Times New Roman"/>
+          <w:color w:val="000000"/>
+          <w:sz w:val="24"/>
+          <w:szCs w:val="24"/>
+        </w:rPr>
+      </w:pPr>
+      <w:r>
+        <w:rPr>
+          <w:rFonts w:ascii="Times New Roman" w:hAnsi="Times New Roman" w:cs="Times New Roman"/>
+          <w:b/>
+          <w:color w:val="000000"/>
+          <w:sz w:val="24"/>
+          <w:szCs w:val="24"/>
+        </w:rPr>
+        <w:t>Note:</w:t>
+      </w:r>
+      <w:r>
+        <w:rPr>
+          <w:rFonts w:ascii="Times New Roman" w:hAnsi="Times New Roman" w:cs="Times New Roman"/>
+          <w:color w:val="000000"/>
+          <w:sz w:val="24"/>
+          <w:szCs w:val="24"/>
+        </w:rPr>
+        <w:t xml:space="preserve"> As this utility uses PowerPoint, make sure you execute on a system that has PowerPoint 2007 installed. Also, the utility works best if you disable any Add-Ins enabled in PowerPoint before use.  You can disable Add-Ins  by navigating to :</w:t>
+      </w:r>
+    </w:p>
+    <w:p>
+      <w:pPr>
+        <w:autoSpaceDE w:val="0"/>
+        <w:autoSpaceDN w:val="0"/>
+        <w:adjustRightInd w:val="0"/>
+        <w:spacing w:after="0" w:line="240" w:lineRule="auto"/>
+        <w:rPr>
+          <w:rFonts w:ascii="Times New Roman" w:hAnsi="Times New Roman" w:cs="Times New Roman"/>
+          <w:color w:val="000000"/>
+          <w:sz w:val="24"/>
+          <w:szCs w:val="24"/>
+        </w:rPr>
+      </w:pPr>
+    </w:p>
+    <w:p>
+      <w:pPr>
+        <w:autoSpaceDE w:val="0"/>
+        <w:autoSpaceDN w:val="0"/>
+        <w:adjustRightInd w:val="0"/>
+        <w:spacing w:after="0" w:line="240" w:lineRule="auto"/>
+        <w:rPr>
+          <w:rFonts w:ascii="Times New Roman" w:hAnsi="Times New Roman" w:cs="Times New Roman"/>
+          <w:color w:val="000000"/>
+          <w:sz w:val="24"/>
+          <w:szCs w:val="24"/>
+        </w:rPr>
+      </w:pPr>
+      <w:r>
+        <w:rPr>
+          <w:rFonts w:ascii="Times New Roman" w:hAnsi="Times New Roman" w:cs="Times New Roman"/>
+          <w:color w:val="000000"/>
+          <w:sz w:val="24"/>
+          <w:szCs w:val="24"/>
+        </w:rPr>
+        <w:t xml:space="preserve">Button -&gt; PowerPoint Options -&gt; Add-Ins -&gt; Select Com Add-Ins and click “Go…”. </w:t>
+      </w:r>
+    </w:p>
+    <w:p>
+      <w:pPr>
+        <w:autoSpaceDE w:val="0"/>
+        <w:autoSpaceDN w:val="0"/>
+        <w:adjustRightInd w:val="0"/>
+        <w:spacing w:after="0" w:line="240" w:lineRule="auto"/>
+        <w:rPr>
+          <w:rFonts w:ascii="Times New Roman" w:hAnsi="Times New Roman" w:cs="Times New Roman"/>
+          <w:color w:val="000000"/>
+          <w:sz w:val="24"/>
+          <w:szCs w:val="24"/>
+        </w:rPr>
+      </w:pPr>
+    </w:p>
+    <w:p>
+      <w:pPr>
+        <w:autoSpaceDE w:val="0"/>
+        <w:autoSpaceDN w:val="0"/>
+        <w:adjustRightInd w:val="0"/>
+        <w:spacing w:after="0" w:line="240" w:lineRule="auto"/>
+        <w:rPr>
+          <w:rFonts w:ascii="Times New Roman" w:hAnsi="Times New Roman" w:cs="Times New Roman"/>
+          <w:color w:val="000000"/>
+          <w:sz w:val="24"/>
+          <w:szCs w:val="24"/>
+        </w:rPr>
+      </w:pPr>
+      <w:r>
+        <w:rPr>
+          <w:rFonts w:ascii="Times New Roman" w:hAnsi="Times New Roman" w:cs="Times New Roman"/>
+          <w:color w:val="000000"/>
+          <w:sz w:val="24"/>
+          <w:szCs w:val="24"/>
+        </w:rPr>
+        <w:t>In the dialog box that appears, uncheck any Add-Ins that don’t need to be loaded while PowerPoint is used to generate the images. After using the utility, be sure to re-enable the Add-Ins that are important to you.</w:t>
       </w:r>
     </w:p>
     <w:p>
@@ -22126,6 +22256,7 @@
           <w:sz w:val="24"/>
           <w:szCs w:val="24"/>
         </w:rPr>
+        <w:lastRenderedPageBreak/>
         <w:t>When you create a MarkLogic Server application that communic</w:t>
       </w:r>
       <w:r>
@@ -22432,7 +22563,6 @@
           <w:sz w:val="24"/>
           <w:szCs w:val="24"/>
         </w:rPr>
-        <w:lastRenderedPageBreak/>
         <w:t>Additionally, there is a library of XQuery functions designed to support the Microsoft</w:t>
       </w:r>
       <w:r>
@@ -27994,7 +28124,7 @@
 </file>
 
 <file path=customXml/itemProps1.xml><?xml version="1.0" encoding="utf-8"?>
-<ds:datastoreItem xmlns:ds="http://schemas.openxmlformats.org/officeDocument/2006/customXml" ds:itemID="{33377675-D84A-40E2-924F-8031F2F68910}">
+<ds:datastoreItem xmlns:ds="http://schemas.openxmlformats.org/officeDocument/2006/customXml" ds:itemID="{CE71B0FE-A617-45EE-BA7A-A20105C90F50}">
   <ds:schemaRefs>
     <ds:schemaRef ds:uri="http://schemas.openxmlformats.org/officeDocument/2006/bibliography"/>
   </ds:schemaRefs>

</xml_diff>

<commit_message>
update prop info for pipeline
git-svn-id: svn+ssh://svn.marklogic.com/project/engsvn/MLOS/trunk/Office2007@54634 62cac252-8da6-4816-9e9d-6dc37b19578c
</commit_message>
<xml_diff>
--- a/Addins/PowerPoint/docs/ToolkitForPowerPointGuide.docx
+++ b/Addins/PowerPoint/docs/ToolkitForPowerPointGuide.docx
@@ -58,7 +58,18 @@
           <w:sz w:val="72"/>
           <w:szCs w:val="72"/>
         </w:rPr>
-        <w:t>Mark Logic Corporation</w:t>
+        <w:t xml:space="preserve">Mark Logic </w:t>
+      </w:r>
+      <w:r>
+        <w:rPr>
+          <w:rFonts w:ascii="Arial" w:hAnsi="Arial" w:cs="Arial"/>
+          <w:b/>
+          <w:bCs/>
+          <w:color w:val="000000"/>
+          <w:sz w:val="72"/>
+          <w:szCs w:val="72"/>
+        </w:rPr>
+        <w:t>Corporation</w:t>
       </w:r>
     </w:p>
     <w:p>
@@ -11415,7 +11426,43 @@
           <w:sz w:val="24"/>
           <w:szCs w:val="24"/>
         </w:rPr>
-        <w:t>lide#.xml from extracted presentations that refer to associated images. Likewise, the pipeline sets properties on associated images that reference the original Slide#.xml from the extracted presentation.   It doesn’t matter which is saved first, but the location and naming of images must adhere to certain conventions for properties to be set for the related images and slides. This chapter covers the following topics:</w:t>
+        <w:t xml:space="preserve">lide#.xml from extracted presentations that refer to associated images. Likewise, the pipeline sets properties on associated images that reference the original </w:t>
+      </w:r>
+      <w:r>
+        <w:rPr>
+          <w:rFonts w:ascii="Times New Roman" w:hAnsi="Times New Roman" w:cs="Times New Roman"/>
+          <w:color w:val="000000"/>
+          <w:sz w:val="24"/>
+          <w:szCs w:val="24"/>
+        </w:rPr>
+        <w:t>s</w:t>
+      </w:r>
+      <w:r>
+        <w:rPr>
+          <w:rFonts w:ascii="Times New Roman" w:hAnsi="Times New Roman" w:cs="Times New Roman"/>
+          <w:color w:val="000000"/>
+          <w:sz w:val="24"/>
+          <w:szCs w:val="24"/>
+        </w:rPr>
+        <w:t>lide#.xml from the extracted presentation.   It doesn’t matter which is saved first,</w:t>
+      </w:r>
+      <w:r>
+        <w:rPr>
+          <w:rFonts w:ascii="Times New Roman" w:hAnsi="Times New Roman" w:cs="Times New Roman"/>
+          <w:color w:val="000000"/>
+          <w:sz w:val="24"/>
+          <w:szCs w:val="24"/>
+        </w:rPr>
+        <w:t xml:space="preserve"> slide or image,</w:t>
+      </w:r>
+      <w:r>
+        <w:rPr>
+          <w:rFonts w:ascii="Times New Roman" w:hAnsi="Times New Roman" w:cs="Times New Roman"/>
+          <w:color w:val="000000"/>
+          <w:sz w:val="24"/>
+          <w:szCs w:val="24"/>
+        </w:rPr>
+        <w:t xml:space="preserve"> but the location and naming of images must adhere to certain conventions for properties to be set for the related images and slides. This chapter covers the following topics:</w:t>
       </w:r>
     </w:p>
     <w:p>
@@ -11523,6 +11570,39 @@
           <w:szCs w:val="20"/>
         </w:rPr>
         <w:t>Conventions</w:t>
+      </w:r>
+    </w:p>
+    <w:p>
+      <w:pPr>
+        <w:autoSpaceDE w:val="0"/>
+        <w:autoSpaceDN w:val="0"/>
+        <w:adjustRightInd w:val="0"/>
+        <w:spacing w:after="0" w:line="240" w:lineRule="auto"/>
+        <w:ind w:firstLine="720"/>
+        <w:rPr>
+          <w:rFonts w:ascii="Arial" w:hAnsi="Arial" w:cs="Arial"/>
+          <w:color w:val="0000FF"/>
+          <w:sz w:val="20"/>
+          <w:szCs w:val="20"/>
+        </w:rPr>
+      </w:pPr>
+      <w:r>
+        <w:rPr>
+          <w:rFonts w:ascii="Times New Roman" w:hAnsi="Times New Roman" w:cs="Times New Roman"/>
+          <w:color w:val="000000"/>
+          <w:sz w:val="24"/>
+          <w:szCs w:val="24"/>
+        </w:rPr>
+        <w:t xml:space="preserve">• </w:t>
+      </w:r>
+      <w:r>
+        <w:rPr>
+          <w:rFonts w:ascii="Arial" w:hAnsi="Arial" w:cs="Arial"/>
+          <w:color w:val="0000FF"/>
+          <w:sz w:val="20"/>
+          <w:szCs w:val="20"/>
+        </w:rPr>
+        <w:t>Properties Set</w:t>
       </w:r>
     </w:p>
     <w:p>
@@ -12204,7 +12284,6 @@
           <w:sz w:val="24"/>
           <w:szCs w:val="24"/>
         </w:rPr>
-        <w:lastRenderedPageBreak/>
         <w:t>Enable the PresentationML Process Pipeline</w:t>
       </w:r>
     </w:p>
@@ -12488,623 +12567,9 @@
           <w:sz w:val="26"/>
           <w:szCs w:val="26"/>
         </w:rPr>
-        <w:t>3.2 Naming Conventions</w:t>
-      </w:r>
-    </w:p>
-    <w:p>
-      <w:pPr>
-        <w:autoSpaceDE w:val="0"/>
-        <w:autoSpaceDN w:val="0"/>
-        <w:adjustRightInd w:val="0"/>
-        <w:spacing w:after="0" w:line="240" w:lineRule="auto"/>
-        <w:rPr>
-          <w:rFonts w:ascii="Times New Roman" w:hAnsi="Times New Roman" w:cs="Times New Roman"/>
-          <w:color w:val="000000"/>
-          <w:sz w:val="24"/>
-          <w:szCs w:val="24"/>
-        </w:rPr>
-      </w:pPr>
-    </w:p>
-    <w:p>
-      <w:pPr>
-        <w:autoSpaceDE w:val="0"/>
-        <w:autoSpaceDN w:val="0"/>
-        <w:adjustRightInd w:val="0"/>
-        <w:spacing w:after="0" w:line="240" w:lineRule="auto"/>
-        <w:rPr>
-          <w:rFonts w:ascii="Times New Roman" w:hAnsi="Times New Roman" w:cs="Times New Roman"/>
-          <w:color w:val="000000"/>
-          <w:sz w:val="24"/>
-          <w:szCs w:val="24"/>
-        </w:rPr>
-      </w:pPr>
-      <w:r>
-        <w:rPr>
-          <w:rFonts w:ascii="Times New Roman" w:hAnsi="Times New Roman" w:cs="Times New Roman"/>
-          <w:color w:val="000000"/>
-          <w:sz w:val="24"/>
-          <w:szCs w:val="24"/>
-        </w:rPr>
-        <w:t>A presentation, foo.pptx, extracted using the Office Open XML Extract pipeline, will have the presentation parts extracted to a directory /foo_pptx_parts/.  This directory location is a sibling to where the original.pptx is saved in MarkLogic.  The contents of the directory are the unzipped presentation, maintaining the naming and structure the files had in the .pptx.</w:t>
-      </w:r>
-    </w:p>
-    <w:p>
-      <w:pPr>
-        <w:autoSpaceDE w:val="0"/>
-        <w:autoSpaceDN w:val="0"/>
-        <w:adjustRightInd w:val="0"/>
-        <w:spacing w:after="0" w:line="240" w:lineRule="auto"/>
-        <w:rPr>
-          <w:rFonts w:ascii="Times New Roman" w:hAnsi="Times New Roman" w:cs="Times New Roman"/>
-          <w:color w:val="000000"/>
-          <w:sz w:val="24"/>
-          <w:szCs w:val="24"/>
-        </w:rPr>
-      </w:pPr>
-    </w:p>
-    <w:p>
-      <w:pPr>
-        <w:autoSpaceDE w:val="0"/>
-        <w:autoSpaceDN w:val="0"/>
-        <w:adjustRightInd w:val="0"/>
-        <w:spacing w:after="0" w:line="240" w:lineRule="auto"/>
-        <w:rPr>
-          <w:rFonts w:ascii="Times New Roman" w:hAnsi="Times New Roman" w:cs="Times New Roman"/>
-          <w:color w:val="000000"/>
-          <w:sz w:val="24"/>
-          <w:szCs w:val="24"/>
-        </w:rPr>
-      </w:pPr>
-      <w:r>
-        <w:rPr>
-          <w:rFonts w:ascii="Times New Roman" w:hAnsi="Times New Roman" w:cs="Times New Roman"/>
-          <w:color w:val="000000"/>
-          <w:sz w:val="24"/>
-          <w:szCs w:val="24"/>
-        </w:rPr>
-        <w:t>For</w:t>
-      </w:r>
-      <w:r>
-        <w:rPr>
-          <w:rFonts w:ascii="Times New Roman" w:hAnsi="Times New Roman" w:cs="Times New Roman"/>
-          <w:color w:val="000000"/>
-          <w:sz w:val="24"/>
-          <w:szCs w:val="24"/>
-        </w:rPr>
-        <w:t xml:space="preserve"> the PresentationML Process pipeline to be useful to you, and for </w:t>
-      </w:r>
-      <w:r>
-        <w:rPr>
-          <w:rFonts w:ascii="Times New Roman" w:hAnsi="Times New Roman" w:cs="Times New Roman"/>
-          <w:color w:val="000000"/>
-          <w:sz w:val="24"/>
-          <w:szCs w:val="24"/>
-        </w:rPr>
-        <w:t xml:space="preserve">properties to be </w:t>
-      </w:r>
-      <w:r>
-        <w:rPr>
-          <w:rFonts w:ascii="Times New Roman" w:hAnsi="Times New Roman" w:cs="Times New Roman"/>
-          <w:color w:val="000000"/>
-          <w:sz w:val="24"/>
-          <w:szCs w:val="24"/>
-        </w:rPr>
-        <w:t>set on slides and</w:t>
-      </w:r>
-      <w:r>
-        <w:rPr>
-          <w:rFonts w:ascii="Times New Roman" w:hAnsi="Times New Roman" w:cs="Times New Roman"/>
-          <w:color w:val="000000"/>
-          <w:sz w:val="24"/>
-          <w:szCs w:val="24"/>
-        </w:rPr>
-        <w:t xml:space="preserve"> </w:t>
-      </w:r>
-      <w:r>
-        <w:rPr>
-          <w:rFonts w:ascii="Times New Roman" w:hAnsi="Times New Roman" w:cs="Times New Roman"/>
-          <w:color w:val="000000"/>
-          <w:sz w:val="24"/>
-          <w:szCs w:val="24"/>
-        </w:rPr>
-        <w:t>associated images, I</w:t>
-      </w:r>
-      <w:r>
-        <w:rPr>
-          <w:rFonts w:ascii="Times New Roman" w:hAnsi="Times New Roman" w:cs="Times New Roman"/>
-          <w:color w:val="000000"/>
-          <w:sz w:val="24"/>
-          <w:szCs w:val="24"/>
-        </w:rPr>
-        <w:t xml:space="preserve">mages must be saved in a sibling directory </w:t>
-      </w:r>
-      <w:r>
-        <w:rPr>
-          <w:rFonts w:ascii="Times New Roman" w:hAnsi="Times New Roman" w:cs="Times New Roman"/>
-          <w:color w:val="000000"/>
-          <w:sz w:val="24"/>
-          <w:szCs w:val="24"/>
-        </w:rPr>
-        <w:t xml:space="preserve">to the extracted parts directory for the presentation.  The name of the directory should be the name of the presentation, with the file extension replaced with _PNG. Example directory for foo.pptx and /foo_pptx_parts/ is:  </w:t>
-      </w:r>
-      <w:r>
-        <w:rPr>
-          <w:rFonts w:ascii="Times New Roman" w:hAnsi="Times New Roman" w:cs="Times New Roman"/>
-          <w:color w:val="000000"/>
-          <w:sz w:val="24"/>
-          <w:szCs w:val="24"/>
-        </w:rPr>
-        <w:t xml:space="preserve">/foo_PNG/. </w:t>
-      </w:r>
-    </w:p>
-    <w:p>
-      <w:pPr>
-        <w:autoSpaceDE w:val="0"/>
-        <w:autoSpaceDN w:val="0"/>
-        <w:adjustRightInd w:val="0"/>
-        <w:spacing w:after="0" w:line="240" w:lineRule="auto"/>
-        <w:rPr>
-          <w:rFonts w:ascii="Times New Roman" w:hAnsi="Times New Roman" w:cs="Times New Roman"/>
-          <w:color w:val="000000"/>
-          <w:sz w:val="24"/>
-          <w:szCs w:val="24"/>
-        </w:rPr>
-      </w:pPr>
-    </w:p>
-    <w:p>
-      <w:pPr>
-        <w:autoSpaceDE w:val="0"/>
-        <w:autoSpaceDN w:val="0"/>
-        <w:adjustRightInd w:val="0"/>
-        <w:spacing w:after="0" w:line="240" w:lineRule="auto"/>
-        <w:rPr>
-          <w:rFonts w:ascii="Times New Roman" w:hAnsi="Times New Roman" w:cs="Times New Roman"/>
-          <w:color w:val="000000"/>
-          <w:sz w:val="24"/>
-          <w:szCs w:val="24"/>
-        </w:rPr>
-      </w:pPr>
-      <w:r>
-        <w:rPr>
-          <w:rFonts w:ascii="Times New Roman" w:hAnsi="Times New Roman" w:cs="Times New Roman"/>
-          <w:color w:val="000000"/>
-          <w:sz w:val="24"/>
-          <w:szCs w:val="24"/>
-        </w:rPr>
-        <w:t>Slides within the _PNG directory, must be name Slide1.PNG, Slide2.PNG …SlideN.PNG.  Where the slide image number corresponds to the number of the slide.xml found within the extracted parts.  (/foo_pptx_parts/ppt/slides/slide1.xml, etc.).</w:t>
-      </w:r>
-    </w:p>
-    <w:p>
-      <w:pPr>
-        <w:autoSpaceDE w:val="0"/>
-        <w:autoSpaceDN w:val="0"/>
-        <w:adjustRightInd w:val="0"/>
-        <w:spacing w:after="0" w:line="240" w:lineRule="auto"/>
-        <w:rPr>
-          <w:rFonts w:ascii="Times New Roman" w:hAnsi="Times New Roman" w:cs="Times New Roman"/>
-          <w:color w:val="000000"/>
-          <w:sz w:val="24"/>
-          <w:szCs w:val="24"/>
-        </w:rPr>
-      </w:pPr>
-    </w:p>
-    <w:p>
-      <w:pPr>
-        <w:autoSpaceDE w:val="0"/>
-        <w:autoSpaceDN w:val="0"/>
-        <w:adjustRightInd w:val="0"/>
-        <w:spacing w:after="0" w:line="240" w:lineRule="auto"/>
-        <w:rPr>
-          <w:rFonts w:ascii="Times New Roman" w:hAnsi="Times New Roman" w:cs="Times New Roman"/>
-          <w:color w:val="000000"/>
-          <w:sz w:val="24"/>
-          <w:szCs w:val="24"/>
-        </w:rPr>
-      </w:pPr>
-      <w:r>
-        <w:rPr>
-          <w:rFonts w:ascii="Times New Roman" w:hAnsi="Times New Roman" w:cs="Times New Roman"/>
-          <w:color w:val="000000"/>
-          <w:sz w:val="24"/>
-          <w:szCs w:val="24"/>
-        </w:rPr>
-        <w:t xml:space="preserve">When slides are extracted and save to the Server, the PresentationML process pipeline looks for an associated image, following these conventions. If found, document-properties are set on both the slide#.xml and Slide#.PNG.  Likewise, when images are saved following these conventions, the PresentationML Process pipeline checks for an associated slide#.xml for the image. If </w:t>
-      </w:r>
-      <w:r>
-        <w:rPr>
-          <w:rFonts w:ascii="Times New Roman" w:hAnsi="Times New Roman" w:cs="Times New Roman"/>
-          <w:color w:val="000000"/>
-          <w:sz w:val="24"/>
-          <w:szCs w:val="24"/>
-        </w:rPr>
-        <w:t xml:space="preserve">the image is </w:t>
-      </w:r>
-      <w:r>
-        <w:rPr>
-          <w:rFonts w:ascii="Times New Roman" w:hAnsi="Times New Roman" w:cs="Times New Roman"/>
-          <w:color w:val="000000"/>
-          <w:sz w:val="24"/>
-          <w:szCs w:val="24"/>
-        </w:rPr>
-        <w:t>found, document properties are set on both the slide#.xml and Slide#.PNG.</w:t>
-      </w:r>
-    </w:p>
-    <w:p>
-      <w:pPr>
-        <w:autoSpaceDE w:val="0"/>
-        <w:autoSpaceDN w:val="0"/>
-        <w:adjustRightInd w:val="0"/>
-        <w:spacing w:after="0" w:line="240" w:lineRule="auto"/>
-        <w:rPr>
-          <w:rFonts w:ascii="Times New Roman" w:hAnsi="Times New Roman" w:cs="Times New Roman"/>
-          <w:color w:val="000000"/>
-          <w:sz w:val="24"/>
-          <w:szCs w:val="24"/>
-        </w:rPr>
-      </w:pPr>
-    </w:p>
-    <w:p>
-      <w:pPr>
-        <w:autoSpaceDE w:val="0"/>
-        <w:autoSpaceDN w:val="0"/>
-        <w:adjustRightInd w:val="0"/>
-        <w:spacing w:after="0" w:line="240" w:lineRule="auto"/>
-        <w:rPr>
-          <w:rFonts w:ascii="Times New Roman" w:hAnsi="Times New Roman" w:cs="Times New Roman"/>
-          <w:color w:val="000000"/>
-          <w:sz w:val="24"/>
-          <w:szCs w:val="24"/>
-        </w:rPr>
-      </w:pPr>
-      <w:r>
-        <w:rPr>
-          <w:rFonts w:ascii="Times New Roman" w:hAnsi="Times New Roman" w:cs="Times New Roman"/>
-          <w:color w:val="000000"/>
-          <w:sz w:val="24"/>
-          <w:szCs w:val="24"/>
-        </w:rPr>
-        <w:t>Properties set:</w:t>
-      </w:r>
-    </w:p>
-    <w:p>
-      <w:pPr>
-        <w:autoSpaceDE w:val="0"/>
-        <w:autoSpaceDN w:val="0"/>
-        <w:adjustRightInd w:val="0"/>
-        <w:spacing w:after="0" w:line="240" w:lineRule="auto"/>
-        <w:rPr>
-          <w:rFonts w:ascii="Times New Roman" w:hAnsi="Times New Roman" w:cs="Times New Roman"/>
-          <w:color w:val="000000"/>
-          <w:sz w:val="24"/>
-          <w:szCs w:val="24"/>
-        </w:rPr>
-      </w:pPr>
-    </w:p>
-    <w:p>
-      <w:pPr>
-        <w:autoSpaceDE w:val="0"/>
-        <w:autoSpaceDN w:val="0"/>
-        <w:adjustRightInd w:val="0"/>
-        <w:spacing w:after="0" w:line="240" w:lineRule="auto"/>
-        <w:rPr>
-          <w:rFonts w:ascii="Times New Roman" w:hAnsi="Times New Roman" w:cs="Times New Roman"/>
-          <w:color w:val="000000"/>
-          <w:sz w:val="24"/>
-          <w:szCs w:val="24"/>
-        </w:rPr>
-      </w:pPr>
-      <w:r>
-        <w:rPr>
-          <w:rFonts w:ascii="Times New Roman" w:hAnsi="Times New Roman" w:cs="Times New Roman"/>
-          <w:color w:val="000000"/>
-          <w:sz w:val="24"/>
-          <w:szCs w:val="24"/>
-        </w:rPr>
-        <w:t>slide#.xml</w:t>
-      </w:r>
-    </w:p>
-    <w:p>
-      <w:pPr>
-        <w:autoSpaceDE w:val="0"/>
-        <w:autoSpaceDN w:val="0"/>
-        <w:adjustRightInd w:val="0"/>
-        <w:spacing w:after="0" w:line="240" w:lineRule="auto"/>
-        <w:rPr>
-          <w:rFonts w:ascii="Times New Roman" w:hAnsi="Times New Roman" w:cs="Times New Roman"/>
-          <w:color w:val="000000"/>
-          <w:sz w:val="24"/>
-          <w:szCs w:val="24"/>
-        </w:rPr>
-      </w:pPr>
-      <w:r>
-        <w:rPr>
-          <w:rFonts w:ascii="Times New Roman" w:hAnsi="Times New Roman" w:cs="Times New Roman"/>
-          <w:color w:val="000000"/>
-          <w:sz w:val="24"/>
-          <w:szCs w:val="24"/>
-        </w:rPr>
-        <w:t>&lt;</w:t>
-      </w:r>
-      <w:r>
-        <w:rPr>
-          <w:rFonts w:ascii="Times New Roman" w:hAnsi="Times New Roman" w:cs="Times New Roman"/>
-          <w:color w:val="000000"/>
-          <w:sz w:val="24"/>
-          <w:szCs w:val="24"/>
-        </w:rPr>
-        <w:t>slideimg</w:t>
-      </w:r>
-      <w:r>
-        <w:rPr>
-          <w:rFonts w:ascii="Times New Roman" w:hAnsi="Times New Roman" w:cs="Times New Roman"/>
-          <w:color w:val="000000"/>
-          <w:sz w:val="24"/>
-          <w:szCs w:val="24"/>
-        </w:rPr>
-        <w:t>&gt;</w:t>
-      </w:r>
-      <w:r>
-        <w:rPr>
-          <w:rFonts w:ascii="Times New Roman" w:hAnsi="Times New Roman" w:cs="Times New Roman"/>
-          <w:color w:val="000000"/>
-          <w:sz w:val="24"/>
-          <w:szCs w:val="24"/>
-        </w:rPr>
-        <w:t>/</w:t>
-      </w:r>
-      <w:r>
-        <w:rPr>
-          <w:rFonts w:ascii="Times New Roman" w:hAnsi="Times New Roman" w:cs="Times New Roman"/>
-          <w:color w:val="000000"/>
-          <w:sz w:val="24"/>
-          <w:szCs w:val="24"/>
-        </w:rPr>
-        <w:t>Foo</w:t>
-      </w:r>
-      <w:r>
-        <w:rPr>
-          <w:rFonts w:ascii="Times New Roman" w:hAnsi="Times New Roman" w:cs="Times New Roman"/>
-          <w:color w:val="000000"/>
-          <w:sz w:val="24"/>
-          <w:szCs w:val="24"/>
-        </w:rPr>
-        <w:t>_PNG/Slide10.PNG</w:t>
-      </w:r>
-      <w:r>
-        <w:rPr>
-          <w:rFonts w:ascii="Times New Roman" w:hAnsi="Times New Roman" w:cs="Times New Roman"/>
-          <w:color w:val="000000"/>
-          <w:sz w:val="24"/>
-          <w:szCs w:val="24"/>
-        </w:rPr>
-        <w:t>&lt;/slideimg&gt;</w:t>
-      </w:r>
-      <w:r>
-        <w:rPr>
-          <w:rFonts w:ascii="Times New Roman" w:hAnsi="Times New Roman" w:cs="Times New Roman"/>
-          <w:color w:val="000000"/>
-          <w:sz w:val="24"/>
-          <w:szCs w:val="24"/>
-        </w:rPr>
-        <w:t xml:space="preserve">            //URI of </w:t>
-      </w:r>
-      <w:r>
-        <w:rPr>
-          <w:rFonts w:ascii="Times New Roman" w:hAnsi="Times New Roman" w:cs="Times New Roman"/>
-          <w:color w:val="000000"/>
-          <w:sz w:val="24"/>
-          <w:szCs w:val="24"/>
-        </w:rPr>
-        <w:t>associated s</w:t>
-      </w:r>
-      <w:r>
-        <w:rPr>
-          <w:rFonts w:ascii="Times New Roman" w:hAnsi="Times New Roman" w:cs="Times New Roman"/>
-          <w:color w:val="000000"/>
-          <w:sz w:val="24"/>
-          <w:szCs w:val="24"/>
-        </w:rPr>
-        <w:t>lide image</w:t>
-      </w:r>
-    </w:p>
-    <w:p>
-      <w:pPr>
-        <w:autoSpaceDE w:val="0"/>
-        <w:autoSpaceDN w:val="0"/>
-        <w:adjustRightInd w:val="0"/>
-        <w:spacing w:after="0" w:line="240" w:lineRule="auto"/>
-        <w:rPr>
-          <w:rFonts w:ascii="Times New Roman" w:hAnsi="Times New Roman" w:cs="Times New Roman"/>
-          <w:color w:val="000000"/>
-          <w:sz w:val="24"/>
-          <w:szCs w:val="24"/>
-        </w:rPr>
-      </w:pPr>
-    </w:p>
-    <w:p>
-      <w:pPr>
-        <w:autoSpaceDE w:val="0"/>
-        <w:autoSpaceDN w:val="0"/>
-        <w:adjustRightInd w:val="0"/>
-        <w:spacing w:after="0" w:line="240" w:lineRule="auto"/>
-        <w:rPr>
-          <w:rFonts w:ascii="Times New Roman" w:hAnsi="Times New Roman" w:cs="Times New Roman"/>
-          <w:color w:val="000000"/>
-          <w:sz w:val="24"/>
-          <w:szCs w:val="24"/>
-        </w:rPr>
-      </w:pPr>
-      <w:r>
-        <w:rPr>
-          <w:rFonts w:ascii="Times New Roman" w:hAnsi="Times New Roman" w:cs="Times New Roman"/>
-          <w:color w:val="000000"/>
-          <w:sz w:val="24"/>
-          <w:szCs w:val="24"/>
-        </w:rPr>
-        <w:t>Slide#.PNG</w:t>
-      </w:r>
-      <w:r>
-        <w:rPr>
-          <w:rFonts w:ascii="Times New Roman" w:hAnsi="Times New Roman" w:cs="Times New Roman"/>
-          <w:color w:val="000000"/>
-          <w:sz w:val="24"/>
-          <w:szCs w:val="24"/>
-        </w:rPr>
-        <w:t>:</w:t>
-      </w:r>
-    </w:p>
-    <w:p>
-      <w:pPr>
-        <w:autoSpaceDE w:val="0"/>
-        <w:autoSpaceDN w:val="0"/>
-        <w:adjustRightInd w:val="0"/>
-        <w:spacing w:after="0" w:line="240" w:lineRule="auto"/>
-        <w:rPr>
-          <w:rFonts w:ascii="Times New Roman" w:hAnsi="Times New Roman" w:cs="Times New Roman"/>
-          <w:color w:val="000000"/>
-          <w:sz w:val="24"/>
-          <w:szCs w:val="24"/>
-        </w:rPr>
-      </w:pPr>
-      <w:r>
-        <w:rPr>
-          <w:rFonts w:ascii="Times New Roman" w:hAnsi="Times New Roman" w:cs="Times New Roman"/>
-          <w:color w:val="000000"/>
-          <w:sz w:val="24"/>
-          <w:szCs w:val="24"/>
-        </w:rPr>
-        <w:t>&lt;pptx&gt;/F</w:t>
-      </w:r>
-      <w:r>
-        <w:rPr>
-          <w:rFonts w:ascii="Times New Roman" w:hAnsi="Times New Roman" w:cs="Times New Roman"/>
-          <w:color w:val="000000"/>
-          <w:sz w:val="24"/>
-          <w:szCs w:val="24"/>
-        </w:rPr>
-        <w:t>oo</w:t>
-      </w:r>
-      <w:r>
-        <w:rPr>
-          <w:rFonts w:ascii="Times New Roman" w:hAnsi="Times New Roman" w:cs="Times New Roman"/>
-          <w:color w:val="000000"/>
-          <w:sz w:val="24"/>
-          <w:szCs w:val="24"/>
-        </w:rPr>
-        <w:t>.pptx&lt;/pptx&gt;</w:t>
-      </w:r>
-      <w:r>
-        <w:rPr>
-          <w:rFonts w:ascii="Times New Roman" w:hAnsi="Times New Roman" w:cs="Times New Roman"/>
-          <w:color w:val="000000"/>
-          <w:sz w:val="24"/>
-          <w:szCs w:val="24"/>
-        </w:rPr>
-        <w:t xml:space="preserve">                                                  //URI of related .pptx</w:t>
-      </w:r>
-    </w:p>
-    <w:p>
-      <w:pPr>
-        <w:autoSpaceDE w:val="0"/>
-        <w:autoSpaceDN w:val="0"/>
-        <w:adjustRightInd w:val="0"/>
-        <w:spacing w:after="0" w:line="240" w:lineRule="auto"/>
-        <w:rPr>
-          <w:rFonts w:ascii="Times New Roman" w:hAnsi="Times New Roman" w:cs="Times New Roman"/>
-          <w:color w:val="000000"/>
-          <w:sz w:val="24"/>
-          <w:szCs w:val="24"/>
-        </w:rPr>
-      </w:pPr>
-      <w:r>
-        <w:rPr>
-          <w:rFonts w:ascii="Times New Roman" w:hAnsi="Times New Roman" w:cs="Times New Roman"/>
-          <w:color w:val="000000"/>
-          <w:sz w:val="24"/>
-          <w:szCs w:val="24"/>
-        </w:rPr>
-        <w:t>&lt;slide&gt;/F</w:t>
-      </w:r>
-      <w:r>
-        <w:rPr>
-          <w:rFonts w:ascii="Times New Roman" w:hAnsi="Times New Roman" w:cs="Times New Roman"/>
-          <w:color w:val="000000"/>
-          <w:sz w:val="24"/>
-          <w:szCs w:val="24"/>
-        </w:rPr>
-        <w:t>oo</w:t>
-      </w:r>
-      <w:r>
-        <w:rPr>
-          <w:rFonts w:ascii="Times New Roman" w:hAnsi="Times New Roman" w:cs="Times New Roman"/>
-          <w:color w:val="000000"/>
-          <w:sz w:val="24"/>
-          <w:szCs w:val="24"/>
-        </w:rPr>
-        <w:t>_pptx_parts/ppt/slides/slide10.xml&lt;/slide&gt;</w:t>
-      </w:r>
-      <w:r>
-        <w:rPr>
-          <w:rFonts w:ascii="Times New Roman" w:hAnsi="Times New Roman" w:cs="Times New Roman"/>
-          <w:color w:val="000000"/>
-          <w:sz w:val="24"/>
-          <w:szCs w:val="24"/>
-        </w:rPr>
-        <w:t xml:space="preserve">  //URI of related slide#.xml</w:t>
-      </w:r>
-    </w:p>
-    <w:p>
-      <w:pPr>
-        <w:autoSpaceDE w:val="0"/>
-        <w:autoSpaceDN w:val="0"/>
-        <w:adjustRightInd w:val="0"/>
-        <w:spacing w:after="0" w:line="240" w:lineRule="auto"/>
-        <w:rPr>
-          <w:rFonts w:ascii="Times New Roman" w:hAnsi="Times New Roman" w:cs="Times New Roman"/>
-          <w:color w:val="000000"/>
-          <w:sz w:val="24"/>
-          <w:szCs w:val="24"/>
-        </w:rPr>
-      </w:pPr>
-      <w:r>
-        <w:rPr>
-          <w:rFonts w:ascii="Times New Roman" w:hAnsi="Times New Roman" w:cs="Times New Roman"/>
-          <w:color w:val="000000"/>
-          <w:sz w:val="24"/>
-          <w:szCs w:val="24"/>
-        </w:rPr>
-        <w:t>&lt;index&gt;10&lt;/index&gt;</w:t>
-      </w:r>
-      <w:r>
-        <w:rPr>
-          <w:rFonts w:ascii="Times New Roman" w:hAnsi="Times New Roman" w:cs="Times New Roman"/>
-          <w:color w:val="000000"/>
-          <w:sz w:val="24"/>
-          <w:szCs w:val="24"/>
-        </w:rPr>
-        <w:t xml:space="preserve">                                                          //Index of slide</w:t>
-      </w:r>
-    </w:p>
-    <w:p>
-      <w:pPr>
-        <w:autoSpaceDE w:val="0"/>
-        <w:autoSpaceDN w:val="0"/>
-        <w:adjustRightInd w:val="0"/>
-        <w:spacing w:after="0" w:line="240" w:lineRule="auto"/>
-        <w:rPr>
-          <w:rFonts w:ascii="Times New Roman" w:hAnsi="Times New Roman" w:cs="Times New Roman"/>
-          <w:color w:val="000000"/>
-          <w:sz w:val="24"/>
-          <w:szCs w:val="24"/>
-        </w:rPr>
-      </w:pPr>
-    </w:p>
-    <w:p>
-      <w:pPr>
-        <w:autoSpaceDE w:val="0"/>
-        <w:autoSpaceDN w:val="0"/>
-        <w:adjustRightInd w:val="0"/>
-        <w:spacing w:after="0" w:line="240" w:lineRule="auto"/>
+        <w:t xml:space="preserve">3.2 </w:t>
+      </w:r>
+      <w:r>
         <w:rPr>
           <w:rFonts w:ascii="Arial" w:hAnsi="Arial" w:cs="Arial"/>
           <w:b/>
@@ -13113,8 +12578,415 @@
           <w:sz w:val="26"/>
           <w:szCs w:val="26"/>
         </w:rPr>
-      </w:pPr>
-      <w:r>
+        <w:t>Naming Conventions</w:t>
+      </w:r>
+    </w:p>
+    <w:p>
+      <w:pPr>
+        <w:autoSpaceDE w:val="0"/>
+        <w:autoSpaceDN w:val="0"/>
+        <w:adjustRightInd w:val="0"/>
+        <w:spacing w:after="0" w:line="240" w:lineRule="auto"/>
+        <w:rPr>
+          <w:rFonts w:ascii="Times New Roman" w:hAnsi="Times New Roman" w:cs="Times New Roman"/>
+          <w:color w:val="000000"/>
+          <w:sz w:val="24"/>
+          <w:szCs w:val="24"/>
+        </w:rPr>
+      </w:pPr>
+    </w:p>
+    <w:p>
+      <w:pPr>
+        <w:autoSpaceDE w:val="0"/>
+        <w:autoSpaceDN w:val="0"/>
+        <w:adjustRightInd w:val="0"/>
+        <w:spacing w:after="0" w:line="240" w:lineRule="auto"/>
+        <w:rPr>
+          <w:rFonts w:ascii="Times New Roman" w:hAnsi="Times New Roman" w:cs="Times New Roman"/>
+          <w:color w:val="000000"/>
+          <w:sz w:val="24"/>
+          <w:szCs w:val="24"/>
+        </w:rPr>
+      </w:pPr>
+      <w:r>
+        <w:rPr>
+          <w:rFonts w:ascii="Times New Roman" w:hAnsi="Times New Roman" w:cs="Times New Roman"/>
+          <w:color w:val="000000"/>
+          <w:sz w:val="24"/>
+          <w:szCs w:val="24"/>
+        </w:rPr>
+        <w:t>A presentation, foo.pptx, extracted using the Office Open XML Extract pipeline, will have the presentation parts extracted to a directory /foo_pptx_parts/.  This directory location is a sibling to where the original.pptx is saved in MarkLogic.  The contents of the directory are the unzipped presentation, maintaining the naming and structure the files had in the .pptx.</w:t>
+      </w:r>
+    </w:p>
+    <w:p>
+      <w:pPr>
+        <w:autoSpaceDE w:val="0"/>
+        <w:autoSpaceDN w:val="0"/>
+        <w:adjustRightInd w:val="0"/>
+        <w:spacing w:after="0" w:line="240" w:lineRule="auto"/>
+        <w:rPr>
+          <w:rFonts w:ascii="Times New Roman" w:hAnsi="Times New Roman" w:cs="Times New Roman"/>
+          <w:color w:val="000000"/>
+          <w:sz w:val="24"/>
+          <w:szCs w:val="24"/>
+        </w:rPr>
+      </w:pPr>
+    </w:p>
+    <w:p>
+      <w:pPr>
+        <w:autoSpaceDE w:val="0"/>
+        <w:autoSpaceDN w:val="0"/>
+        <w:adjustRightInd w:val="0"/>
+        <w:spacing w:after="0" w:line="240" w:lineRule="auto"/>
+        <w:rPr>
+          <w:rFonts w:ascii="Times New Roman" w:hAnsi="Times New Roman" w:cs="Times New Roman"/>
+          <w:color w:val="000000"/>
+          <w:sz w:val="24"/>
+          <w:szCs w:val="24"/>
+        </w:rPr>
+      </w:pPr>
+      <w:r>
+        <w:rPr>
+          <w:rFonts w:ascii="Times New Roman" w:hAnsi="Times New Roman" w:cs="Times New Roman"/>
+          <w:color w:val="000000"/>
+          <w:sz w:val="24"/>
+          <w:szCs w:val="24"/>
+        </w:rPr>
+        <w:t>For</w:t>
+      </w:r>
+      <w:r>
+        <w:rPr>
+          <w:rFonts w:ascii="Times New Roman" w:hAnsi="Times New Roman" w:cs="Times New Roman"/>
+          <w:color w:val="000000"/>
+          <w:sz w:val="24"/>
+          <w:szCs w:val="24"/>
+        </w:rPr>
+        <w:t xml:space="preserve"> the PresentationML Process pipeline to be useful to you, and for </w:t>
+      </w:r>
+      <w:r>
+        <w:rPr>
+          <w:rFonts w:ascii="Times New Roman" w:hAnsi="Times New Roman" w:cs="Times New Roman"/>
+          <w:color w:val="000000"/>
+          <w:sz w:val="24"/>
+          <w:szCs w:val="24"/>
+        </w:rPr>
+        <w:t xml:space="preserve">properties to be </w:t>
+      </w:r>
+      <w:r>
+        <w:rPr>
+          <w:rFonts w:ascii="Times New Roman" w:hAnsi="Times New Roman" w:cs="Times New Roman"/>
+          <w:color w:val="000000"/>
+          <w:sz w:val="24"/>
+          <w:szCs w:val="24"/>
+        </w:rPr>
+        <w:t>set on slides and</w:t>
+      </w:r>
+      <w:r>
+        <w:rPr>
+          <w:rFonts w:ascii="Times New Roman" w:hAnsi="Times New Roman" w:cs="Times New Roman"/>
+          <w:color w:val="000000"/>
+          <w:sz w:val="24"/>
+          <w:szCs w:val="24"/>
+        </w:rPr>
+        <w:t xml:space="preserve"> </w:t>
+      </w:r>
+      <w:r>
+        <w:rPr>
+          <w:rFonts w:ascii="Times New Roman" w:hAnsi="Times New Roman" w:cs="Times New Roman"/>
+          <w:color w:val="000000"/>
+          <w:sz w:val="24"/>
+          <w:szCs w:val="24"/>
+        </w:rPr>
+        <w:t>associated images, I</w:t>
+      </w:r>
+      <w:r>
+        <w:rPr>
+          <w:rFonts w:ascii="Times New Roman" w:hAnsi="Times New Roman" w:cs="Times New Roman"/>
+          <w:color w:val="000000"/>
+          <w:sz w:val="24"/>
+          <w:szCs w:val="24"/>
+        </w:rPr>
+        <w:t xml:space="preserve">mages must be saved in a sibling directory </w:t>
+      </w:r>
+      <w:r>
+        <w:rPr>
+          <w:rFonts w:ascii="Times New Roman" w:hAnsi="Times New Roman" w:cs="Times New Roman"/>
+          <w:color w:val="000000"/>
+          <w:sz w:val="24"/>
+          <w:szCs w:val="24"/>
+        </w:rPr>
+        <w:t xml:space="preserve">to the extracted parts directory for the presentation.  The name of the directory should be the name of the presentation, with the file extension replaced with _PNG. Example directory for foo.pptx and /foo_pptx_parts/ is:  </w:t>
+      </w:r>
+      <w:r>
+        <w:rPr>
+          <w:rFonts w:ascii="Times New Roman" w:hAnsi="Times New Roman" w:cs="Times New Roman"/>
+          <w:color w:val="000000"/>
+          <w:sz w:val="24"/>
+          <w:szCs w:val="24"/>
+        </w:rPr>
+        <w:t xml:space="preserve">/foo_PNG/. </w:t>
+      </w:r>
+    </w:p>
+    <w:p>
+      <w:pPr>
+        <w:autoSpaceDE w:val="0"/>
+        <w:autoSpaceDN w:val="0"/>
+        <w:adjustRightInd w:val="0"/>
+        <w:spacing w:after="0" w:line="240" w:lineRule="auto"/>
+        <w:rPr>
+          <w:rFonts w:ascii="Times New Roman" w:hAnsi="Times New Roman" w:cs="Times New Roman"/>
+          <w:color w:val="000000"/>
+          <w:sz w:val="24"/>
+          <w:szCs w:val="24"/>
+        </w:rPr>
+      </w:pPr>
+    </w:p>
+    <w:p>
+      <w:pPr>
+        <w:autoSpaceDE w:val="0"/>
+        <w:autoSpaceDN w:val="0"/>
+        <w:adjustRightInd w:val="0"/>
+        <w:spacing w:after="0" w:line="240" w:lineRule="auto"/>
+        <w:rPr>
+          <w:rFonts w:ascii="Times New Roman" w:hAnsi="Times New Roman" w:cs="Times New Roman"/>
+          <w:color w:val="000000"/>
+          <w:sz w:val="24"/>
+          <w:szCs w:val="24"/>
+        </w:rPr>
+      </w:pPr>
+      <w:r>
+        <w:rPr>
+          <w:rFonts w:ascii="Times New Roman" w:hAnsi="Times New Roman" w:cs="Times New Roman"/>
+          <w:color w:val="000000"/>
+          <w:sz w:val="24"/>
+          <w:szCs w:val="24"/>
+        </w:rPr>
+        <w:t>Slides within the _PNG directory, must be name Slide1.PNG, Slide2.PNG …SlideN.PNG.  Where the slide image number corresponds to the number of the slide.xml found within the extracted parts.  (/foo_pptx_parts/ppt/slides/slide1.xml, etc.).</w:t>
+      </w:r>
+    </w:p>
+    <w:p>
+      <w:pPr>
+        <w:autoSpaceDE w:val="0"/>
+        <w:autoSpaceDN w:val="0"/>
+        <w:adjustRightInd w:val="0"/>
+        <w:spacing w:after="0" w:line="240" w:lineRule="auto"/>
+        <w:rPr>
+          <w:rFonts w:ascii="Times New Roman" w:hAnsi="Times New Roman" w:cs="Times New Roman"/>
+          <w:color w:val="000000"/>
+          <w:sz w:val="24"/>
+          <w:szCs w:val="24"/>
+        </w:rPr>
+      </w:pPr>
+    </w:p>
+    <w:p>
+      <w:pPr>
+        <w:autoSpaceDE w:val="0"/>
+        <w:autoSpaceDN w:val="0"/>
+        <w:adjustRightInd w:val="0"/>
+        <w:spacing w:after="0" w:line="240" w:lineRule="auto"/>
+        <w:rPr>
+          <w:rFonts w:ascii="Times New Roman" w:hAnsi="Times New Roman" w:cs="Times New Roman"/>
+          <w:color w:val="000000"/>
+          <w:sz w:val="24"/>
+          <w:szCs w:val="24"/>
+        </w:rPr>
+      </w:pPr>
+      <w:r>
+        <w:rPr>
+          <w:rFonts w:ascii="Times New Roman" w:hAnsi="Times New Roman" w:cs="Times New Roman"/>
+          <w:color w:val="000000"/>
+          <w:sz w:val="24"/>
+          <w:szCs w:val="24"/>
+        </w:rPr>
+        <w:t xml:space="preserve">When slides are extracted and save to the Server, the PresentationML process pipeline looks for an associated image, following these conventions. If </w:t>
+      </w:r>
+      <w:r>
+        <w:rPr>
+          <w:rFonts w:ascii="Times New Roman" w:hAnsi="Times New Roman" w:cs="Times New Roman"/>
+          <w:color w:val="000000"/>
+          <w:sz w:val="24"/>
+          <w:szCs w:val="24"/>
+        </w:rPr>
+        <w:t xml:space="preserve">an image is </w:t>
+      </w:r>
+      <w:r>
+        <w:rPr>
+          <w:rFonts w:ascii="Times New Roman" w:hAnsi="Times New Roman" w:cs="Times New Roman"/>
+          <w:color w:val="000000"/>
+          <w:sz w:val="24"/>
+          <w:szCs w:val="24"/>
+        </w:rPr>
+        <w:t xml:space="preserve">found, document-properties are set on both the slide#.xml and Slide#.PNG.  Likewise, when images are saved following these conventions, the PresentationML Process pipeline checks for an associated slide#.xml for the image. If </w:t>
+      </w:r>
+      <w:r>
+        <w:rPr>
+          <w:rFonts w:ascii="Times New Roman" w:hAnsi="Times New Roman" w:cs="Times New Roman"/>
+          <w:color w:val="000000"/>
+          <w:sz w:val="24"/>
+          <w:szCs w:val="24"/>
+        </w:rPr>
+        <w:t xml:space="preserve">the </w:t>
+      </w:r>
+      <w:r>
+        <w:rPr>
+          <w:rFonts w:ascii="Times New Roman" w:hAnsi="Times New Roman" w:cs="Times New Roman"/>
+          <w:color w:val="000000"/>
+          <w:sz w:val="24"/>
+          <w:szCs w:val="24"/>
+        </w:rPr>
+        <w:t>slide#.xml</w:t>
+      </w:r>
+      <w:r>
+        <w:rPr>
+          <w:rFonts w:ascii="Times New Roman" w:hAnsi="Times New Roman" w:cs="Times New Roman"/>
+          <w:color w:val="000000"/>
+          <w:sz w:val="24"/>
+          <w:szCs w:val="24"/>
+        </w:rPr>
+        <w:t xml:space="preserve"> is </w:t>
+      </w:r>
+      <w:r>
+        <w:rPr>
+          <w:rFonts w:ascii="Times New Roman" w:hAnsi="Times New Roman" w:cs="Times New Roman"/>
+          <w:color w:val="000000"/>
+          <w:sz w:val="24"/>
+          <w:szCs w:val="24"/>
+        </w:rPr>
+        <w:t>found, document properties are set on both the slide#.xml and Slide#.PNG.</w:t>
+      </w:r>
+    </w:p>
+    <w:p>
+      <w:pPr>
+        <w:autoSpaceDE w:val="0"/>
+        <w:autoSpaceDN w:val="0"/>
+        <w:adjustRightInd w:val="0"/>
+        <w:spacing w:after="0" w:line="240" w:lineRule="auto"/>
+        <w:rPr>
+          <w:rFonts w:ascii="Times New Roman" w:hAnsi="Times New Roman" w:cs="Times New Roman"/>
+          <w:color w:val="000000"/>
+          <w:sz w:val="24"/>
+          <w:szCs w:val="24"/>
+        </w:rPr>
+      </w:pPr>
+    </w:p>
+    <w:p>
+      <w:pPr>
+        <w:autoSpaceDE w:val="0"/>
+        <w:autoSpaceDN w:val="0"/>
+        <w:adjustRightInd w:val="0"/>
+        <w:spacing w:after="0" w:line="240" w:lineRule="auto"/>
+        <w:rPr>
+          <w:rFonts w:ascii="Times New Roman" w:hAnsi="Times New Roman" w:cs="Times New Roman"/>
+          <w:color w:val="000000"/>
+          <w:sz w:val="24"/>
+          <w:szCs w:val="24"/>
+        </w:rPr>
+      </w:pPr>
+    </w:p>
+    <w:p>
+      <w:pPr>
+        <w:autoSpaceDE w:val="0"/>
+        <w:autoSpaceDN w:val="0"/>
+        <w:adjustRightInd w:val="0"/>
+        <w:spacing w:after="0" w:line="240" w:lineRule="auto"/>
+        <w:rPr>
+          <w:rFonts w:ascii="Times New Roman" w:hAnsi="Times New Roman" w:cs="Times New Roman"/>
+          <w:color w:val="000000"/>
+          <w:sz w:val="24"/>
+          <w:szCs w:val="24"/>
+        </w:rPr>
+      </w:pPr>
+    </w:p>
+    <w:p>
+      <w:pPr>
+        <w:autoSpaceDE w:val="0"/>
+        <w:autoSpaceDN w:val="0"/>
+        <w:adjustRightInd w:val="0"/>
+        <w:spacing w:after="0" w:line="240" w:lineRule="auto"/>
+        <w:rPr>
+          <w:rFonts w:ascii="Times New Roman" w:hAnsi="Times New Roman" w:cs="Times New Roman"/>
+          <w:color w:val="000000"/>
+          <w:sz w:val="24"/>
+          <w:szCs w:val="24"/>
+        </w:rPr>
+      </w:pPr>
+    </w:p>
+    <w:p>
+      <w:pPr>
+        <w:autoSpaceDE w:val="0"/>
+        <w:autoSpaceDN w:val="0"/>
+        <w:adjustRightInd w:val="0"/>
+        <w:spacing w:after="0" w:line="240" w:lineRule="auto"/>
+        <w:rPr>
+          <w:rFonts w:ascii="Times New Roman" w:hAnsi="Times New Roman" w:cs="Times New Roman"/>
+          <w:color w:val="000000"/>
+          <w:sz w:val="24"/>
+          <w:szCs w:val="24"/>
+        </w:rPr>
+      </w:pPr>
+    </w:p>
+    <w:p>
+      <w:pPr>
+        <w:autoSpaceDE w:val="0"/>
+        <w:autoSpaceDN w:val="0"/>
+        <w:adjustRightInd w:val="0"/>
+        <w:spacing w:after="0" w:line="240" w:lineRule="auto"/>
+        <w:rPr>
+          <w:rFonts w:ascii="Times New Roman" w:hAnsi="Times New Roman" w:cs="Times New Roman"/>
+          <w:color w:val="000000"/>
+          <w:sz w:val="24"/>
+          <w:szCs w:val="24"/>
+        </w:rPr>
+      </w:pPr>
+    </w:p>
+    <w:p>
+      <w:pPr>
+        <w:autoSpaceDE w:val="0"/>
+        <w:autoSpaceDN w:val="0"/>
+        <w:adjustRightInd w:val="0"/>
+        <w:spacing w:after="0" w:line="240" w:lineRule="auto"/>
+        <w:rPr>
+          <w:rFonts w:ascii="Times New Roman" w:hAnsi="Times New Roman" w:cs="Times New Roman"/>
+          <w:color w:val="000000"/>
+          <w:sz w:val="24"/>
+          <w:szCs w:val="24"/>
+        </w:rPr>
+      </w:pPr>
+    </w:p>
+    <w:p>
+      <w:pPr>
+        <w:autoSpaceDE w:val="0"/>
+        <w:autoSpaceDN w:val="0"/>
+        <w:adjustRightInd w:val="0"/>
+        <w:spacing w:after="0" w:line="240" w:lineRule="auto"/>
+        <w:rPr>
+          <w:rFonts w:ascii="Times New Roman" w:hAnsi="Times New Roman" w:cs="Times New Roman"/>
+          <w:color w:val="000000"/>
+          <w:sz w:val="24"/>
+          <w:szCs w:val="24"/>
+        </w:rPr>
+      </w:pPr>
+    </w:p>
+    <w:p>
+      <w:pPr>
+        <w:autoSpaceDE w:val="0"/>
+        <w:autoSpaceDN w:val="0"/>
+        <w:adjustRightInd w:val="0"/>
+        <w:spacing w:after="0" w:line="240" w:lineRule="auto"/>
+        <w:rPr>
+          <w:rFonts w:ascii="Times New Roman" w:hAnsi="Times New Roman" w:cs="Times New Roman"/>
+          <w:color w:val="000000"/>
+          <w:sz w:val="24"/>
+          <w:szCs w:val="24"/>
+        </w:rPr>
+      </w:pPr>
+    </w:p>
+    <w:p>
+      <w:pPr>
+        <w:autoSpaceDE w:val="0"/>
+        <w:autoSpaceDN w:val="0"/>
+        <w:adjustRightInd w:val="0"/>
+        <w:spacing w:after="0" w:line="240" w:lineRule="auto"/>
         <w:rPr>
           <w:rFonts w:ascii="Arial" w:hAnsi="Arial" w:cs="Arial"/>
           <w:b/>
@@ -13123,8 +12995,7 @@
           <w:sz w:val="26"/>
           <w:szCs w:val="26"/>
         </w:rPr>
-        <w:t>3.3 Relation to Add-In</w:t>
-      </w:r>
+      </w:pPr>
       <w:r>
         <w:rPr>
           <w:rFonts w:ascii="Arial" w:hAnsi="Arial" w:cs="Arial"/>
@@ -13134,9 +13005,926 @@
           <w:sz w:val="26"/>
           <w:szCs w:val="26"/>
         </w:rPr>
-        <w:t xml:space="preserve"> and Opportunities for </w:t>
-      </w:r>
-      <w:r>
+        <w:t>3.2 Properties Set</w:t>
+      </w:r>
+    </w:p>
+    <w:p>
+      <w:pPr>
+        <w:autoSpaceDE w:val="0"/>
+        <w:autoSpaceDN w:val="0"/>
+        <w:adjustRightInd w:val="0"/>
+        <w:spacing w:after="0" w:line="240" w:lineRule="auto"/>
+        <w:rPr>
+          <w:rFonts w:ascii="Times New Roman" w:hAnsi="Times New Roman" w:cs="Times New Roman"/>
+          <w:color w:val="000000"/>
+          <w:sz w:val="24"/>
+          <w:szCs w:val="24"/>
+        </w:rPr>
+      </w:pPr>
+    </w:p>
+    <w:p>
+      <w:pPr>
+        <w:autoSpaceDE w:val="0"/>
+        <w:autoSpaceDN w:val="0"/>
+        <w:adjustRightInd w:val="0"/>
+        <w:spacing w:after="0" w:line="240" w:lineRule="auto"/>
+        <w:rPr>
+          <w:rFonts w:ascii="Times New Roman" w:hAnsi="Times New Roman" w:cs="Times New Roman"/>
+          <w:color w:val="000000"/>
+          <w:sz w:val="24"/>
+          <w:szCs w:val="24"/>
+        </w:rPr>
+      </w:pPr>
+      <w:r>
+        <w:rPr>
+          <w:rFonts w:ascii="Times New Roman" w:hAnsi="Times New Roman" w:cs="Times New Roman"/>
+          <w:color w:val="000000"/>
+          <w:sz w:val="24"/>
+          <w:szCs w:val="24"/>
+        </w:rPr>
+        <w:t xml:space="preserve">Properties </w:t>
+      </w:r>
+      <w:r>
+        <w:rPr>
+          <w:rFonts w:ascii="Times New Roman" w:hAnsi="Times New Roman" w:cs="Times New Roman"/>
+          <w:color w:val="000000"/>
+          <w:sz w:val="24"/>
+          <w:szCs w:val="24"/>
+        </w:rPr>
+        <w:t xml:space="preserve">are </w:t>
+      </w:r>
+      <w:r>
+        <w:rPr>
+          <w:rFonts w:ascii="Times New Roman" w:hAnsi="Times New Roman" w:cs="Times New Roman"/>
+          <w:color w:val="000000"/>
+          <w:sz w:val="24"/>
+          <w:szCs w:val="24"/>
+        </w:rPr>
+        <w:t>set</w:t>
+      </w:r>
+      <w:r>
+        <w:rPr>
+          <w:rFonts w:ascii="Times New Roman" w:hAnsi="Times New Roman" w:cs="Times New Roman"/>
+          <w:color w:val="000000"/>
+          <w:sz w:val="24"/>
+          <w:szCs w:val="24"/>
+        </w:rPr>
+        <w:t xml:space="preserve"> in the ppt module namespace, “</w:t>
+      </w:r>
+      <w:r>
+        <w:rPr>
+          <w:rFonts w:ascii="Times New Roman" w:hAnsi="Times New Roman" w:cs="Times New Roman"/>
+          <w:color w:val="000000"/>
+          <w:sz w:val="24"/>
+          <w:szCs w:val="24"/>
+        </w:rPr>
+        <w:t>http://marklogic.com/openxml/powerpoint</w:t>
+      </w:r>
+      <w:r>
+        <w:rPr>
+          <w:rFonts w:ascii="Times New Roman" w:hAnsi="Times New Roman" w:cs="Times New Roman"/>
+          <w:color w:val="000000"/>
+          <w:sz w:val="24"/>
+          <w:szCs w:val="24"/>
+        </w:rPr>
+        <w:t>”.</w:t>
+      </w:r>
+    </w:p>
+    <w:p>
+      <w:pPr>
+        <w:autoSpaceDE w:val="0"/>
+        <w:autoSpaceDN w:val="0"/>
+        <w:adjustRightInd w:val="0"/>
+        <w:spacing w:after="0" w:line="240" w:lineRule="auto"/>
+        <w:rPr>
+          <w:rFonts w:ascii="Times New Roman" w:hAnsi="Times New Roman" w:cs="Times New Roman"/>
+          <w:b/>
+          <w:color w:val="000000"/>
+          <w:sz w:val="24"/>
+          <w:szCs w:val="24"/>
+          <w:u w:val="single"/>
+        </w:rPr>
+      </w:pPr>
+    </w:p>
+    <w:p>
+      <w:pPr>
+        <w:autoSpaceDE w:val="0"/>
+        <w:autoSpaceDN w:val="0"/>
+        <w:adjustRightInd w:val="0"/>
+        <w:spacing w:after="0" w:line="240" w:lineRule="auto"/>
+        <w:rPr>
+          <w:rFonts w:ascii="Times New Roman" w:hAnsi="Times New Roman" w:cs="Times New Roman"/>
+          <w:color w:val="000000"/>
+          <w:sz w:val="24"/>
+          <w:szCs w:val="24"/>
+        </w:rPr>
+      </w:pPr>
+      <w:r>
+        <w:rPr>
+          <w:rFonts w:ascii="Times New Roman" w:hAnsi="Times New Roman" w:cs="Times New Roman"/>
+          <w:color w:val="000000"/>
+          <w:sz w:val="24"/>
+          <w:szCs w:val="24"/>
+        </w:rPr>
+        <w:t>slide#.xml</w:t>
+      </w:r>
+    </w:p>
+    <w:p>
+      <w:pPr>
+        <w:autoSpaceDE w:val="0"/>
+        <w:autoSpaceDN w:val="0"/>
+        <w:adjustRightInd w:val="0"/>
+        <w:spacing w:after="0" w:line="240" w:lineRule="auto"/>
+        <w:rPr>
+          <w:rFonts w:ascii="Times New Roman" w:hAnsi="Times New Roman" w:cs="Times New Roman"/>
+          <w:color w:val="000000"/>
+          <w:sz w:val="24"/>
+          <w:szCs w:val="24"/>
+        </w:rPr>
+      </w:pPr>
+      <w:r>
+        <w:rPr>
+          <w:rFonts w:ascii="Times New Roman" w:hAnsi="Times New Roman" w:cs="Times New Roman"/>
+          <w:color w:val="000000"/>
+          <w:sz w:val="24"/>
+          <w:szCs w:val="24"/>
+        </w:rPr>
+        <w:t xml:space="preserve"> &lt;ppt:pptx&gt;/Foo.pptx&lt;/ppt:pptx&gt;          </w:t>
+      </w:r>
+      <w:r>
+        <w:rPr>
+          <w:rFonts w:ascii="Times New Roman" w:hAnsi="Times New Roman" w:cs="Times New Roman"/>
+          <w:color w:val="000000"/>
+          <w:sz w:val="24"/>
+          <w:szCs w:val="24"/>
+        </w:rPr>
+        <w:t xml:space="preserve">                              </w:t>
+      </w:r>
+      <w:r>
+        <w:rPr>
+          <w:rFonts w:ascii="Times New Roman" w:hAnsi="Times New Roman" w:cs="Times New Roman"/>
+          <w:color w:val="000000"/>
+          <w:sz w:val="24"/>
+          <w:szCs w:val="24"/>
+        </w:rPr>
+        <w:t>//URI of source .pptx</w:t>
+      </w:r>
+    </w:p>
+    <w:p>
+      <w:pPr>
+        <w:autoSpaceDE w:val="0"/>
+        <w:autoSpaceDN w:val="0"/>
+        <w:adjustRightInd w:val="0"/>
+        <w:spacing w:after="0" w:line="240" w:lineRule="auto"/>
+        <w:rPr>
+          <w:rFonts w:ascii="Times New Roman" w:hAnsi="Times New Roman" w:cs="Times New Roman"/>
+          <w:color w:val="000000"/>
+          <w:sz w:val="24"/>
+          <w:szCs w:val="24"/>
+        </w:rPr>
+      </w:pPr>
+      <w:r>
+        <w:rPr>
+          <w:rFonts w:ascii="Times New Roman" w:hAnsi="Times New Roman" w:cs="Times New Roman"/>
+          <w:color w:val="000000"/>
+          <w:sz w:val="24"/>
+          <w:szCs w:val="24"/>
+        </w:rPr>
+        <w:t>&lt;ppt:pptxdir</w:t>
+      </w:r>
+      <w:r>
+        <w:rPr>
+          <w:rFonts w:ascii="Times New Roman" w:hAnsi="Times New Roman" w:cs="Times New Roman"/>
+          <w:color w:val="000000"/>
+          <w:sz w:val="24"/>
+          <w:szCs w:val="24"/>
+        </w:rPr>
+        <w:t>&gt;/Foo_pptx_parts/&lt;/ppt:pptx&gt;                        //URI of directory of extracted .pptx</w:t>
+      </w:r>
+    </w:p>
+    <w:p>
+      <w:pPr>
+        <w:autoSpaceDE w:val="0"/>
+        <w:autoSpaceDN w:val="0"/>
+        <w:adjustRightInd w:val="0"/>
+        <w:spacing w:after="0" w:line="240" w:lineRule="auto"/>
+        <w:rPr>
+          <w:rFonts w:ascii="Times New Roman" w:hAnsi="Times New Roman" w:cs="Times New Roman"/>
+          <w:color w:val="000000"/>
+          <w:sz w:val="24"/>
+          <w:szCs w:val="24"/>
+        </w:rPr>
+      </w:pPr>
+      <w:r>
+        <w:rPr>
+          <w:rFonts w:ascii="Times New Roman" w:hAnsi="Times New Roman" w:cs="Times New Roman"/>
+          <w:color w:val="000000"/>
+          <w:sz w:val="24"/>
+          <w:szCs w:val="24"/>
+        </w:rPr>
+        <w:t>&lt;</w:t>
+      </w:r>
+      <w:r>
+        <w:rPr>
+          <w:rFonts w:ascii="Times New Roman" w:hAnsi="Times New Roman" w:cs="Times New Roman"/>
+          <w:color w:val="000000"/>
+          <w:sz w:val="24"/>
+          <w:szCs w:val="24"/>
+        </w:rPr>
+        <w:t>ppt:</w:t>
+      </w:r>
+      <w:r>
+        <w:rPr>
+          <w:rFonts w:ascii="Times New Roman" w:hAnsi="Times New Roman" w:cs="Times New Roman"/>
+          <w:color w:val="000000"/>
+          <w:sz w:val="24"/>
+          <w:szCs w:val="24"/>
+        </w:rPr>
+        <w:t>slideimg</w:t>
+      </w:r>
+      <w:r>
+        <w:rPr>
+          <w:rFonts w:ascii="Times New Roman" w:hAnsi="Times New Roman" w:cs="Times New Roman"/>
+          <w:color w:val="000000"/>
+          <w:sz w:val="24"/>
+          <w:szCs w:val="24"/>
+        </w:rPr>
+        <w:t>&gt;</w:t>
+      </w:r>
+      <w:r>
+        <w:rPr>
+          <w:rFonts w:ascii="Times New Roman" w:hAnsi="Times New Roman" w:cs="Times New Roman"/>
+          <w:color w:val="000000"/>
+          <w:sz w:val="24"/>
+          <w:szCs w:val="24"/>
+        </w:rPr>
+        <w:t>/</w:t>
+      </w:r>
+      <w:r>
+        <w:rPr>
+          <w:rFonts w:ascii="Times New Roman" w:hAnsi="Times New Roman" w:cs="Times New Roman"/>
+          <w:color w:val="000000"/>
+          <w:sz w:val="24"/>
+          <w:szCs w:val="24"/>
+        </w:rPr>
+        <w:t>Foo</w:t>
+      </w:r>
+      <w:r>
+        <w:rPr>
+          <w:rFonts w:ascii="Times New Roman" w:hAnsi="Times New Roman" w:cs="Times New Roman"/>
+          <w:color w:val="000000"/>
+          <w:sz w:val="24"/>
+          <w:szCs w:val="24"/>
+        </w:rPr>
+        <w:t>_PNG/Slide10.PNG</w:t>
+      </w:r>
+      <w:r>
+        <w:rPr>
+          <w:rFonts w:ascii="Times New Roman" w:hAnsi="Times New Roman" w:cs="Times New Roman"/>
+          <w:color w:val="000000"/>
+          <w:sz w:val="24"/>
+          <w:szCs w:val="24"/>
+        </w:rPr>
+        <w:t>&lt;/</w:t>
+      </w:r>
+      <w:r>
+        <w:rPr>
+          <w:rFonts w:ascii="Times New Roman" w:hAnsi="Times New Roman" w:cs="Times New Roman"/>
+          <w:color w:val="000000"/>
+          <w:sz w:val="24"/>
+          <w:szCs w:val="24"/>
+        </w:rPr>
+        <w:t>ppt:</w:t>
+      </w:r>
+      <w:r>
+        <w:rPr>
+          <w:rFonts w:ascii="Times New Roman" w:hAnsi="Times New Roman" w:cs="Times New Roman"/>
+          <w:color w:val="000000"/>
+          <w:sz w:val="24"/>
+          <w:szCs w:val="24"/>
+        </w:rPr>
+        <w:t>slideimg&gt;</w:t>
+      </w:r>
+      <w:r>
+        <w:rPr>
+          <w:rFonts w:ascii="Times New Roman" w:hAnsi="Times New Roman" w:cs="Times New Roman"/>
+          <w:color w:val="000000"/>
+          <w:sz w:val="24"/>
+          <w:szCs w:val="24"/>
+        </w:rPr>
+        <w:t xml:space="preserve">   </w:t>
+      </w:r>
+      <w:r>
+        <w:rPr>
+          <w:rFonts w:ascii="Times New Roman" w:hAnsi="Times New Roman" w:cs="Times New Roman"/>
+          <w:color w:val="000000"/>
+          <w:sz w:val="24"/>
+          <w:szCs w:val="24"/>
+        </w:rPr>
+        <w:t xml:space="preserve">//URI of </w:t>
+      </w:r>
+      <w:r>
+        <w:rPr>
+          <w:rFonts w:ascii="Times New Roman" w:hAnsi="Times New Roman" w:cs="Times New Roman"/>
+          <w:color w:val="000000"/>
+          <w:sz w:val="24"/>
+          <w:szCs w:val="24"/>
+        </w:rPr>
+        <w:t>associated s</w:t>
+      </w:r>
+      <w:r>
+        <w:rPr>
+          <w:rFonts w:ascii="Times New Roman" w:hAnsi="Times New Roman" w:cs="Times New Roman"/>
+          <w:color w:val="000000"/>
+          <w:sz w:val="24"/>
+          <w:szCs w:val="24"/>
+        </w:rPr>
+        <w:t>lide image</w:t>
+      </w:r>
+    </w:p>
+    <w:p>
+      <w:pPr>
+        <w:autoSpaceDE w:val="0"/>
+        <w:autoSpaceDN w:val="0"/>
+        <w:adjustRightInd w:val="0"/>
+        <w:spacing w:after="0" w:line="240" w:lineRule="auto"/>
+        <w:rPr>
+          <w:rFonts w:ascii="Times New Roman" w:hAnsi="Times New Roman" w:cs="Times New Roman"/>
+          <w:color w:val="000000"/>
+          <w:sz w:val="24"/>
+          <w:szCs w:val="24"/>
+        </w:rPr>
+      </w:pPr>
+      <w:r>
+        <w:rPr>
+          <w:rFonts w:ascii="Times New Roman" w:hAnsi="Times New Roman" w:cs="Times New Roman"/>
+          <w:color w:val="000000"/>
+          <w:sz w:val="24"/>
+          <w:szCs w:val="24"/>
+        </w:rPr>
+        <w:t>&lt;</w:t>
+      </w:r>
+      <w:r>
+        <w:rPr>
+          <w:rFonts w:ascii="Times New Roman" w:hAnsi="Times New Roman" w:cs="Times New Roman"/>
+          <w:color w:val="000000"/>
+          <w:sz w:val="24"/>
+          <w:szCs w:val="24"/>
+        </w:rPr>
+        <w:t>ppt:</w:t>
+      </w:r>
+      <w:r>
+        <w:rPr>
+          <w:rFonts w:ascii="Times New Roman" w:hAnsi="Times New Roman" w:cs="Times New Roman"/>
+          <w:color w:val="000000"/>
+          <w:sz w:val="24"/>
+          <w:szCs w:val="24"/>
+        </w:rPr>
+        <w:t>index&gt;10&lt;/</w:t>
+      </w:r>
+      <w:r>
+        <w:rPr>
+          <w:rFonts w:ascii="Times New Roman" w:hAnsi="Times New Roman" w:cs="Times New Roman"/>
+          <w:color w:val="000000"/>
+          <w:sz w:val="24"/>
+          <w:szCs w:val="24"/>
+        </w:rPr>
+        <w:t>ppt:</w:t>
+      </w:r>
+      <w:r>
+        <w:rPr>
+          <w:rFonts w:ascii="Times New Roman" w:hAnsi="Times New Roman" w:cs="Times New Roman"/>
+          <w:color w:val="000000"/>
+          <w:sz w:val="24"/>
+          <w:szCs w:val="24"/>
+        </w:rPr>
+        <w:t>index&gt;</w:t>
+      </w:r>
+      <w:r>
+        <w:rPr>
+          <w:rFonts w:ascii="Times New Roman" w:hAnsi="Times New Roman" w:cs="Times New Roman"/>
+          <w:color w:val="000000"/>
+          <w:sz w:val="24"/>
+          <w:szCs w:val="24"/>
+        </w:rPr>
+        <w:t xml:space="preserve">                   </w:t>
+      </w:r>
+      <w:r>
+        <w:rPr>
+          <w:rFonts w:ascii="Times New Roman" w:hAnsi="Times New Roman" w:cs="Times New Roman"/>
+          <w:color w:val="000000"/>
+          <w:sz w:val="24"/>
+          <w:szCs w:val="24"/>
+        </w:rPr>
+        <w:t xml:space="preserve">                             </w:t>
+      </w:r>
+      <w:r>
+        <w:rPr>
+          <w:rFonts w:ascii="Times New Roman" w:hAnsi="Times New Roman" w:cs="Times New Roman"/>
+          <w:color w:val="000000"/>
+          <w:sz w:val="24"/>
+          <w:szCs w:val="24"/>
+        </w:rPr>
+        <w:t>//Index of Slide</w:t>
+      </w:r>
+    </w:p>
+    <w:p>
+      <w:pPr>
+        <w:autoSpaceDE w:val="0"/>
+        <w:autoSpaceDN w:val="0"/>
+        <w:adjustRightInd w:val="0"/>
+        <w:spacing w:after="0" w:line="240" w:lineRule="auto"/>
+        <w:rPr>
+          <w:rFonts w:ascii="Times New Roman" w:hAnsi="Times New Roman" w:cs="Times New Roman"/>
+          <w:color w:val="000000"/>
+          <w:sz w:val="24"/>
+          <w:szCs w:val="24"/>
+        </w:rPr>
+      </w:pPr>
+    </w:p>
+    <w:p>
+      <w:pPr>
+        <w:autoSpaceDE w:val="0"/>
+        <w:autoSpaceDN w:val="0"/>
+        <w:adjustRightInd w:val="0"/>
+        <w:spacing w:after="0" w:line="240" w:lineRule="auto"/>
+        <w:rPr>
+          <w:rFonts w:ascii="Times New Roman" w:hAnsi="Times New Roman" w:cs="Times New Roman"/>
+          <w:color w:val="000000"/>
+          <w:sz w:val="24"/>
+          <w:szCs w:val="24"/>
+        </w:rPr>
+      </w:pPr>
+      <w:r>
+        <w:rPr>
+          <w:rFonts w:ascii="Times New Roman" w:hAnsi="Times New Roman" w:cs="Times New Roman"/>
+          <w:color w:val="000000"/>
+          <w:sz w:val="24"/>
+          <w:szCs w:val="24"/>
+        </w:rPr>
+        <w:t>Slide#.PNG</w:t>
+      </w:r>
+      <w:r>
+        <w:rPr>
+          <w:rFonts w:ascii="Times New Roman" w:hAnsi="Times New Roman" w:cs="Times New Roman"/>
+          <w:color w:val="000000"/>
+          <w:sz w:val="24"/>
+          <w:szCs w:val="24"/>
+        </w:rPr>
+        <w:t>:</w:t>
+      </w:r>
+    </w:p>
+    <w:p>
+      <w:pPr>
+        <w:autoSpaceDE w:val="0"/>
+        <w:autoSpaceDN w:val="0"/>
+        <w:adjustRightInd w:val="0"/>
+        <w:spacing w:after="0" w:line="240" w:lineRule="auto"/>
+        <w:rPr>
+          <w:rFonts w:ascii="Times New Roman" w:hAnsi="Times New Roman" w:cs="Times New Roman"/>
+          <w:color w:val="000000"/>
+          <w:sz w:val="24"/>
+          <w:szCs w:val="24"/>
+        </w:rPr>
+      </w:pPr>
+      <w:r>
+        <w:rPr>
+          <w:rFonts w:ascii="Times New Roman" w:hAnsi="Times New Roman" w:cs="Times New Roman"/>
+          <w:color w:val="000000"/>
+          <w:sz w:val="24"/>
+          <w:szCs w:val="24"/>
+        </w:rPr>
+        <w:t>&lt;</w:t>
+      </w:r>
+      <w:r>
+        <w:rPr>
+          <w:rFonts w:ascii="Times New Roman" w:hAnsi="Times New Roman" w:cs="Times New Roman"/>
+          <w:color w:val="000000"/>
+          <w:sz w:val="24"/>
+          <w:szCs w:val="24"/>
+        </w:rPr>
+        <w:t>ppt:</w:t>
+      </w:r>
+      <w:r>
+        <w:rPr>
+          <w:rFonts w:ascii="Times New Roman" w:hAnsi="Times New Roman" w:cs="Times New Roman"/>
+          <w:color w:val="000000"/>
+          <w:sz w:val="24"/>
+          <w:szCs w:val="24"/>
+        </w:rPr>
+        <w:t>pptx&gt;/F</w:t>
+      </w:r>
+      <w:r>
+        <w:rPr>
+          <w:rFonts w:ascii="Times New Roman" w:hAnsi="Times New Roman" w:cs="Times New Roman"/>
+          <w:color w:val="000000"/>
+          <w:sz w:val="24"/>
+          <w:szCs w:val="24"/>
+        </w:rPr>
+        <w:t>oo</w:t>
+      </w:r>
+      <w:r>
+        <w:rPr>
+          <w:rFonts w:ascii="Times New Roman" w:hAnsi="Times New Roman" w:cs="Times New Roman"/>
+          <w:color w:val="000000"/>
+          <w:sz w:val="24"/>
+          <w:szCs w:val="24"/>
+        </w:rPr>
+        <w:t>.pptx&lt;/</w:t>
+      </w:r>
+      <w:r>
+        <w:rPr>
+          <w:rFonts w:ascii="Times New Roman" w:hAnsi="Times New Roman" w:cs="Times New Roman"/>
+          <w:color w:val="000000"/>
+          <w:sz w:val="24"/>
+          <w:szCs w:val="24"/>
+        </w:rPr>
+        <w:t>ppt:</w:t>
+      </w:r>
+      <w:r>
+        <w:rPr>
+          <w:rFonts w:ascii="Times New Roman" w:hAnsi="Times New Roman" w:cs="Times New Roman"/>
+          <w:color w:val="000000"/>
+          <w:sz w:val="24"/>
+          <w:szCs w:val="24"/>
+        </w:rPr>
+        <w:t>pptx&gt;</w:t>
+      </w:r>
+      <w:r>
+        <w:rPr>
+          <w:rFonts w:ascii="Times New Roman" w:hAnsi="Times New Roman" w:cs="Times New Roman"/>
+          <w:color w:val="000000"/>
+          <w:sz w:val="24"/>
+          <w:szCs w:val="24"/>
+        </w:rPr>
+        <w:t xml:space="preserve">                  </w:t>
+      </w:r>
+      <w:r>
+        <w:rPr>
+          <w:rFonts w:ascii="Times New Roman" w:hAnsi="Times New Roman" w:cs="Times New Roman"/>
+          <w:color w:val="000000"/>
+          <w:sz w:val="24"/>
+          <w:szCs w:val="24"/>
+        </w:rPr>
+        <w:t xml:space="preserve">       </w:t>
+      </w:r>
+      <w:r>
+        <w:rPr>
+          <w:rFonts w:ascii="Times New Roman" w:hAnsi="Times New Roman" w:cs="Times New Roman"/>
+          <w:color w:val="000000"/>
+          <w:sz w:val="24"/>
+          <w:szCs w:val="24"/>
+        </w:rPr>
+        <w:t xml:space="preserve">//URI of related </w:t>
+      </w:r>
+      <w:r>
+        <w:rPr>
+          <w:rFonts w:ascii="Times New Roman" w:hAnsi="Times New Roman" w:cs="Times New Roman"/>
+          <w:color w:val="000000"/>
+          <w:sz w:val="24"/>
+          <w:szCs w:val="24"/>
+        </w:rPr>
+        <w:t xml:space="preserve">source </w:t>
+      </w:r>
+      <w:r>
+        <w:rPr>
+          <w:rFonts w:ascii="Times New Roman" w:hAnsi="Times New Roman" w:cs="Times New Roman"/>
+          <w:color w:val="000000"/>
+          <w:sz w:val="24"/>
+          <w:szCs w:val="24"/>
+        </w:rPr>
+        <w:t>.pptx</w:t>
+      </w:r>
+    </w:p>
+    <w:p>
+      <w:pPr>
+        <w:autoSpaceDE w:val="0"/>
+        <w:autoSpaceDN w:val="0"/>
+        <w:adjustRightInd w:val="0"/>
+        <w:spacing w:after="0" w:line="240" w:lineRule="auto"/>
+        <w:rPr>
+          <w:rFonts w:ascii="Times New Roman" w:hAnsi="Times New Roman" w:cs="Times New Roman"/>
+          <w:color w:val="000000"/>
+          <w:sz w:val="24"/>
+          <w:szCs w:val="24"/>
+        </w:rPr>
+      </w:pPr>
+      <w:r>
+        <w:rPr>
+          <w:rFonts w:ascii="Times New Roman" w:hAnsi="Times New Roman" w:cs="Times New Roman"/>
+          <w:color w:val="000000"/>
+          <w:sz w:val="24"/>
+          <w:szCs w:val="24"/>
+        </w:rPr>
+        <w:t>&lt;ppt:pptxdir</w:t>
+      </w:r>
+      <w:r>
+        <w:rPr>
+          <w:rFonts w:ascii="Times New Roman" w:hAnsi="Times New Roman" w:cs="Times New Roman"/>
+          <w:color w:val="000000"/>
+          <w:sz w:val="24"/>
+          <w:szCs w:val="24"/>
+        </w:rPr>
+        <w:t>&gt;/Foo_pptx_parts/&lt;/ppt:pptx&gt;         //URI of directory of extracted .pptx</w:t>
+      </w:r>
+    </w:p>
+    <w:p>
+      <w:pPr>
+        <w:autoSpaceDE w:val="0"/>
+        <w:autoSpaceDN w:val="0"/>
+        <w:adjustRightInd w:val="0"/>
+        <w:spacing w:after="0" w:line="240" w:lineRule="auto"/>
+        <w:rPr>
+          <w:rFonts w:ascii="Times New Roman" w:hAnsi="Times New Roman" w:cs="Times New Roman"/>
+          <w:color w:val="000000"/>
+          <w:sz w:val="24"/>
+          <w:szCs w:val="24"/>
+        </w:rPr>
+      </w:pPr>
+      <w:r>
+        <w:rPr>
+          <w:rFonts w:ascii="Times New Roman" w:hAnsi="Times New Roman" w:cs="Times New Roman"/>
+          <w:color w:val="000000"/>
+          <w:sz w:val="24"/>
+          <w:szCs w:val="24"/>
+        </w:rPr>
+        <w:t>&lt;</w:t>
+      </w:r>
+      <w:r>
+        <w:rPr>
+          <w:rFonts w:ascii="Times New Roman" w:hAnsi="Times New Roman" w:cs="Times New Roman"/>
+          <w:color w:val="000000"/>
+          <w:sz w:val="24"/>
+          <w:szCs w:val="24"/>
+        </w:rPr>
+        <w:t>ppt:</w:t>
+      </w:r>
+      <w:r>
+        <w:rPr>
+          <w:rFonts w:ascii="Times New Roman" w:hAnsi="Times New Roman" w:cs="Times New Roman"/>
+          <w:color w:val="000000"/>
+          <w:sz w:val="24"/>
+          <w:szCs w:val="24"/>
+        </w:rPr>
+        <w:t>slide&gt;</w:t>
+      </w:r>
+      <w:r>
+        <w:rPr>
+          <w:rFonts w:ascii="Times New Roman" w:hAnsi="Times New Roman" w:cs="Times New Roman"/>
+          <w:color w:val="000000"/>
+          <w:sz w:val="24"/>
+          <w:szCs w:val="24"/>
+        </w:rPr>
+        <w:t xml:space="preserve">                                                           //URI of related source slide#.xml</w:t>
+      </w:r>
+    </w:p>
+    <w:p>
+      <w:pPr>
+        <w:autoSpaceDE w:val="0"/>
+        <w:autoSpaceDN w:val="0"/>
+        <w:adjustRightInd w:val="0"/>
+        <w:spacing w:after="0" w:line="240" w:lineRule="auto"/>
+        <w:rPr>
+          <w:rFonts w:ascii="Times New Roman" w:hAnsi="Times New Roman" w:cs="Times New Roman"/>
+          <w:color w:val="000000"/>
+          <w:sz w:val="24"/>
+          <w:szCs w:val="24"/>
+        </w:rPr>
+      </w:pPr>
+      <w:r>
+        <w:rPr>
+          <w:rFonts w:ascii="Times New Roman" w:hAnsi="Times New Roman" w:cs="Times New Roman"/>
+          <w:color w:val="000000"/>
+          <w:sz w:val="24"/>
+          <w:szCs w:val="24"/>
+        </w:rPr>
+        <w:t xml:space="preserve">      /</w:t>
+      </w:r>
+      <w:r>
+        <w:rPr>
+          <w:rFonts w:ascii="Times New Roman" w:hAnsi="Times New Roman" w:cs="Times New Roman"/>
+          <w:color w:val="000000"/>
+          <w:sz w:val="24"/>
+          <w:szCs w:val="24"/>
+        </w:rPr>
+        <w:t>F</w:t>
+      </w:r>
+      <w:r>
+        <w:rPr>
+          <w:rFonts w:ascii="Times New Roman" w:hAnsi="Times New Roman" w:cs="Times New Roman"/>
+          <w:color w:val="000000"/>
+          <w:sz w:val="24"/>
+          <w:szCs w:val="24"/>
+        </w:rPr>
+        <w:t>oo</w:t>
+      </w:r>
+      <w:r>
+        <w:rPr>
+          <w:rFonts w:ascii="Times New Roman" w:hAnsi="Times New Roman" w:cs="Times New Roman"/>
+          <w:color w:val="000000"/>
+          <w:sz w:val="24"/>
+          <w:szCs w:val="24"/>
+        </w:rPr>
+        <w:t>_pptx_parts/ppt/slides/slide10.xml</w:t>
+      </w:r>
+    </w:p>
+    <w:p>
+      <w:pPr>
+        <w:autoSpaceDE w:val="0"/>
+        <w:autoSpaceDN w:val="0"/>
+        <w:adjustRightInd w:val="0"/>
+        <w:spacing w:after="0" w:line="240" w:lineRule="auto"/>
+        <w:rPr>
+          <w:rFonts w:ascii="Times New Roman" w:hAnsi="Times New Roman" w:cs="Times New Roman"/>
+          <w:color w:val="000000"/>
+          <w:sz w:val="24"/>
+          <w:szCs w:val="24"/>
+        </w:rPr>
+      </w:pPr>
+      <w:r>
+        <w:rPr>
+          <w:rFonts w:ascii="Times New Roman" w:hAnsi="Times New Roman" w:cs="Times New Roman"/>
+          <w:color w:val="000000"/>
+          <w:sz w:val="24"/>
+          <w:szCs w:val="24"/>
+        </w:rPr>
+        <w:t>&lt;/</w:t>
+      </w:r>
+      <w:r>
+        <w:rPr>
+          <w:rFonts w:ascii="Times New Roman" w:hAnsi="Times New Roman" w:cs="Times New Roman"/>
+          <w:color w:val="000000"/>
+          <w:sz w:val="24"/>
+          <w:szCs w:val="24"/>
+        </w:rPr>
+        <w:t>ppt:</w:t>
+      </w:r>
+      <w:r>
+        <w:rPr>
+          <w:rFonts w:ascii="Times New Roman" w:hAnsi="Times New Roman" w:cs="Times New Roman"/>
+          <w:color w:val="000000"/>
+          <w:sz w:val="24"/>
+          <w:szCs w:val="24"/>
+        </w:rPr>
+        <w:t>slide&gt;</w:t>
+      </w:r>
+      <w:r>
+        <w:rPr>
+          <w:rFonts w:ascii="Times New Roman" w:hAnsi="Times New Roman" w:cs="Times New Roman"/>
+          <w:color w:val="000000"/>
+          <w:sz w:val="24"/>
+          <w:szCs w:val="24"/>
+        </w:rPr>
+        <w:t xml:space="preserve"> </w:t>
+      </w:r>
+      <w:r>
+        <w:rPr>
+          <w:rFonts w:ascii="Times New Roman" w:hAnsi="Times New Roman" w:cs="Times New Roman"/>
+          <w:color w:val="000000"/>
+          <w:sz w:val="24"/>
+          <w:szCs w:val="24"/>
+        </w:rPr>
+        <w:t xml:space="preserve">//URI of related </w:t>
+      </w:r>
+      <w:r>
+        <w:rPr>
+          <w:rFonts w:ascii="Times New Roman" w:hAnsi="Times New Roman" w:cs="Times New Roman"/>
+          <w:color w:val="000000"/>
+          <w:sz w:val="24"/>
+          <w:szCs w:val="24"/>
+        </w:rPr>
+        <w:t xml:space="preserve">source </w:t>
+      </w:r>
+      <w:r>
+        <w:rPr>
+          <w:rFonts w:ascii="Times New Roman" w:hAnsi="Times New Roman" w:cs="Times New Roman"/>
+          <w:color w:val="000000"/>
+          <w:sz w:val="24"/>
+          <w:szCs w:val="24"/>
+        </w:rPr>
+        <w:t>slide#.xml</w:t>
+      </w:r>
+    </w:p>
+    <w:p>
+      <w:pPr>
+        <w:autoSpaceDE w:val="0"/>
+        <w:autoSpaceDN w:val="0"/>
+        <w:adjustRightInd w:val="0"/>
+        <w:spacing w:after="0" w:line="240" w:lineRule="auto"/>
+        <w:rPr>
+          <w:rFonts w:ascii="Times New Roman" w:hAnsi="Times New Roman" w:cs="Times New Roman"/>
+          <w:color w:val="000000"/>
+          <w:sz w:val="24"/>
+          <w:szCs w:val="24"/>
+        </w:rPr>
+      </w:pPr>
+      <w:r>
+        <w:rPr>
+          <w:rFonts w:ascii="Times New Roman" w:hAnsi="Times New Roman" w:cs="Times New Roman"/>
+          <w:color w:val="000000"/>
+          <w:sz w:val="24"/>
+          <w:szCs w:val="24"/>
+        </w:rPr>
+        <w:t>&lt;</w:t>
+      </w:r>
+      <w:r>
+        <w:rPr>
+          <w:rFonts w:ascii="Times New Roman" w:hAnsi="Times New Roman" w:cs="Times New Roman"/>
+          <w:color w:val="000000"/>
+          <w:sz w:val="24"/>
+          <w:szCs w:val="24"/>
+        </w:rPr>
+        <w:t>ppt:</w:t>
+      </w:r>
+      <w:r>
+        <w:rPr>
+          <w:rFonts w:ascii="Times New Roman" w:hAnsi="Times New Roman" w:cs="Times New Roman"/>
+          <w:color w:val="000000"/>
+          <w:sz w:val="24"/>
+          <w:szCs w:val="24"/>
+        </w:rPr>
+        <w:t>index&gt;10&lt;/</w:t>
+      </w:r>
+      <w:r>
+        <w:rPr>
+          <w:rFonts w:ascii="Times New Roman" w:hAnsi="Times New Roman" w:cs="Times New Roman"/>
+          <w:color w:val="000000"/>
+          <w:sz w:val="24"/>
+          <w:szCs w:val="24"/>
+        </w:rPr>
+        <w:t>ppt:</w:t>
+      </w:r>
+      <w:r>
+        <w:rPr>
+          <w:rFonts w:ascii="Times New Roman" w:hAnsi="Times New Roman" w:cs="Times New Roman"/>
+          <w:color w:val="000000"/>
+          <w:sz w:val="24"/>
+          <w:szCs w:val="24"/>
+        </w:rPr>
+        <w:t>index&gt;</w:t>
+      </w:r>
+      <w:r>
+        <w:rPr>
+          <w:rFonts w:ascii="Times New Roman" w:hAnsi="Times New Roman" w:cs="Times New Roman"/>
+          <w:color w:val="000000"/>
+          <w:sz w:val="24"/>
+          <w:szCs w:val="24"/>
+        </w:rPr>
+        <w:t xml:space="preserve">                          </w:t>
+      </w:r>
+      <w:r>
+        <w:rPr>
+          <w:rFonts w:ascii="Times New Roman" w:hAnsi="Times New Roman" w:cs="Times New Roman"/>
+          <w:color w:val="000000"/>
+          <w:sz w:val="24"/>
+          <w:szCs w:val="24"/>
+        </w:rPr>
+        <w:t xml:space="preserve">      </w:t>
+      </w:r>
+      <w:r>
+        <w:rPr>
+          <w:rFonts w:ascii="Times New Roman" w:hAnsi="Times New Roman" w:cs="Times New Roman"/>
+          <w:color w:val="000000"/>
+          <w:sz w:val="24"/>
+          <w:szCs w:val="24"/>
+        </w:rPr>
+        <w:t>//Index of slide</w:t>
+      </w:r>
+    </w:p>
+    <w:p>
+      <w:pPr>
+        <w:autoSpaceDE w:val="0"/>
+        <w:autoSpaceDN w:val="0"/>
+        <w:adjustRightInd w:val="0"/>
+        <w:spacing w:after="0" w:line="240" w:lineRule="auto"/>
+        <w:rPr>
+          <w:rFonts w:ascii="Times New Roman" w:hAnsi="Times New Roman" w:cs="Times New Roman"/>
+          <w:color w:val="000000"/>
+          <w:sz w:val="24"/>
+          <w:szCs w:val="24"/>
+        </w:rPr>
+      </w:pPr>
+    </w:p>
+    <w:p>
+      <w:pPr>
+        <w:autoSpaceDE w:val="0"/>
+        <w:autoSpaceDN w:val="0"/>
+        <w:adjustRightInd w:val="0"/>
+        <w:spacing w:after="0" w:line="240" w:lineRule="auto"/>
+        <w:rPr>
+          <w:rFonts w:ascii="Times New Roman" w:hAnsi="Times New Roman" w:cs="Times New Roman"/>
+          <w:color w:val="000000"/>
+          <w:sz w:val="24"/>
+          <w:szCs w:val="24"/>
+        </w:rPr>
+      </w:pPr>
+    </w:p>
+    <w:p>
+      <w:pPr>
+        <w:autoSpaceDE w:val="0"/>
+        <w:autoSpaceDN w:val="0"/>
+        <w:adjustRightInd w:val="0"/>
+        <w:spacing w:after="0" w:line="240" w:lineRule="auto"/>
         <w:rPr>
           <w:rFonts w:ascii="Arial" w:hAnsi="Arial" w:cs="Arial"/>
           <w:b/>
@@ -13145,8 +13933,7 @@
           <w:sz w:val="26"/>
           <w:szCs w:val="26"/>
         </w:rPr>
-        <w:t>N</w:t>
-      </w:r>
+      </w:pPr>
       <w:r>
         <w:rPr>
           <w:rFonts w:ascii="Arial" w:hAnsi="Arial" w:cs="Arial"/>
@@ -13156,7 +13943,7 @@
           <w:sz w:val="26"/>
           <w:szCs w:val="26"/>
         </w:rPr>
-        <w:t xml:space="preserve">ew </w:t>
+        <w:t>3.3 Relation to Add-In</w:t>
       </w:r>
       <w:r>
         <w:rPr>
@@ -13167,7 +13954,7 @@
           <w:sz w:val="26"/>
           <w:szCs w:val="26"/>
         </w:rPr>
-        <w:t>W</w:t>
+        <w:t xml:space="preserve"> and Opportunities for </w:t>
       </w:r>
       <w:r>
         <w:rPr>
@@ -13178,7 +13965,7 @@
           <w:sz w:val="26"/>
           <w:szCs w:val="26"/>
         </w:rPr>
-        <w:t xml:space="preserve">eb </w:t>
+        <w:t>N</w:t>
       </w:r>
       <w:r>
         <w:rPr>
@@ -13189,7 +13976,7 @@
           <w:sz w:val="26"/>
           <w:szCs w:val="26"/>
         </w:rPr>
-        <w:t>A</w:t>
+        <w:t xml:space="preserve">ew </w:t>
       </w:r>
       <w:r>
         <w:rPr>
@@ -13200,6 +13987,39 @@
           <w:sz w:val="26"/>
           <w:szCs w:val="26"/>
         </w:rPr>
+        <w:t>W</w:t>
+      </w:r>
+      <w:r>
+        <w:rPr>
+          <w:rFonts w:ascii="Arial" w:hAnsi="Arial" w:cs="Arial"/>
+          <w:b/>
+          <w:bCs/>
+          <w:color w:val="000000"/>
+          <w:sz w:val="26"/>
+          <w:szCs w:val="26"/>
+        </w:rPr>
+        <w:t xml:space="preserve">eb </w:t>
+      </w:r>
+      <w:r>
+        <w:rPr>
+          <w:rFonts w:ascii="Arial" w:hAnsi="Arial" w:cs="Arial"/>
+          <w:b/>
+          <w:bCs/>
+          <w:color w:val="000000"/>
+          <w:sz w:val="26"/>
+          <w:szCs w:val="26"/>
+        </w:rPr>
+        <w:t>A</w:t>
+      </w:r>
+      <w:r>
+        <w:rPr>
+          <w:rFonts w:ascii="Arial" w:hAnsi="Arial" w:cs="Arial"/>
+          <w:b/>
+          <w:bCs/>
+          <w:color w:val="000000"/>
+          <w:sz w:val="26"/>
+          <w:szCs w:val="26"/>
+        </w:rPr>
         <w:t>pplications</w:t>
       </w:r>
     </w:p>
@@ -13314,6 +14134,188 @@
         <w:adjustRightInd w:val="0"/>
         <w:spacing w:after="0" w:line="240" w:lineRule="auto"/>
         <w:rPr>
+          <w:rFonts w:ascii="PalatinoLinotype-Roman" w:hAnsi="PalatinoLinotype-Roman" w:cs="PalatinoLinotype-Roman"/>
+          <w:color w:val="000000"/>
+          <w:sz w:val="20"/>
+          <w:szCs w:val="20"/>
+        </w:rPr>
+      </w:pPr>
+    </w:p>
+    <w:p>
+      <w:pPr>
+        <w:autoSpaceDE w:val="0"/>
+        <w:autoSpaceDN w:val="0"/>
+        <w:adjustRightInd w:val="0"/>
+        <w:spacing w:after="0" w:line="240" w:lineRule="auto"/>
+        <w:rPr>
+          <w:rFonts w:ascii="PalatinoLinotype-Roman" w:hAnsi="PalatinoLinotype-Roman" w:cs="PalatinoLinotype-Roman"/>
+          <w:color w:val="000000"/>
+          <w:sz w:val="20"/>
+          <w:szCs w:val="20"/>
+        </w:rPr>
+      </w:pPr>
+    </w:p>
+    <w:p>
+      <w:pPr>
+        <w:autoSpaceDE w:val="0"/>
+        <w:autoSpaceDN w:val="0"/>
+        <w:adjustRightInd w:val="0"/>
+        <w:spacing w:after="0" w:line="240" w:lineRule="auto"/>
+        <w:rPr>
+          <w:rFonts w:ascii="PalatinoLinotype-Roman" w:hAnsi="PalatinoLinotype-Roman" w:cs="PalatinoLinotype-Roman"/>
+          <w:color w:val="000000"/>
+          <w:sz w:val="20"/>
+          <w:szCs w:val="20"/>
+        </w:rPr>
+      </w:pPr>
+    </w:p>
+    <w:p>
+      <w:pPr>
+        <w:autoSpaceDE w:val="0"/>
+        <w:autoSpaceDN w:val="0"/>
+        <w:adjustRightInd w:val="0"/>
+        <w:spacing w:after="0" w:line="240" w:lineRule="auto"/>
+        <w:rPr>
+          <w:rFonts w:ascii="PalatinoLinotype-Roman" w:hAnsi="PalatinoLinotype-Roman" w:cs="PalatinoLinotype-Roman"/>
+          <w:color w:val="000000"/>
+          <w:sz w:val="20"/>
+          <w:szCs w:val="20"/>
+        </w:rPr>
+      </w:pPr>
+    </w:p>
+    <w:p>
+      <w:pPr>
+        <w:autoSpaceDE w:val="0"/>
+        <w:autoSpaceDN w:val="0"/>
+        <w:adjustRightInd w:val="0"/>
+        <w:spacing w:after="0" w:line="240" w:lineRule="auto"/>
+        <w:rPr>
+          <w:rFonts w:ascii="PalatinoLinotype-Roman" w:hAnsi="PalatinoLinotype-Roman" w:cs="PalatinoLinotype-Roman"/>
+          <w:color w:val="000000"/>
+          <w:sz w:val="20"/>
+          <w:szCs w:val="20"/>
+        </w:rPr>
+      </w:pPr>
+    </w:p>
+    <w:p>
+      <w:pPr>
+        <w:autoSpaceDE w:val="0"/>
+        <w:autoSpaceDN w:val="0"/>
+        <w:adjustRightInd w:val="0"/>
+        <w:spacing w:after="0" w:line="240" w:lineRule="auto"/>
+        <w:rPr>
+          <w:rFonts w:ascii="PalatinoLinotype-Roman" w:hAnsi="PalatinoLinotype-Roman" w:cs="PalatinoLinotype-Roman"/>
+          <w:color w:val="000000"/>
+          <w:sz w:val="20"/>
+          <w:szCs w:val="20"/>
+        </w:rPr>
+      </w:pPr>
+    </w:p>
+    <w:p>
+      <w:pPr>
+        <w:autoSpaceDE w:val="0"/>
+        <w:autoSpaceDN w:val="0"/>
+        <w:adjustRightInd w:val="0"/>
+        <w:spacing w:after="0" w:line="240" w:lineRule="auto"/>
+        <w:rPr>
+          <w:rFonts w:ascii="PalatinoLinotype-Roman" w:hAnsi="PalatinoLinotype-Roman" w:cs="PalatinoLinotype-Roman"/>
+          <w:color w:val="000000"/>
+          <w:sz w:val="20"/>
+          <w:szCs w:val="20"/>
+        </w:rPr>
+      </w:pPr>
+    </w:p>
+    <w:p>
+      <w:pPr>
+        <w:autoSpaceDE w:val="0"/>
+        <w:autoSpaceDN w:val="0"/>
+        <w:adjustRightInd w:val="0"/>
+        <w:spacing w:after="0" w:line="240" w:lineRule="auto"/>
+        <w:rPr>
+          <w:rFonts w:ascii="PalatinoLinotype-Roman" w:hAnsi="PalatinoLinotype-Roman" w:cs="PalatinoLinotype-Roman"/>
+          <w:color w:val="000000"/>
+          <w:sz w:val="20"/>
+          <w:szCs w:val="20"/>
+        </w:rPr>
+      </w:pPr>
+    </w:p>
+    <w:p>
+      <w:pPr>
+        <w:autoSpaceDE w:val="0"/>
+        <w:autoSpaceDN w:val="0"/>
+        <w:adjustRightInd w:val="0"/>
+        <w:spacing w:after="0" w:line="240" w:lineRule="auto"/>
+        <w:rPr>
+          <w:rFonts w:ascii="PalatinoLinotype-Roman" w:hAnsi="PalatinoLinotype-Roman" w:cs="PalatinoLinotype-Roman"/>
+          <w:color w:val="000000"/>
+          <w:sz w:val="20"/>
+          <w:szCs w:val="20"/>
+        </w:rPr>
+      </w:pPr>
+    </w:p>
+    <w:p>
+      <w:pPr>
+        <w:autoSpaceDE w:val="0"/>
+        <w:autoSpaceDN w:val="0"/>
+        <w:adjustRightInd w:val="0"/>
+        <w:spacing w:after="0" w:line="240" w:lineRule="auto"/>
+        <w:rPr>
+          <w:rFonts w:ascii="PalatinoLinotype-Roman" w:hAnsi="PalatinoLinotype-Roman" w:cs="PalatinoLinotype-Roman"/>
+          <w:color w:val="000000"/>
+          <w:sz w:val="20"/>
+          <w:szCs w:val="20"/>
+        </w:rPr>
+      </w:pPr>
+    </w:p>
+    <w:p>
+      <w:pPr>
+        <w:autoSpaceDE w:val="0"/>
+        <w:autoSpaceDN w:val="0"/>
+        <w:adjustRightInd w:val="0"/>
+        <w:spacing w:after="0" w:line="240" w:lineRule="auto"/>
+        <w:rPr>
+          <w:rFonts w:ascii="PalatinoLinotype-Roman" w:hAnsi="PalatinoLinotype-Roman" w:cs="PalatinoLinotype-Roman"/>
+          <w:color w:val="000000"/>
+          <w:sz w:val="20"/>
+          <w:szCs w:val="20"/>
+        </w:rPr>
+      </w:pPr>
+    </w:p>
+    <w:p>
+      <w:pPr>
+        <w:autoSpaceDE w:val="0"/>
+        <w:autoSpaceDN w:val="0"/>
+        <w:adjustRightInd w:val="0"/>
+        <w:spacing w:after="0" w:line="240" w:lineRule="auto"/>
+        <w:rPr>
+          <w:rFonts w:ascii="PalatinoLinotype-Roman" w:hAnsi="PalatinoLinotype-Roman" w:cs="PalatinoLinotype-Roman"/>
+          <w:color w:val="000000"/>
+          <w:sz w:val="20"/>
+          <w:szCs w:val="20"/>
+        </w:rPr>
+      </w:pPr>
+    </w:p>
+    <w:p>
+      <w:pPr>
+        <w:autoSpaceDE w:val="0"/>
+        <w:autoSpaceDN w:val="0"/>
+        <w:adjustRightInd w:val="0"/>
+        <w:spacing w:after="0" w:line="240" w:lineRule="auto"/>
+        <w:rPr>
+          <w:rFonts w:ascii="PalatinoLinotype-Roman" w:hAnsi="PalatinoLinotype-Roman" w:cs="PalatinoLinotype-Roman"/>
+          <w:color w:val="000000"/>
+          <w:sz w:val="20"/>
+          <w:szCs w:val="20"/>
+        </w:rPr>
+      </w:pPr>
+    </w:p>
+    <w:p>
+      <w:pPr>
+        <w:autoSpaceDE w:val="0"/>
+        <w:autoSpaceDN w:val="0"/>
+        <w:adjustRightInd w:val="0"/>
+        <w:spacing w:after="0" w:line="240" w:lineRule="auto"/>
+        <w:rPr>
           <w:rFonts w:ascii="Arial" w:hAnsi="Arial" w:cs="Arial"/>
           <w:b/>
           <w:bCs/>
@@ -13331,6 +14333,7 @@
           <w:sz w:val="32"/>
           <w:szCs w:val="32"/>
         </w:rPr>
+        <w:lastRenderedPageBreak/>
         <w:t>4</w:t>
       </w:r>
       <w:r>
@@ -14159,7 +15162,6 @@
           <w:sz w:val="26"/>
           <w:szCs w:val="26"/>
         </w:rPr>
-        <w:lastRenderedPageBreak/>
         <w:t>4</w:t>
       </w:r>
       <w:r>
@@ -15397,7 +16399,6 @@
           <w:sz w:val="24"/>
           <w:szCs w:val="24"/>
         </w:rPr>
-        <w:lastRenderedPageBreak/>
         <w:t xml:space="preserve"> </w:t>
       </w:r>
     </w:p>
@@ -15827,6 +16828,7 @@
           <w:sz w:val="24"/>
           <w:szCs w:val="24"/>
         </w:rPr>
+        <w:lastRenderedPageBreak/>
         <w:t>Click the "Create HTTP" tab</w:t>
       </w:r>
     </w:p>
@@ -16876,7 +17878,13 @@
           <w:szCs w:val="26"/>
         </w:rPr>
       </w:pPr>
-      <w:r>
+    </w:p>
+    <w:p>
+      <w:pPr>
+        <w:autoSpaceDE w:val="0"/>
+        <w:autoSpaceDN w:val="0"/>
+        <w:adjustRightInd w:val="0"/>
+        <w:spacing w:after="0" w:line="240" w:lineRule="auto"/>
         <w:rPr>
           <w:rFonts w:ascii="Arial" w:hAnsi="Arial" w:cs="Arial"/>
           <w:b/>
@@ -16885,6 +17893,33 @@
           <w:sz w:val="26"/>
           <w:szCs w:val="26"/>
         </w:rPr>
+      </w:pPr>
+    </w:p>
+    <w:p>
+      <w:pPr>
+        <w:autoSpaceDE w:val="0"/>
+        <w:autoSpaceDN w:val="0"/>
+        <w:adjustRightInd w:val="0"/>
+        <w:spacing w:after="0" w:line="240" w:lineRule="auto"/>
+        <w:rPr>
+          <w:rFonts w:ascii="Arial" w:hAnsi="Arial" w:cs="Arial"/>
+          <w:b/>
+          <w:bCs/>
+          <w:color w:val="000000"/>
+          <w:sz w:val="26"/>
+          <w:szCs w:val="26"/>
+        </w:rPr>
+      </w:pPr>
+      <w:r>
+        <w:rPr>
+          <w:rFonts w:ascii="Arial" w:hAnsi="Arial" w:cs="Arial"/>
+          <w:b/>
+          <w:bCs/>
+          <w:color w:val="000000"/>
+          <w:sz w:val="26"/>
+          <w:szCs w:val="26"/>
+        </w:rPr>
+        <w:lastRenderedPageBreak/>
         <w:t>4</w:t>
       </w:r>
       <w:r>
@@ -17670,7 +18705,6 @@
           <w:sz w:val="24"/>
           <w:szCs w:val="24"/>
         </w:rPr>
-        <w:lastRenderedPageBreak/>
         <w:t>u</w:t>
       </w:r>
       <w:r>
@@ -18849,6 +19883,7 @@
           <w:sz w:val="24"/>
           <w:szCs w:val="24"/>
         </w:rPr>
+        <w:lastRenderedPageBreak/>
         <w:t>Excel</w:t>
       </w:r>
       <w:r>
@@ -19519,7 +20554,6 @@
           <w:sz w:val="24"/>
           <w:szCs w:val="24"/>
         </w:rPr>
-        <w:lastRenderedPageBreak/>
         <w:t xml:space="preserve"> Enter values in the fields, and click "Add Metadata" to add the metadata document to the package. </w:t>
       </w:r>
     </w:p>
@@ -19858,6 +20892,7 @@
           <w:sz w:val="24"/>
           <w:szCs w:val="24"/>
         </w:rPr>
+        <w:lastRenderedPageBreak/>
         <w:t xml:space="preserve">While the metadata is saved with the package, it is only accessible to </w:t>
       </w:r>
       <w:r>
@@ -20507,6 +21542,174 @@
           <w:color w:val="000000"/>
           <w:sz w:val="26"/>
           <w:szCs w:val="26"/>
+        </w:rPr>
+      </w:pPr>
+    </w:p>
+    <w:p>
+      <w:pPr>
+        <w:autoSpaceDE w:val="0"/>
+        <w:autoSpaceDN w:val="0"/>
+        <w:adjustRightInd w:val="0"/>
+        <w:spacing w:after="0" w:line="240" w:lineRule="auto"/>
+        <w:rPr>
+          <w:rFonts w:ascii="Times New Roman" w:hAnsi="Times New Roman" w:cs="Times New Roman"/>
+          <w:color w:val="000000"/>
+          <w:sz w:val="24"/>
+          <w:szCs w:val="24"/>
+        </w:rPr>
+      </w:pPr>
+    </w:p>
+    <w:p>
+      <w:pPr>
+        <w:autoSpaceDE w:val="0"/>
+        <w:autoSpaceDN w:val="0"/>
+        <w:adjustRightInd w:val="0"/>
+        <w:spacing w:after="0" w:line="240" w:lineRule="auto"/>
+        <w:rPr>
+          <w:rFonts w:ascii="Times New Roman" w:hAnsi="Times New Roman" w:cs="Times New Roman"/>
+          <w:color w:val="000000"/>
+          <w:sz w:val="24"/>
+          <w:szCs w:val="24"/>
+        </w:rPr>
+      </w:pPr>
+    </w:p>
+    <w:p>
+      <w:pPr>
+        <w:autoSpaceDE w:val="0"/>
+        <w:autoSpaceDN w:val="0"/>
+        <w:adjustRightInd w:val="0"/>
+        <w:spacing w:after="0" w:line="240" w:lineRule="auto"/>
+        <w:rPr>
+          <w:rFonts w:ascii="Times New Roman" w:hAnsi="Times New Roman" w:cs="Times New Roman"/>
+          <w:color w:val="000000"/>
+          <w:sz w:val="24"/>
+          <w:szCs w:val="24"/>
+        </w:rPr>
+      </w:pPr>
+    </w:p>
+    <w:p>
+      <w:pPr>
+        <w:autoSpaceDE w:val="0"/>
+        <w:autoSpaceDN w:val="0"/>
+        <w:adjustRightInd w:val="0"/>
+        <w:spacing w:after="0" w:line="240" w:lineRule="auto"/>
+        <w:rPr>
+          <w:rFonts w:ascii="Times New Roman" w:hAnsi="Times New Roman" w:cs="Times New Roman"/>
+          <w:color w:val="000000"/>
+          <w:sz w:val="24"/>
+          <w:szCs w:val="24"/>
+        </w:rPr>
+      </w:pPr>
+    </w:p>
+    <w:p>
+      <w:pPr>
+        <w:autoSpaceDE w:val="0"/>
+        <w:autoSpaceDN w:val="0"/>
+        <w:adjustRightInd w:val="0"/>
+        <w:spacing w:after="0" w:line="240" w:lineRule="auto"/>
+        <w:rPr>
+          <w:rFonts w:ascii="Times New Roman" w:hAnsi="Times New Roman" w:cs="Times New Roman"/>
+          <w:color w:val="000000"/>
+          <w:sz w:val="24"/>
+          <w:szCs w:val="24"/>
+        </w:rPr>
+      </w:pPr>
+    </w:p>
+    <w:p>
+      <w:pPr>
+        <w:autoSpaceDE w:val="0"/>
+        <w:autoSpaceDN w:val="0"/>
+        <w:adjustRightInd w:val="0"/>
+        <w:spacing w:after="0" w:line="240" w:lineRule="auto"/>
+        <w:rPr>
+          <w:rFonts w:ascii="Times New Roman" w:hAnsi="Times New Roman" w:cs="Times New Roman"/>
+          <w:color w:val="000000"/>
+          <w:sz w:val="24"/>
+          <w:szCs w:val="24"/>
+        </w:rPr>
+      </w:pPr>
+    </w:p>
+    <w:p>
+      <w:pPr>
+        <w:autoSpaceDE w:val="0"/>
+        <w:autoSpaceDN w:val="0"/>
+        <w:adjustRightInd w:val="0"/>
+        <w:spacing w:after="0" w:line="240" w:lineRule="auto"/>
+        <w:rPr>
+          <w:rFonts w:ascii="Times New Roman" w:hAnsi="Times New Roman" w:cs="Times New Roman"/>
+          <w:color w:val="000000"/>
+          <w:sz w:val="24"/>
+          <w:szCs w:val="24"/>
+        </w:rPr>
+      </w:pPr>
+    </w:p>
+    <w:p>
+      <w:pPr>
+        <w:autoSpaceDE w:val="0"/>
+        <w:autoSpaceDN w:val="0"/>
+        <w:adjustRightInd w:val="0"/>
+        <w:spacing w:after="0" w:line="240" w:lineRule="auto"/>
+        <w:rPr>
+          <w:rFonts w:ascii="Times New Roman" w:hAnsi="Times New Roman" w:cs="Times New Roman"/>
+          <w:color w:val="000000"/>
+          <w:sz w:val="24"/>
+          <w:szCs w:val="24"/>
+        </w:rPr>
+      </w:pPr>
+    </w:p>
+    <w:p>
+      <w:pPr>
+        <w:autoSpaceDE w:val="0"/>
+        <w:autoSpaceDN w:val="0"/>
+        <w:adjustRightInd w:val="0"/>
+        <w:spacing w:after="0" w:line="240" w:lineRule="auto"/>
+        <w:rPr>
+          <w:rFonts w:ascii="Times New Roman" w:hAnsi="Times New Roman" w:cs="Times New Roman"/>
+          <w:color w:val="000000"/>
+          <w:sz w:val="24"/>
+          <w:szCs w:val="24"/>
+        </w:rPr>
+      </w:pPr>
+    </w:p>
+    <w:p>
+      <w:pPr>
+        <w:autoSpaceDE w:val="0"/>
+        <w:autoSpaceDN w:val="0"/>
+        <w:adjustRightInd w:val="0"/>
+        <w:spacing w:after="0" w:line="240" w:lineRule="auto"/>
+        <w:rPr>
+          <w:rFonts w:ascii="Times New Roman" w:hAnsi="Times New Roman" w:cs="Times New Roman"/>
+          <w:color w:val="000000"/>
+          <w:sz w:val="24"/>
+          <w:szCs w:val="24"/>
+        </w:rPr>
+      </w:pPr>
+    </w:p>
+    <w:p>
+      <w:pPr>
+        <w:autoSpaceDE w:val="0"/>
+        <w:autoSpaceDN w:val="0"/>
+        <w:adjustRightInd w:val="0"/>
+        <w:spacing w:after="0" w:line="240" w:lineRule="auto"/>
+        <w:rPr>
+          <w:rFonts w:ascii="Times New Roman" w:hAnsi="Times New Roman" w:cs="Times New Roman"/>
+          <w:color w:val="000000"/>
+          <w:sz w:val="24"/>
+          <w:szCs w:val="24"/>
+        </w:rPr>
+      </w:pPr>
+    </w:p>
+    <w:p>
+      <w:pPr>
+        <w:autoSpaceDE w:val="0"/>
+        <w:autoSpaceDN w:val="0"/>
+        <w:adjustRightInd w:val="0"/>
+        <w:spacing w:after="0" w:line="240" w:lineRule="auto"/>
+        <w:rPr>
+          <w:rFonts w:ascii="Times New Roman" w:hAnsi="Times New Roman" w:cs="Times New Roman"/>
+          <w:color w:val="000000"/>
+          <w:sz w:val="24"/>
+          <w:szCs w:val="24"/>
         </w:rPr>
       </w:pPr>
     </w:p>
@@ -20682,22 +21885,31 @@
           <w:sz w:val="20"/>
           <w:szCs w:val="20"/>
         </w:rPr>
-        <w:t>Toolkit  image generator for .pptx</w:t>
-      </w:r>
-    </w:p>
-    <w:p>
-      <w:pPr>
-        <w:autoSpaceDE w:val="0"/>
-        <w:autoSpaceDN w:val="0"/>
-        <w:adjustRightInd w:val="0"/>
-        <w:spacing w:after="0" w:line="240" w:lineRule="auto"/>
-        <w:ind w:firstLine="720"/>
+        <w:t>Toolkit image</w:t>
+      </w:r>
+      <w:r>
         <w:rPr>
           <w:rFonts w:ascii="Arial" w:hAnsi="Arial" w:cs="Arial"/>
           <w:color w:val="0000FF"/>
           <w:sz w:val="20"/>
           <w:szCs w:val="20"/>
         </w:rPr>
+        <w:t xml:space="preserve"> generator for .pptx</w:t>
+      </w:r>
+    </w:p>
+    <w:p>
+      <w:pPr>
+        <w:autoSpaceDE w:val="0"/>
+        <w:autoSpaceDN w:val="0"/>
+        <w:adjustRightInd w:val="0"/>
+        <w:spacing w:after="0" w:line="240" w:lineRule="auto"/>
+        <w:ind w:firstLine="720"/>
+        <w:rPr>
+          <w:rFonts w:ascii="Arial" w:hAnsi="Arial" w:cs="Arial"/>
+          <w:color w:val="0000FF"/>
+          <w:sz w:val="20"/>
+          <w:szCs w:val="20"/>
+        </w:rPr>
       </w:pPr>
     </w:p>
     <w:p>
@@ -20784,7 +21996,25 @@
           <w:sz w:val="24"/>
           <w:szCs w:val="24"/>
         </w:rPr>
-        <w:t>conversion, prior to converting so you can take any necessary action to help them convert.</w:t>
+        <w:t>conversion, prior to converting so you can take any necessary action to help them convert</w:t>
+      </w:r>
+      <w:r>
+        <w:rPr>
+          <w:rFonts w:ascii="Times New Roman" w:hAnsi="Times New Roman" w:cs="Times New Roman"/>
+          <w:color w:val="000000"/>
+          <w:sz w:val="24"/>
+          <w:szCs w:val="24"/>
+        </w:rPr>
+        <w:t xml:space="preserve"> properly</w:t>
+      </w:r>
+      <w:r>
+        <w:rPr>
+          <w:rFonts w:ascii="Times New Roman" w:hAnsi="Times New Roman" w:cs="Times New Roman"/>
+          <w:color w:val="000000"/>
+          <w:sz w:val="24"/>
+          <w:szCs w:val="24"/>
+        </w:rPr>
+        <w:t>.</w:t>
       </w:r>
     </w:p>
     <w:p>
@@ -21595,6 +22825,358 @@
           <w:b/>
           <w:bCs/>
           <w:color w:val="000000"/>
+          <w:sz w:val="26"/>
+          <w:szCs w:val="26"/>
+        </w:rPr>
+      </w:pPr>
+    </w:p>
+    <w:p>
+      <w:pPr>
+        <w:autoSpaceDE w:val="0"/>
+        <w:autoSpaceDN w:val="0"/>
+        <w:adjustRightInd w:val="0"/>
+        <w:spacing w:after="0" w:line="240" w:lineRule="auto"/>
+        <w:rPr>
+          <w:rFonts w:ascii="Arial" w:hAnsi="Arial" w:cs="Arial"/>
+          <w:b/>
+          <w:bCs/>
+          <w:color w:val="000000"/>
+          <w:sz w:val="26"/>
+          <w:szCs w:val="26"/>
+        </w:rPr>
+      </w:pPr>
+    </w:p>
+    <w:p>
+      <w:pPr>
+        <w:autoSpaceDE w:val="0"/>
+        <w:autoSpaceDN w:val="0"/>
+        <w:adjustRightInd w:val="0"/>
+        <w:spacing w:after="0" w:line="240" w:lineRule="auto"/>
+        <w:rPr>
+          <w:rFonts w:ascii="Arial" w:hAnsi="Arial" w:cs="Arial"/>
+          <w:b/>
+          <w:bCs/>
+          <w:color w:val="000000"/>
+          <w:sz w:val="26"/>
+          <w:szCs w:val="26"/>
+        </w:rPr>
+      </w:pPr>
+    </w:p>
+    <w:p>
+      <w:pPr>
+        <w:autoSpaceDE w:val="0"/>
+        <w:autoSpaceDN w:val="0"/>
+        <w:adjustRightInd w:val="0"/>
+        <w:spacing w:after="0" w:line="240" w:lineRule="auto"/>
+        <w:rPr>
+          <w:rFonts w:ascii="Arial" w:hAnsi="Arial" w:cs="Arial"/>
+          <w:b/>
+          <w:bCs/>
+          <w:color w:val="000000"/>
+          <w:sz w:val="26"/>
+          <w:szCs w:val="26"/>
+        </w:rPr>
+      </w:pPr>
+    </w:p>
+    <w:p>
+      <w:pPr>
+        <w:autoSpaceDE w:val="0"/>
+        <w:autoSpaceDN w:val="0"/>
+        <w:adjustRightInd w:val="0"/>
+        <w:spacing w:after="0" w:line="240" w:lineRule="auto"/>
+        <w:rPr>
+          <w:rFonts w:ascii="Arial" w:hAnsi="Arial" w:cs="Arial"/>
+          <w:b/>
+          <w:bCs/>
+          <w:color w:val="000000"/>
+          <w:sz w:val="26"/>
+          <w:szCs w:val="26"/>
+        </w:rPr>
+      </w:pPr>
+    </w:p>
+    <w:p>
+      <w:pPr>
+        <w:autoSpaceDE w:val="0"/>
+        <w:autoSpaceDN w:val="0"/>
+        <w:adjustRightInd w:val="0"/>
+        <w:spacing w:after="0" w:line="240" w:lineRule="auto"/>
+        <w:rPr>
+          <w:rFonts w:ascii="Arial" w:hAnsi="Arial" w:cs="Arial"/>
+          <w:b/>
+          <w:bCs/>
+          <w:color w:val="000000"/>
+          <w:sz w:val="26"/>
+          <w:szCs w:val="26"/>
+        </w:rPr>
+      </w:pPr>
+    </w:p>
+    <w:p>
+      <w:pPr>
+        <w:autoSpaceDE w:val="0"/>
+        <w:autoSpaceDN w:val="0"/>
+        <w:adjustRightInd w:val="0"/>
+        <w:spacing w:after="0" w:line="240" w:lineRule="auto"/>
+        <w:rPr>
+          <w:rFonts w:ascii="Arial" w:hAnsi="Arial" w:cs="Arial"/>
+          <w:b/>
+          <w:bCs/>
+          <w:color w:val="000000"/>
+          <w:sz w:val="26"/>
+          <w:szCs w:val="26"/>
+        </w:rPr>
+      </w:pPr>
+    </w:p>
+    <w:p>
+      <w:pPr>
+        <w:autoSpaceDE w:val="0"/>
+        <w:autoSpaceDN w:val="0"/>
+        <w:adjustRightInd w:val="0"/>
+        <w:spacing w:after="0" w:line="240" w:lineRule="auto"/>
+        <w:rPr>
+          <w:rFonts w:ascii="Arial" w:hAnsi="Arial" w:cs="Arial"/>
+          <w:b/>
+          <w:bCs/>
+          <w:color w:val="000000"/>
+          <w:sz w:val="26"/>
+          <w:szCs w:val="26"/>
+        </w:rPr>
+      </w:pPr>
+    </w:p>
+    <w:p>
+      <w:pPr>
+        <w:autoSpaceDE w:val="0"/>
+        <w:autoSpaceDN w:val="0"/>
+        <w:adjustRightInd w:val="0"/>
+        <w:spacing w:after="0" w:line="240" w:lineRule="auto"/>
+        <w:rPr>
+          <w:rFonts w:ascii="Arial" w:hAnsi="Arial" w:cs="Arial"/>
+          <w:b/>
+          <w:bCs/>
+          <w:color w:val="000000"/>
+          <w:sz w:val="26"/>
+          <w:szCs w:val="26"/>
+        </w:rPr>
+      </w:pPr>
+    </w:p>
+    <w:p>
+      <w:pPr>
+        <w:autoSpaceDE w:val="0"/>
+        <w:autoSpaceDN w:val="0"/>
+        <w:adjustRightInd w:val="0"/>
+        <w:spacing w:after="0" w:line="240" w:lineRule="auto"/>
+        <w:rPr>
+          <w:rFonts w:ascii="Arial" w:hAnsi="Arial" w:cs="Arial"/>
+          <w:b/>
+          <w:bCs/>
+          <w:color w:val="000000"/>
+          <w:sz w:val="26"/>
+          <w:szCs w:val="26"/>
+        </w:rPr>
+      </w:pPr>
+    </w:p>
+    <w:p>
+      <w:pPr>
+        <w:autoSpaceDE w:val="0"/>
+        <w:autoSpaceDN w:val="0"/>
+        <w:adjustRightInd w:val="0"/>
+        <w:spacing w:after="0" w:line="240" w:lineRule="auto"/>
+        <w:rPr>
+          <w:rFonts w:ascii="Arial" w:hAnsi="Arial" w:cs="Arial"/>
+          <w:b/>
+          <w:bCs/>
+          <w:color w:val="000000"/>
+          <w:sz w:val="26"/>
+          <w:szCs w:val="26"/>
+        </w:rPr>
+      </w:pPr>
+    </w:p>
+    <w:p>
+      <w:pPr>
+        <w:autoSpaceDE w:val="0"/>
+        <w:autoSpaceDN w:val="0"/>
+        <w:adjustRightInd w:val="0"/>
+        <w:spacing w:after="0" w:line="240" w:lineRule="auto"/>
+        <w:rPr>
+          <w:rFonts w:ascii="Arial" w:hAnsi="Arial" w:cs="Arial"/>
+          <w:b/>
+          <w:bCs/>
+          <w:color w:val="000000"/>
+          <w:sz w:val="26"/>
+          <w:szCs w:val="26"/>
+        </w:rPr>
+      </w:pPr>
+    </w:p>
+    <w:p>
+      <w:pPr>
+        <w:autoSpaceDE w:val="0"/>
+        <w:autoSpaceDN w:val="0"/>
+        <w:adjustRightInd w:val="0"/>
+        <w:spacing w:after="0" w:line="240" w:lineRule="auto"/>
+        <w:rPr>
+          <w:rFonts w:ascii="Arial" w:hAnsi="Arial" w:cs="Arial"/>
+          <w:b/>
+          <w:bCs/>
+          <w:color w:val="000000"/>
+          <w:sz w:val="26"/>
+          <w:szCs w:val="26"/>
+        </w:rPr>
+      </w:pPr>
+    </w:p>
+    <w:p>
+      <w:pPr>
+        <w:autoSpaceDE w:val="0"/>
+        <w:autoSpaceDN w:val="0"/>
+        <w:adjustRightInd w:val="0"/>
+        <w:spacing w:after="0" w:line="240" w:lineRule="auto"/>
+        <w:rPr>
+          <w:rFonts w:ascii="Arial" w:hAnsi="Arial" w:cs="Arial"/>
+          <w:b/>
+          <w:bCs/>
+          <w:color w:val="000000"/>
+          <w:sz w:val="26"/>
+          <w:szCs w:val="26"/>
+        </w:rPr>
+      </w:pPr>
+    </w:p>
+    <w:p>
+      <w:pPr>
+        <w:autoSpaceDE w:val="0"/>
+        <w:autoSpaceDN w:val="0"/>
+        <w:adjustRightInd w:val="0"/>
+        <w:spacing w:after="0" w:line="240" w:lineRule="auto"/>
+        <w:rPr>
+          <w:rFonts w:ascii="Arial" w:hAnsi="Arial" w:cs="Arial"/>
+          <w:b/>
+          <w:bCs/>
+          <w:color w:val="000000"/>
+          <w:sz w:val="26"/>
+          <w:szCs w:val="26"/>
+        </w:rPr>
+      </w:pPr>
+    </w:p>
+    <w:p>
+      <w:pPr>
+        <w:autoSpaceDE w:val="0"/>
+        <w:autoSpaceDN w:val="0"/>
+        <w:adjustRightInd w:val="0"/>
+        <w:spacing w:after="0" w:line="240" w:lineRule="auto"/>
+        <w:rPr>
+          <w:rFonts w:ascii="Arial" w:hAnsi="Arial" w:cs="Arial"/>
+          <w:b/>
+          <w:bCs/>
+          <w:color w:val="000000"/>
+          <w:sz w:val="26"/>
+          <w:szCs w:val="26"/>
+        </w:rPr>
+      </w:pPr>
+    </w:p>
+    <w:p>
+      <w:pPr>
+        <w:autoSpaceDE w:val="0"/>
+        <w:autoSpaceDN w:val="0"/>
+        <w:adjustRightInd w:val="0"/>
+        <w:spacing w:after="0" w:line="240" w:lineRule="auto"/>
+        <w:rPr>
+          <w:rFonts w:ascii="Arial" w:hAnsi="Arial" w:cs="Arial"/>
+          <w:b/>
+          <w:bCs/>
+          <w:color w:val="000000"/>
+          <w:sz w:val="26"/>
+          <w:szCs w:val="26"/>
+        </w:rPr>
+      </w:pPr>
+    </w:p>
+    <w:p>
+      <w:pPr>
+        <w:autoSpaceDE w:val="0"/>
+        <w:autoSpaceDN w:val="0"/>
+        <w:adjustRightInd w:val="0"/>
+        <w:spacing w:after="0" w:line="240" w:lineRule="auto"/>
+        <w:rPr>
+          <w:rFonts w:ascii="Arial" w:hAnsi="Arial" w:cs="Arial"/>
+          <w:b/>
+          <w:bCs/>
+          <w:color w:val="000000"/>
+          <w:sz w:val="26"/>
+          <w:szCs w:val="26"/>
+        </w:rPr>
+      </w:pPr>
+    </w:p>
+    <w:p>
+      <w:pPr>
+        <w:autoSpaceDE w:val="0"/>
+        <w:autoSpaceDN w:val="0"/>
+        <w:adjustRightInd w:val="0"/>
+        <w:spacing w:after="0" w:line="240" w:lineRule="auto"/>
+        <w:rPr>
+          <w:rFonts w:ascii="Arial" w:hAnsi="Arial" w:cs="Arial"/>
+          <w:b/>
+          <w:bCs/>
+          <w:color w:val="000000"/>
+          <w:sz w:val="26"/>
+          <w:szCs w:val="26"/>
+        </w:rPr>
+      </w:pPr>
+    </w:p>
+    <w:p>
+      <w:pPr>
+        <w:autoSpaceDE w:val="0"/>
+        <w:autoSpaceDN w:val="0"/>
+        <w:adjustRightInd w:val="0"/>
+        <w:spacing w:after="0" w:line="240" w:lineRule="auto"/>
+        <w:rPr>
+          <w:rFonts w:ascii="Arial" w:hAnsi="Arial" w:cs="Arial"/>
+          <w:b/>
+          <w:bCs/>
+          <w:color w:val="000000"/>
+          <w:sz w:val="26"/>
+          <w:szCs w:val="26"/>
+        </w:rPr>
+      </w:pPr>
+    </w:p>
+    <w:p>
+      <w:pPr>
+        <w:autoSpaceDE w:val="0"/>
+        <w:autoSpaceDN w:val="0"/>
+        <w:adjustRightInd w:val="0"/>
+        <w:spacing w:after="0" w:line="240" w:lineRule="auto"/>
+        <w:rPr>
+          <w:rFonts w:ascii="Arial" w:hAnsi="Arial" w:cs="Arial"/>
+          <w:b/>
+          <w:bCs/>
+          <w:color w:val="000000"/>
+          <w:sz w:val="26"/>
+          <w:szCs w:val="26"/>
+        </w:rPr>
+      </w:pPr>
+    </w:p>
+    <w:p>
+      <w:pPr>
+        <w:autoSpaceDE w:val="0"/>
+        <w:autoSpaceDN w:val="0"/>
+        <w:adjustRightInd w:val="0"/>
+        <w:spacing w:after="0" w:line="240" w:lineRule="auto"/>
+        <w:rPr>
+          <w:rFonts w:ascii="Arial" w:hAnsi="Arial" w:cs="Arial"/>
+          <w:b/>
+          <w:bCs/>
+          <w:color w:val="000000"/>
+          <w:sz w:val="26"/>
+          <w:szCs w:val="26"/>
+        </w:rPr>
+      </w:pPr>
+    </w:p>
+    <w:p>
+      <w:pPr>
+        <w:autoSpaceDE w:val="0"/>
+        <w:autoSpaceDN w:val="0"/>
+        <w:adjustRightInd w:val="0"/>
+        <w:spacing w:after="0" w:line="240" w:lineRule="auto"/>
+        <w:rPr>
+          <w:rFonts w:ascii="Arial" w:hAnsi="Arial" w:cs="Arial"/>
+          <w:b/>
+          <w:bCs/>
+          <w:color w:val="000000"/>
           <w:sz w:val="32"/>
           <w:szCs w:val="32"/>
         </w:rPr>
@@ -21608,6 +23190,7 @@
           <w:sz w:val="32"/>
           <w:szCs w:val="32"/>
         </w:rPr>
+        <w:lastRenderedPageBreak/>
         <w:t>6</w:t>
       </w:r>
       <w:r>
@@ -22256,7 +23839,6 @@
           <w:sz w:val="24"/>
           <w:szCs w:val="24"/>
         </w:rPr>
-        <w:lastRenderedPageBreak/>
         <w:t>When you create a MarkLogic Server application that communic</w:t>
       </w:r>
       <w:r>
@@ -28124,7 +29706,7 @@
 </file>
 
 <file path=customXml/itemProps1.xml><?xml version="1.0" encoding="utf-8"?>
-<ds:datastoreItem xmlns:ds="http://schemas.openxmlformats.org/officeDocument/2006/customXml" ds:itemID="{CE71B0FE-A617-45EE-BA7A-A20105C90F50}">
+<ds:datastoreItem xmlns:ds="http://schemas.openxmlformats.org/officeDocument/2006/customXml" ds:itemID="{451AA136-59D9-4742-B8FA-F3F157CE03DC}">
   <ds:schemaRefs>
     <ds:schemaRef ds:uri="http://schemas.openxmlformats.org/officeDocument/2006/bibliography"/>
   </ds:schemaRefs>

</xml_diff>

<commit_message>
edit in .docx, publish as .pdf
git-svn-id: svn+ssh://svn.marklogic.com/project/engsvn/MLOS/trunk/Office2007@54638 62cac252-8da6-4816-9e9d-6dc37b19578c
</commit_message>
<xml_diff>
--- a/Addins/PowerPoint/docs/ToolkitForPowerPointGuide.docx
+++ b/Addins/PowerPoint/docs/ToolkitForPowerPointGuide.docx
@@ -58,7 +58,18 @@
           <w:sz w:val="72"/>
           <w:szCs w:val="72"/>
         </w:rPr>
-        <w:t xml:space="preserve">Mark Logic </w:t>
+        <w:t>Mark Logic</w:t>
+      </w:r>
+      <w:r>
+        <w:rPr>
+          <w:rFonts w:ascii="Arial" w:hAnsi="Arial" w:cs="Arial"/>
+          <w:b/>
+          <w:bCs/>
+          <w:color w:val="000000"/>
+          <w:sz w:val="72"/>
+          <w:szCs w:val="72"/>
+        </w:rPr>
+        <w:t xml:space="preserve"> </w:t>
       </w:r>
       <w:r>
         <w:rPr>
@@ -5514,48 +5525,6 @@
         <w:adjustRightInd w:val="0"/>
         <w:spacing w:after="0" w:line="240" w:lineRule="auto"/>
         <w:rPr>
-          <w:rFonts w:ascii="Times New Roman" w:hAnsi="Times New Roman" w:cs="Times New Roman"/>
-          <w:color w:val="000000"/>
-          <w:sz w:val="24"/>
-          <w:szCs w:val="24"/>
-        </w:rPr>
-      </w:pPr>
-    </w:p>
-    <w:p>
-      <w:pPr>
-        <w:autoSpaceDE w:val="0"/>
-        <w:autoSpaceDN w:val="0"/>
-        <w:adjustRightInd w:val="0"/>
-        <w:spacing w:after="0" w:line="240" w:lineRule="auto"/>
-        <w:rPr>
-          <w:rFonts w:ascii="Times New Roman" w:hAnsi="Times New Roman" w:cs="Times New Roman"/>
-          <w:color w:val="000000"/>
-          <w:sz w:val="24"/>
-          <w:szCs w:val="24"/>
-        </w:rPr>
-      </w:pPr>
-    </w:p>
-    <w:p>
-      <w:pPr>
-        <w:autoSpaceDE w:val="0"/>
-        <w:autoSpaceDN w:val="0"/>
-        <w:adjustRightInd w:val="0"/>
-        <w:spacing w:after="0" w:line="240" w:lineRule="auto"/>
-        <w:rPr>
-          <w:rFonts w:ascii="Times New Roman" w:hAnsi="Times New Roman" w:cs="Times New Roman"/>
-          <w:color w:val="000000"/>
-          <w:sz w:val="24"/>
-          <w:szCs w:val="24"/>
-        </w:rPr>
-      </w:pPr>
-    </w:p>
-    <w:p>
-      <w:pPr>
-        <w:autoSpaceDE w:val="0"/>
-        <w:autoSpaceDN w:val="0"/>
-        <w:adjustRightInd w:val="0"/>
-        <w:spacing w:after="0" w:line="240" w:lineRule="auto"/>
-        <w:rPr>
           <w:rFonts w:ascii="Arial" w:hAnsi="Arial" w:cs="Arial"/>
           <w:b/>
           <w:bCs/>
@@ -5573,6 +5542,7 @@
           <w:sz w:val="26"/>
           <w:szCs w:val="26"/>
         </w:rPr>
+        <w:lastRenderedPageBreak/>
         <w:t xml:space="preserve">2.2.2 Creating a Custom Installer for the MarkLogic Add-In for </w:t>
       </w:r>
       <w:r>
@@ -6705,6 +6675,48 @@
           <w:color w:val="000000"/>
           <w:sz w:val="24"/>
           <w:szCs w:val="24"/>
+        </w:rPr>
+      </w:pPr>
+    </w:p>
+    <w:p>
+      <w:pPr>
+        <w:autoSpaceDE w:val="0"/>
+        <w:autoSpaceDN w:val="0"/>
+        <w:adjustRightInd w:val="0"/>
+        <w:spacing w:after="0" w:line="240" w:lineRule="auto"/>
+        <w:rPr>
+          <w:rFonts w:ascii="Courier New" w:hAnsi="Courier New" w:cs="Courier New"/>
+          <w:color w:val="000000"/>
+          <w:sz w:val="18"/>
+          <w:szCs w:val="18"/>
+        </w:rPr>
+      </w:pPr>
+    </w:p>
+    <w:p>
+      <w:pPr>
+        <w:autoSpaceDE w:val="0"/>
+        <w:autoSpaceDN w:val="0"/>
+        <w:adjustRightInd w:val="0"/>
+        <w:spacing w:after="0" w:line="240" w:lineRule="auto"/>
+        <w:rPr>
+          <w:rFonts w:ascii="Courier New" w:hAnsi="Courier New" w:cs="Courier New"/>
+          <w:color w:val="000000"/>
+          <w:sz w:val="18"/>
+          <w:szCs w:val="18"/>
+        </w:rPr>
+      </w:pPr>
+    </w:p>
+    <w:p>
+      <w:pPr>
+        <w:autoSpaceDE w:val="0"/>
+        <w:autoSpaceDN w:val="0"/>
+        <w:adjustRightInd w:val="0"/>
+        <w:spacing w:after="0" w:line="240" w:lineRule="auto"/>
+        <w:rPr>
+          <w:rFonts w:ascii="Courier New" w:hAnsi="Courier New" w:cs="Courier New"/>
+          <w:color w:val="000000"/>
+          <w:sz w:val="18"/>
+          <w:szCs w:val="18"/>
         </w:rPr>
       </w:pPr>
     </w:p>
@@ -11371,7 +11383,25 @@
           <w:sz w:val="24"/>
           <w:szCs w:val="24"/>
         </w:rPr>
-        <w:t>You can think of a .pptx document as essentially a bag of XML. It’s a .zip file, that holds various XML documents that are the serialization of a PowerPoint Presentation in XML format.  When you save to MarkLogic Server, you can extract the individual pieces of any Open XML package (.dotx, .pptx, .xlsx) by enabling the ‘Open XML Extract’ pipeline in Content Processing. (Note: Open XML Extract requires the Status Change Handling pipeline be enabled as well.)</w:t>
+        <w:t xml:space="preserve">You can think of a .pptx document as essentially a bag of XML. It’s a .zip </w:t>
+      </w:r>
+      <w:r>
+        <w:rPr>
+          <w:rFonts w:ascii="Times New Roman" w:hAnsi="Times New Roman" w:cs="Times New Roman"/>
+          <w:color w:val="000000"/>
+          <w:sz w:val="24"/>
+          <w:szCs w:val="24"/>
+        </w:rPr>
+        <w:t>file, which</w:t>
+      </w:r>
+      <w:r>
+        <w:rPr>
+          <w:rFonts w:ascii="Times New Roman" w:hAnsi="Times New Roman" w:cs="Times New Roman"/>
+          <w:color w:val="000000"/>
+          <w:sz w:val="24"/>
+          <w:szCs w:val="24"/>
+        </w:rPr>
+        <w:t xml:space="preserve"> holds various XML documents that are the serialization of a PowerPoint Presentation in XML format.  When you save to MarkLogic Server, you can extract the individual pieces of any Open XML package (.dotx, .pptx, .xlsx) by enabling the ‘Open XML Extract’ pipeline in Content Processing. (Note: Open XML Extract requires the Status Change Handling pipeline be enabled as well.)</w:t>
       </w:r>
     </w:p>
     <w:p>
@@ -12240,6 +12270,7 @@
           <w:sz w:val="24"/>
           <w:szCs w:val="24"/>
         </w:rPr>
+        <w:lastRenderedPageBreak/>
         <w:t>The pipeline will load. You now just have to enable it for your database.</w:t>
       </w:r>
     </w:p>
@@ -14333,7 +14364,6 @@
           <w:sz w:val="32"/>
           <w:szCs w:val="32"/>
         </w:rPr>
-        <w:lastRenderedPageBreak/>
         <w:t>4</w:t>
       </w:r>
       <w:r>
@@ -16086,10 +16116,668 @@
       <w:r>
         <w:rPr>
           <w:rFonts w:ascii="Times New Roman" w:hAnsi="Times New Roman" w:cs="Times New Roman"/>
-          <w:color w:val="000000"/>
-          <w:sz w:val="24"/>
-          <w:szCs w:val="24"/>
-        </w:rPr>
+          <w:b/>
+          <w:color w:val="000000"/>
+          <w:sz w:val="24"/>
+          <w:szCs w:val="24"/>
+        </w:rPr>
+        <w:t>NOTE:</w:t>
+      </w:r>
+      <w:r>
+        <w:rPr>
+          <w:rFonts w:ascii="Times New Roman" w:hAnsi="Times New Roman" w:cs="Times New Roman"/>
+          <w:color w:val="000000"/>
+          <w:sz w:val="24"/>
+          <w:szCs w:val="24"/>
+        </w:rPr>
+        <w:t xml:space="preserve"> </w:t>
+      </w:r>
+      <w:r>
+        <w:rPr>
+          <w:rFonts w:ascii="Times New Roman" w:hAnsi="Times New Roman" w:cs="Times New Roman"/>
+          <w:i/>
+          <w:color w:val="000000"/>
+          <w:sz w:val="24"/>
+          <w:szCs w:val="24"/>
+        </w:rPr>
+        <w:t xml:space="preserve">The Toolkit for PowerPoint </w:t>
+      </w:r>
+      <w:r>
+        <w:rPr>
+          <w:rFonts w:ascii="Times New Roman" w:hAnsi="Times New Roman" w:cs="Times New Roman"/>
+          <w:i/>
+          <w:color w:val="000000"/>
+          <w:sz w:val="24"/>
+          <w:szCs w:val="24"/>
+        </w:rPr>
+        <w:t xml:space="preserve">Samples leverage solutions </w:t>
+      </w:r>
+      <w:r>
+        <w:rPr>
+          <w:rFonts w:ascii="Times New Roman" w:hAnsi="Times New Roman" w:cs="Times New Roman"/>
+          <w:i/>
+          <w:color w:val="000000"/>
+          <w:sz w:val="24"/>
+          <w:szCs w:val="24"/>
+        </w:rPr>
+        <w:t>developed previously</w:t>
+      </w:r>
+      <w:r>
+        <w:rPr>
+          <w:rFonts w:ascii="Times New Roman" w:hAnsi="Times New Roman" w:cs="Times New Roman"/>
+          <w:i/>
+          <w:color w:val="000000"/>
+          <w:sz w:val="24"/>
+          <w:szCs w:val="24"/>
+        </w:rPr>
+        <w:t xml:space="preserve"> for</w:t>
+      </w:r>
+      <w:r>
+        <w:rPr>
+          <w:rFonts w:ascii="Times New Roman" w:hAnsi="Times New Roman" w:cs="Times New Roman"/>
+          <w:i/>
+          <w:color w:val="000000"/>
+          <w:sz w:val="24"/>
+          <w:szCs w:val="24"/>
+        </w:rPr>
+        <w:t xml:space="preserve"> the Toolkits for Word and Excel.  For the Search samples to work properly, the following pipelines are required</w:t>
+      </w:r>
+      <w:r>
+        <w:rPr>
+          <w:rFonts w:ascii="Times New Roman" w:hAnsi="Times New Roman" w:cs="Times New Roman"/>
+          <w:i/>
+          <w:color w:val="000000"/>
+          <w:sz w:val="24"/>
+          <w:szCs w:val="24"/>
+        </w:rPr>
+        <w:t>.  These</w:t>
+      </w:r>
+      <w:r>
+        <w:rPr>
+          <w:rFonts w:ascii="Times New Roman" w:hAnsi="Times New Roman" w:cs="Times New Roman"/>
+          <w:i/>
+          <w:color w:val="000000"/>
+          <w:sz w:val="24"/>
+          <w:szCs w:val="24"/>
+        </w:rPr>
+        <w:t xml:space="preserve"> should be installed, configured, and attached to your Database, similar to the PresentationML Process pipeline we </w:t>
+      </w:r>
+      <w:r>
+        <w:rPr>
+          <w:rFonts w:ascii="Times New Roman" w:hAnsi="Times New Roman" w:cs="Times New Roman"/>
+          <w:i/>
+          <w:color w:val="000000"/>
+          <w:sz w:val="24"/>
+          <w:szCs w:val="24"/>
+        </w:rPr>
+        <w:t xml:space="preserve">installed and </w:t>
+      </w:r>
+      <w:r>
+        <w:rPr>
+          <w:rFonts w:ascii="Times New Roman" w:hAnsi="Times New Roman" w:cs="Times New Roman"/>
+          <w:i/>
+          <w:color w:val="000000"/>
+          <w:sz w:val="24"/>
+          <w:szCs w:val="24"/>
+        </w:rPr>
+        <w:t xml:space="preserve">configured </w:t>
+      </w:r>
+      <w:r>
+        <w:rPr>
+          <w:rFonts w:ascii="Times New Roman" w:hAnsi="Times New Roman" w:cs="Times New Roman"/>
+          <w:i/>
+          <w:color w:val="000000"/>
+          <w:sz w:val="24"/>
+          <w:szCs w:val="24"/>
+        </w:rPr>
+        <w:t>in Section 3.0</w:t>
+      </w:r>
+      <w:r>
+        <w:rPr>
+          <w:rFonts w:ascii="Times New Roman" w:hAnsi="Times New Roman" w:cs="Times New Roman"/>
+          <w:i/>
+          <w:color w:val="000000"/>
+          <w:sz w:val="24"/>
+          <w:szCs w:val="24"/>
+        </w:rPr>
+        <w:t xml:space="preserve">. </w:t>
+      </w:r>
+    </w:p>
+    <w:p>
+      <w:pPr>
+        <w:autoSpaceDE w:val="0"/>
+        <w:autoSpaceDN w:val="0"/>
+        <w:adjustRightInd w:val="0"/>
+        <w:spacing w:after="0" w:line="240" w:lineRule="auto"/>
+        <w:rPr>
+          <w:rFonts w:ascii="Times New Roman" w:hAnsi="Times New Roman" w:cs="Times New Roman"/>
+          <w:color w:val="000000"/>
+          <w:sz w:val="24"/>
+          <w:szCs w:val="24"/>
+        </w:rPr>
+      </w:pPr>
+    </w:p>
+    <w:p>
+      <w:pPr>
+        <w:autoSpaceDE w:val="0"/>
+        <w:autoSpaceDN w:val="0"/>
+        <w:adjustRightInd w:val="0"/>
+        <w:spacing w:after="0" w:line="240" w:lineRule="auto"/>
+        <w:rPr>
+          <w:rFonts w:ascii="Times New Roman" w:hAnsi="Times New Roman" w:cs="Times New Roman"/>
+          <w:b/>
+          <w:color w:val="000000"/>
+          <w:sz w:val="24"/>
+          <w:szCs w:val="24"/>
+          <w:u w:val="single"/>
+        </w:rPr>
+      </w:pPr>
+      <w:r>
+        <w:rPr>
+          <w:rFonts w:ascii="Times New Roman" w:hAnsi="Times New Roman" w:cs="Times New Roman"/>
+          <w:b/>
+          <w:color w:val="000000"/>
+          <w:sz w:val="24"/>
+          <w:szCs w:val="24"/>
+          <w:u w:val="single"/>
+        </w:rPr>
+        <w:t>Required pipelines and descriptions:</w:t>
+      </w:r>
+    </w:p>
+    <w:p>
+      <w:pPr>
+        <w:autoSpaceDE w:val="0"/>
+        <w:autoSpaceDN w:val="0"/>
+        <w:adjustRightInd w:val="0"/>
+        <w:spacing w:after="0" w:line="240" w:lineRule="auto"/>
+        <w:rPr>
+          <w:rFonts w:ascii="Times New Roman" w:hAnsi="Times New Roman" w:cs="Times New Roman"/>
+          <w:color w:val="000000"/>
+          <w:sz w:val="24"/>
+          <w:szCs w:val="24"/>
+        </w:rPr>
+      </w:pPr>
+    </w:p>
+    <w:p>
+      <w:pPr>
+        <w:autoSpaceDE w:val="0"/>
+        <w:autoSpaceDN w:val="0"/>
+        <w:adjustRightInd w:val="0"/>
+        <w:spacing w:after="0" w:line="240" w:lineRule="auto"/>
+        <w:rPr>
+          <w:rFonts w:ascii="Times New Roman" w:hAnsi="Times New Roman" w:cs="Times New Roman"/>
+          <w:b/>
+          <w:color w:val="000000"/>
+          <w:sz w:val="24"/>
+          <w:szCs w:val="24"/>
+        </w:rPr>
+      </w:pPr>
+      <w:r>
+        <w:rPr>
+          <w:rFonts w:ascii="Times New Roman" w:hAnsi="Times New Roman" w:cs="Times New Roman"/>
+          <w:b/>
+          <w:color w:val="000000"/>
+          <w:sz w:val="24"/>
+          <w:szCs w:val="24"/>
+        </w:rPr>
+        <w:t>Status Change Handling:</w:t>
+      </w:r>
+    </w:p>
+    <w:p>
+      <w:pPr>
+        <w:autoSpaceDE w:val="0"/>
+        <w:autoSpaceDN w:val="0"/>
+        <w:adjustRightInd w:val="0"/>
+        <w:spacing w:after="0" w:line="240" w:lineRule="auto"/>
+        <w:rPr>
+          <w:rFonts w:ascii="Times New Roman" w:hAnsi="Times New Roman" w:cs="Times New Roman"/>
+          <w:color w:val="000000"/>
+          <w:sz w:val="24"/>
+          <w:szCs w:val="24"/>
+        </w:rPr>
+      </w:pPr>
+      <w:r>
+        <w:rPr>
+          <w:rFonts w:ascii="Times New Roman" w:hAnsi="Times New Roman" w:cs="Times New Roman"/>
+          <w:color w:val="000000"/>
+          <w:sz w:val="24"/>
+          <w:szCs w:val="24"/>
+        </w:rPr>
+        <w:t xml:space="preserve">Included with MarkLogic Server.  </w:t>
+      </w:r>
+      <w:r>
+        <w:rPr>
+          <w:rFonts w:ascii="Times New Roman" w:hAnsi="Times New Roman" w:cs="Times New Roman"/>
+          <w:color w:val="000000"/>
+          <w:sz w:val="24"/>
+          <w:szCs w:val="24"/>
+        </w:rPr>
+        <w:t>This pipeline h</w:t>
+      </w:r>
+      <w:r>
+        <w:rPr>
+          <w:rFonts w:ascii="Times New Roman" w:hAnsi="Times New Roman" w:cs="Times New Roman"/>
+          <w:color w:val="000000"/>
+          <w:sz w:val="24"/>
+          <w:szCs w:val="24"/>
+        </w:rPr>
+        <w:t>andles CPF transitions.</w:t>
+      </w:r>
+    </w:p>
+    <w:p>
+      <w:pPr>
+        <w:autoSpaceDE w:val="0"/>
+        <w:autoSpaceDN w:val="0"/>
+        <w:adjustRightInd w:val="0"/>
+        <w:spacing w:after="0" w:line="240" w:lineRule="auto"/>
+        <w:rPr>
+          <w:rFonts w:ascii="Times New Roman" w:hAnsi="Times New Roman" w:cs="Times New Roman"/>
+          <w:color w:val="000000"/>
+          <w:sz w:val="24"/>
+          <w:szCs w:val="24"/>
+        </w:rPr>
+      </w:pPr>
+    </w:p>
+    <w:p>
+      <w:pPr>
+        <w:autoSpaceDE w:val="0"/>
+        <w:autoSpaceDN w:val="0"/>
+        <w:adjustRightInd w:val="0"/>
+        <w:spacing w:after="0" w:line="240" w:lineRule="auto"/>
+        <w:rPr>
+          <w:rFonts w:ascii="Times New Roman" w:hAnsi="Times New Roman" w:cs="Times New Roman"/>
+          <w:b/>
+          <w:color w:val="000000"/>
+          <w:sz w:val="24"/>
+          <w:szCs w:val="24"/>
+        </w:rPr>
+      </w:pPr>
+      <w:r>
+        <w:rPr>
+          <w:rFonts w:ascii="Times New Roman" w:hAnsi="Times New Roman" w:cs="Times New Roman"/>
+          <w:b/>
+          <w:color w:val="000000"/>
+          <w:sz w:val="24"/>
+          <w:szCs w:val="24"/>
+        </w:rPr>
+        <w:t xml:space="preserve">Office Open XML Extract :    </w:t>
+      </w:r>
+    </w:p>
+    <w:p>
+      <w:pPr>
+        <w:autoSpaceDE w:val="0"/>
+        <w:autoSpaceDN w:val="0"/>
+        <w:adjustRightInd w:val="0"/>
+        <w:spacing w:after="0" w:line="240" w:lineRule="auto"/>
+        <w:rPr>
+          <w:rFonts w:ascii="Times New Roman" w:hAnsi="Times New Roman" w:cs="Times New Roman"/>
+          <w:color w:val="000000"/>
+          <w:sz w:val="24"/>
+          <w:szCs w:val="24"/>
+        </w:rPr>
+      </w:pPr>
+      <w:r>
+        <w:rPr>
+          <w:rFonts w:ascii="Times New Roman" w:hAnsi="Times New Roman" w:cs="Times New Roman"/>
+          <w:color w:val="000000"/>
+          <w:sz w:val="24"/>
+          <w:szCs w:val="24"/>
+        </w:rPr>
+        <w:t>Included with MarkLogic Server</w:t>
+      </w:r>
+      <w:r>
+        <w:rPr>
+          <w:rFonts w:ascii="Times New Roman" w:hAnsi="Times New Roman" w:cs="Times New Roman"/>
+          <w:color w:val="000000"/>
+          <w:sz w:val="24"/>
+          <w:szCs w:val="24"/>
+        </w:rPr>
+        <w:t>. This pipeline u</w:t>
+      </w:r>
+      <w:r>
+        <w:rPr>
+          <w:rFonts w:ascii="Times New Roman" w:hAnsi="Times New Roman" w:cs="Times New Roman"/>
+          <w:color w:val="000000"/>
+          <w:sz w:val="24"/>
+          <w:szCs w:val="24"/>
+        </w:rPr>
+        <w:t>nzips Office 2007 documents on save to the Database.</w:t>
+      </w:r>
+    </w:p>
+    <w:p>
+      <w:pPr>
+        <w:autoSpaceDE w:val="0"/>
+        <w:autoSpaceDN w:val="0"/>
+        <w:adjustRightInd w:val="0"/>
+        <w:spacing w:after="0" w:line="240" w:lineRule="auto"/>
+        <w:rPr>
+          <w:rFonts w:ascii="Times New Roman" w:hAnsi="Times New Roman" w:cs="Times New Roman"/>
+          <w:color w:val="000000"/>
+          <w:sz w:val="24"/>
+          <w:szCs w:val="24"/>
+        </w:rPr>
+      </w:pPr>
+    </w:p>
+    <w:p>
+      <w:pPr>
+        <w:autoSpaceDE w:val="0"/>
+        <w:autoSpaceDN w:val="0"/>
+        <w:adjustRightInd w:val="0"/>
+        <w:spacing w:after="0" w:line="240" w:lineRule="auto"/>
+        <w:rPr>
+          <w:rFonts w:ascii="Times New Roman" w:hAnsi="Times New Roman" w:cs="Times New Roman"/>
+          <w:b/>
+          <w:color w:val="000000"/>
+          <w:sz w:val="24"/>
+          <w:szCs w:val="24"/>
+        </w:rPr>
+      </w:pPr>
+      <w:r>
+        <w:rPr>
+          <w:rFonts w:ascii="Times New Roman" w:hAnsi="Times New Roman" w:cs="Times New Roman"/>
+          <w:b/>
+          <w:color w:val="000000"/>
+          <w:sz w:val="24"/>
+          <w:szCs w:val="24"/>
+        </w:rPr>
+        <w:t xml:space="preserve">WordprocessingML Process: </w:t>
+      </w:r>
+    </w:p>
+    <w:p>
+      <w:pPr>
+        <w:autoSpaceDE w:val="0"/>
+        <w:autoSpaceDN w:val="0"/>
+        <w:adjustRightInd w:val="0"/>
+        <w:spacing w:after="0" w:line="240" w:lineRule="auto"/>
+        <w:rPr>
+          <w:rFonts w:ascii="Times New Roman" w:hAnsi="Times New Roman" w:cs="Times New Roman"/>
+          <w:color w:val="000000"/>
+          <w:sz w:val="24"/>
+          <w:szCs w:val="24"/>
+        </w:rPr>
+      </w:pPr>
+      <w:r>
+        <w:rPr>
+          <w:rFonts w:ascii="Times New Roman" w:hAnsi="Times New Roman" w:cs="Times New Roman"/>
+          <w:color w:val="000000"/>
+          <w:sz w:val="24"/>
+          <w:szCs w:val="24"/>
+        </w:rPr>
+        <w:t>Included with MarkLogic Server</w:t>
+      </w:r>
+      <w:r>
+        <w:rPr>
+          <w:rFonts w:ascii="Times New Roman" w:hAnsi="Times New Roman" w:cs="Times New Roman"/>
+          <w:color w:val="000000"/>
+          <w:sz w:val="24"/>
+          <w:szCs w:val="24"/>
+        </w:rPr>
+        <w:t>. This pipeline m</w:t>
+      </w:r>
+      <w:r>
+        <w:rPr>
+          <w:rFonts w:ascii="Times New Roman" w:hAnsi="Times New Roman" w:cs="Times New Roman"/>
+          <w:color w:val="000000"/>
+          <w:sz w:val="24"/>
+          <w:szCs w:val="24"/>
+        </w:rPr>
+        <w:t>erges split runs of text in paragraphs to improve search and resuse</w:t>
+      </w:r>
+      <w:r>
+        <w:rPr>
+          <w:rFonts w:ascii="Times New Roman" w:hAnsi="Times New Roman" w:cs="Times New Roman"/>
+          <w:color w:val="000000"/>
+          <w:sz w:val="24"/>
+          <w:szCs w:val="24"/>
+        </w:rPr>
+        <w:t xml:space="preserve"> of text within document.xml, the main body of content in a .docx package</w:t>
+      </w:r>
+      <w:r>
+        <w:rPr>
+          <w:rFonts w:ascii="Times New Roman" w:hAnsi="Times New Roman" w:cs="Times New Roman"/>
+          <w:color w:val="000000"/>
+          <w:sz w:val="24"/>
+          <w:szCs w:val="24"/>
+        </w:rPr>
+        <w:t>.</w:t>
+      </w:r>
+    </w:p>
+    <w:p>
+      <w:pPr>
+        <w:autoSpaceDE w:val="0"/>
+        <w:autoSpaceDN w:val="0"/>
+        <w:adjustRightInd w:val="0"/>
+        <w:spacing w:after="0" w:line="240" w:lineRule="auto"/>
+        <w:rPr>
+          <w:rFonts w:ascii="Times New Roman" w:hAnsi="Times New Roman" w:cs="Times New Roman"/>
+          <w:color w:val="000000"/>
+          <w:sz w:val="24"/>
+          <w:szCs w:val="24"/>
+        </w:rPr>
+      </w:pPr>
+    </w:p>
+    <w:p>
+      <w:pPr>
+        <w:autoSpaceDE w:val="0"/>
+        <w:autoSpaceDN w:val="0"/>
+        <w:adjustRightInd w:val="0"/>
+        <w:spacing w:after="0" w:line="240" w:lineRule="auto"/>
+        <w:rPr>
+          <w:rFonts w:ascii="Times New Roman" w:hAnsi="Times New Roman" w:cs="Times New Roman"/>
+          <w:b/>
+          <w:color w:val="000000"/>
+          <w:sz w:val="24"/>
+          <w:szCs w:val="24"/>
+        </w:rPr>
+      </w:pPr>
+      <w:r>
+        <w:rPr>
+          <w:rFonts w:ascii="Times New Roman" w:hAnsi="Times New Roman" w:cs="Times New Roman"/>
+          <w:b/>
+          <w:color w:val="000000"/>
+          <w:sz w:val="24"/>
+          <w:szCs w:val="24"/>
+        </w:rPr>
+        <w:t>SpreadsheetML Process:</w:t>
+      </w:r>
+    </w:p>
+    <w:p>
+      <w:pPr>
+        <w:autoSpaceDE w:val="0"/>
+        <w:autoSpaceDN w:val="0"/>
+        <w:adjustRightInd w:val="0"/>
+        <w:spacing w:after="0" w:line="240" w:lineRule="auto"/>
+        <w:rPr>
+          <w:rFonts w:ascii="Times New Roman" w:hAnsi="Times New Roman" w:cs="Times New Roman"/>
+          <w:color w:val="000000"/>
+          <w:sz w:val="24"/>
+          <w:szCs w:val="24"/>
+        </w:rPr>
+      </w:pPr>
+      <w:r>
+        <w:rPr>
+          <w:rFonts w:ascii="Times New Roman" w:hAnsi="Times New Roman" w:cs="Times New Roman"/>
+          <w:color w:val="000000"/>
+          <w:sz w:val="24"/>
+          <w:szCs w:val="24"/>
+        </w:rPr>
+        <w:t>Included with MarkLogic Toolkit for Excel®</w:t>
+      </w:r>
+      <w:r>
+        <w:rPr>
+          <w:rFonts w:ascii="Times New Roman" w:hAnsi="Times New Roman" w:cs="Times New Roman"/>
+          <w:color w:val="000000"/>
+          <w:sz w:val="24"/>
+          <w:szCs w:val="24"/>
+        </w:rPr>
+        <w:t xml:space="preserve">. </w:t>
+      </w:r>
+      <w:r>
+        <w:rPr>
+          <w:rFonts w:ascii="Times New Roman" w:hAnsi="Times New Roman" w:cs="Times New Roman"/>
+          <w:color w:val="000000"/>
+          <w:sz w:val="24"/>
+          <w:szCs w:val="24"/>
+        </w:rPr>
+        <w:t xml:space="preserve"> </w:t>
+      </w:r>
+      <w:r>
+        <w:rPr>
+          <w:rFonts w:ascii="Times New Roman" w:hAnsi="Times New Roman" w:cs="Times New Roman"/>
+          <w:color w:val="000000"/>
+          <w:sz w:val="24"/>
+          <w:szCs w:val="24"/>
+        </w:rPr>
+        <w:t>This pipeline s</w:t>
+      </w:r>
+      <w:r>
+        <w:rPr>
+          <w:rFonts w:ascii="Times New Roman" w:hAnsi="Times New Roman" w:cs="Times New Roman"/>
+          <w:color w:val="000000"/>
+          <w:sz w:val="24"/>
+          <w:szCs w:val="24"/>
+        </w:rPr>
+        <w:t xml:space="preserve">aves text from the </w:t>
+      </w:r>
+      <w:r>
+        <w:rPr>
+          <w:rFonts w:ascii="Times New Roman" w:hAnsi="Times New Roman" w:cs="Times New Roman"/>
+          <w:color w:val="000000"/>
+          <w:sz w:val="24"/>
+          <w:szCs w:val="24"/>
+        </w:rPr>
+        <w:t>SharedStrings</w:t>
+      </w:r>
+      <w:r>
+        <w:rPr>
+          <w:rFonts w:ascii="Times New Roman" w:hAnsi="Times New Roman" w:cs="Times New Roman"/>
+          <w:color w:val="000000"/>
+          <w:sz w:val="24"/>
+          <w:szCs w:val="24"/>
+        </w:rPr>
+        <w:t xml:space="preserve"> </w:t>
+      </w:r>
+      <w:r>
+        <w:rPr>
+          <w:rFonts w:ascii="Times New Roman" w:hAnsi="Times New Roman" w:cs="Times New Roman"/>
+          <w:color w:val="000000"/>
+          <w:sz w:val="24"/>
+          <w:szCs w:val="24"/>
+        </w:rPr>
+        <w:t>table into its associated worksheet. This is done so search can be performed against worksheets, without having to join and dereference the SharedStrings.xml part in the .xlsx package.</w:t>
+      </w:r>
+    </w:p>
+    <w:p>
+      <w:pPr>
+        <w:autoSpaceDE w:val="0"/>
+        <w:autoSpaceDN w:val="0"/>
+        <w:adjustRightInd w:val="0"/>
+        <w:spacing w:after="0" w:line="240" w:lineRule="auto"/>
+        <w:rPr>
+          <w:rFonts w:ascii="Times New Roman" w:hAnsi="Times New Roman" w:cs="Times New Roman"/>
+          <w:color w:val="000000"/>
+          <w:sz w:val="24"/>
+          <w:szCs w:val="24"/>
+        </w:rPr>
+      </w:pPr>
+    </w:p>
+    <w:p>
+      <w:pPr>
+        <w:autoSpaceDE w:val="0"/>
+        <w:autoSpaceDN w:val="0"/>
+        <w:adjustRightInd w:val="0"/>
+        <w:spacing w:after="0" w:line="240" w:lineRule="auto"/>
+        <w:rPr>
+          <w:rFonts w:ascii="Times New Roman" w:hAnsi="Times New Roman" w:cs="Times New Roman"/>
+          <w:b/>
+          <w:color w:val="000000"/>
+          <w:sz w:val="24"/>
+          <w:szCs w:val="24"/>
+        </w:rPr>
+      </w:pPr>
+      <w:r>
+        <w:rPr>
+          <w:rFonts w:ascii="Times New Roman" w:hAnsi="Times New Roman" w:cs="Times New Roman"/>
+          <w:b/>
+          <w:color w:val="000000"/>
+          <w:sz w:val="24"/>
+          <w:szCs w:val="24"/>
+        </w:rPr>
+        <w:t>PresentationML Process:</w:t>
+      </w:r>
+    </w:p>
+    <w:p>
+      <w:pPr>
+        <w:autoSpaceDE w:val="0"/>
+        <w:autoSpaceDN w:val="0"/>
+        <w:adjustRightInd w:val="0"/>
+        <w:spacing w:after="0" w:line="240" w:lineRule="auto"/>
+        <w:rPr>
+          <w:rFonts w:ascii="Times New Roman" w:hAnsi="Times New Roman" w:cs="Times New Roman"/>
+          <w:color w:val="000000"/>
+          <w:sz w:val="24"/>
+          <w:szCs w:val="24"/>
+        </w:rPr>
+      </w:pPr>
+      <w:r>
+        <w:rPr>
+          <w:rFonts w:ascii="Times New Roman" w:hAnsi="Times New Roman" w:cs="Times New Roman"/>
+          <w:color w:val="000000"/>
+          <w:sz w:val="24"/>
+          <w:szCs w:val="24"/>
+        </w:rPr>
+        <w:t>Included with MarkLogic Toolkit for PowerPoint® .  This pipeline is detailed thoroughly in this document in Section 3.0. Document properties are set on slides and associated images.</w:t>
+      </w:r>
+    </w:p>
+    <w:p>
+      <w:pPr>
+        <w:autoSpaceDE w:val="0"/>
+        <w:autoSpaceDN w:val="0"/>
+        <w:adjustRightInd w:val="0"/>
+        <w:spacing w:after="0" w:line="240" w:lineRule="auto"/>
+        <w:rPr>
+          <w:rFonts w:ascii="Times New Roman" w:hAnsi="Times New Roman" w:cs="Times New Roman"/>
+          <w:color w:val="000000"/>
+          <w:sz w:val="24"/>
+          <w:szCs w:val="24"/>
+        </w:rPr>
+      </w:pPr>
+    </w:p>
+    <w:p>
+      <w:pPr>
+        <w:autoSpaceDE w:val="0"/>
+        <w:autoSpaceDN w:val="0"/>
+        <w:adjustRightInd w:val="0"/>
+        <w:spacing w:after="0" w:line="240" w:lineRule="auto"/>
+        <w:rPr>
+          <w:rFonts w:ascii="Times New Roman" w:hAnsi="Times New Roman" w:cs="Times New Roman"/>
+          <w:color w:val="000000"/>
+          <w:sz w:val="24"/>
+          <w:szCs w:val="24"/>
+        </w:rPr>
+      </w:pPr>
+    </w:p>
+    <w:p>
+      <w:pPr>
+        <w:autoSpaceDE w:val="0"/>
+        <w:autoSpaceDN w:val="0"/>
+        <w:adjustRightInd w:val="0"/>
+        <w:spacing w:after="0" w:line="240" w:lineRule="auto"/>
+        <w:rPr>
+          <w:rFonts w:ascii="Times New Roman" w:hAnsi="Times New Roman" w:cs="Times New Roman"/>
+          <w:color w:val="000000"/>
+          <w:sz w:val="24"/>
+          <w:szCs w:val="24"/>
+        </w:rPr>
+      </w:pPr>
+      <w:r>
+        <w:rPr>
+          <w:rFonts w:ascii="Times New Roman" w:hAnsi="Times New Roman" w:cs="Times New Roman"/>
+          <w:color w:val="000000"/>
+          <w:sz w:val="24"/>
+          <w:szCs w:val="24"/>
+        </w:rPr>
+        <w:lastRenderedPageBreak/>
         <w:t>The samples also demonstrate how to save</w:t>
       </w:r>
       <w:r>
@@ -16828,7 +17516,6 @@
           <w:sz w:val="24"/>
           <w:szCs w:val="24"/>
         </w:rPr>
-        <w:lastRenderedPageBreak/>
         <w:t>Click the "Create HTTP" tab</w:t>
       </w:r>
     </w:p>
@@ -17862,13 +18549,7 @@
           <w:szCs w:val="26"/>
         </w:rPr>
       </w:pPr>
-    </w:p>
-    <w:p>
-      <w:pPr>
-        <w:autoSpaceDE w:val="0"/>
-        <w:autoSpaceDN w:val="0"/>
-        <w:adjustRightInd w:val="0"/>
-        <w:spacing w:after="0" w:line="240" w:lineRule="auto"/>
+      <w:r>
         <w:rPr>
           <w:rFonts w:ascii="Arial" w:hAnsi="Arial" w:cs="Arial"/>
           <w:b/>
@@ -17877,14 +18558,9 @@
           <w:sz w:val="26"/>
           <w:szCs w:val="26"/>
         </w:rPr>
-      </w:pPr>
-    </w:p>
-    <w:p>
-      <w:pPr>
-        <w:autoSpaceDE w:val="0"/>
-        <w:autoSpaceDN w:val="0"/>
-        <w:adjustRightInd w:val="0"/>
-        <w:spacing w:after="0" w:line="240" w:lineRule="auto"/>
+        <w:t>4</w:t>
+      </w:r>
+      <w:r>
         <w:rPr>
           <w:rFonts w:ascii="Arial" w:hAnsi="Arial" w:cs="Arial"/>
           <w:b/>
@@ -17893,14 +18569,9 @@
           <w:sz w:val="26"/>
           <w:szCs w:val="26"/>
         </w:rPr>
-      </w:pPr>
-    </w:p>
-    <w:p>
-      <w:pPr>
-        <w:autoSpaceDE w:val="0"/>
-        <w:autoSpaceDN w:val="0"/>
-        <w:adjustRightInd w:val="0"/>
-        <w:spacing w:after="0" w:line="240" w:lineRule="auto"/>
+        <w:t>.6</w:t>
+      </w:r>
+      <w:r>
         <w:rPr>
           <w:rFonts w:ascii="Arial" w:hAnsi="Arial" w:cs="Arial"/>
           <w:b/>
@@ -17909,7 +18580,8 @@
           <w:sz w:val="26"/>
           <w:szCs w:val="26"/>
         </w:rPr>
-      </w:pPr>
+        <w:t>.1.2</w:t>
+      </w:r>
       <w:r>
         <w:rPr>
           <w:rFonts w:ascii="Arial" w:hAnsi="Arial" w:cs="Arial"/>
@@ -17919,8 +18591,7 @@
           <w:sz w:val="26"/>
           <w:szCs w:val="26"/>
         </w:rPr>
-        <w:lastRenderedPageBreak/>
-        <w:t>4</w:t>
+        <w:t xml:space="preserve"> Update </w:t>
       </w:r>
       <w:r>
         <w:rPr>
@@ -17931,7 +18602,7 @@
           <w:sz w:val="26"/>
           <w:szCs w:val="26"/>
         </w:rPr>
-        <w:t>.6</w:t>
+        <w:t>search.js,</w:t>
       </w:r>
       <w:r>
         <w:rPr>
@@ -17942,7 +18613,7 @@
           <w:sz w:val="26"/>
           <w:szCs w:val="26"/>
         </w:rPr>
-        <w:t>.1.2</w:t>
+        <w:t xml:space="preserve"> </w:t>
       </w:r>
       <w:r>
         <w:rPr>
@@ -17953,7 +18624,7 @@
           <w:sz w:val="26"/>
           <w:szCs w:val="26"/>
         </w:rPr>
-        <w:t xml:space="preserve"> Update </w:t>
+        <w:t>officesearch</w:t>
       </w:r>
       <w:r>
         <w:rPr>
@@ -17964,9 +18635,15 @@
           <w:sz w:val="26"/>
           <w:szCs w:val="26"/>
         </w:rPr>
-        <w:t>search.js,</w:t>
-      </w:r>
-      <w:r>
+        <w:t>.js</w:t>
+      </w:r>
+    </w:p>
+    <w:p>
+      <w:pPr>
+        <w:autoSpaceDE w:val="0"/>
+        <w:autoSpaceDN w:val="0"/>
+        <w:adjustRightInd w:val="0"/>
+        <w:spacing w:after="0" w:line="240" w:lineRule="auto"/>
         <w:rPr>
           <w:rFonts w:ascii="Arial" w:hAnsi="Arial" w:cs="Arial"/>
           <w:b/>
@@ -17975,45 +18652,6 @@
           <w:sz w:val="26"/>
           <w:szCs w:val="26"/>
         </w:rPr>
-        <w:t xml:space="preserve"> </w:t>
-      </w:r>
-      <w:r>
-        <w:rPr>
-          <w:rFonts w:ascii="Arial" w:hAnsi="Arial" w:cs="Arial"/>
-          <w:b/>
-          <w:bCs/>
-          <w:color w:val="000000"/>
-          <w:sz w:val="26"/>
-          <w:szCs w:val="26"/>
-        </w:rPr>
-        <w:t>officesearch</w:t>
-      </w:r>
-      <w:r>
-        <w:rPr>
-          <w:rFonts w:ascii="Arial" w:hAnsi="Arial" w:cs="Arial"/>
-          <w:b/>
-          <w:bCs/>
-          <w:color w:val="000000"/>
-          <w:sz w:val="26"/>
-          <w:szCs w:val="26"/>
-        </w:rPr>
-        <w:t>.js</w:t>
-      </w:r>
-    </w:p>
-    <w:p>
-      <w:pPr>
-        <w:autoSpaceDE w:val="0"/>
-        <w:autoSpaceDN w:val="0"/>
-        <w:adjustRightInd w:val="0"/>
-        <w:spacing w:after="0" w:line="240" w:lineRule="auto"/>
-        <w:rPr>
-          <w:rFonts w:ascii="Arial" w:hAnsi="Arial" w:cs="Arial"/>
-          <w:b/>
-          <w:bCs/>
-          <w:color w:val="000000"/>
-          <w:sz w:val="26"/>
-          <w:szCs w:val="26"/>
-        </w:rPr>
       </w:pPr>
     </w:p>
     <w:p>
@@ -18247,13 +18885,70 @@
           <w:szCs w:val="24"/>
         </w:rPr>
       </w:pPr>
-      <w:r>
-        <w:rPr>
-          <w:rFonts w:ascii="Times New Roman" w:hAnsi="Times New Roman" w:cs="Times New Roman"/>
-          <w:color w:val="000000"/>
-          <w:sz w:val="24"/>
-          <w:szCs w:val="24"/>
-        </w:rPr>
+    </w:p>
+    <w:p>
+      <w:pPr>
+        <w:autoSpaceDE w:val="0"/>
+        <w:autoSpaceDN w:val="0"/>
+        <w:adjustRightInd w:val="0"/>
+        <w:spacing w:after="0" w:line="240" w:lineRule="auto"/>
+        <w:rPr>
+          <w:rFonts w:ascii="Times New Roman" w:hAnsi="Times New Roman" w:cs="Times New Roman"/>
+          <w:color w:val="000000"/>
+          <w:sz w:val="24"/>
+          <w:szCs w:val="24"/>
+        </w:rPr>
+      </w:pPr>
+    </w:p>
+    <w:p>
+      <w:pPr>
+        <w:autoSpaceDE w:val="0"/>
+        <w:autoSpaceDN w:val="0"/>
+        <w:adjustRightInd w:val="0"/>
+        <w:spacing w:after="0" w:line="240" w:lineRule="auto"/>
+        <w:rPr>
+          <w:rFonts w:ascii="Times New Roman" w:hAnsi="Times New Roman" w:cs="Times New Roman"/>
+          <w:color w:val="000000"/>
+          <w:sz w:val="24"/>
+          <w:szCs w:val="24"/>
+        </w:rPr>
+      </w:pPr>
+    </w:p>
+    <w:p>
+      <w:pPr>
+        <w:autoSpaceDE w:val="0"/>
+        <w:autoSpaceDN w:val="0"/>
+        <w:adjustRightInd w:val="0"/>
+        <w:spacing w:after="0" w:line="240" w:lineRule="auto"/>
+        <w:rPr>
+          <w:rFonts w:ascii="Times New Roman" w:hAnsi="Times New Roman" w:cs="Times New Roman"/>
+          <w:color w:val="000000"/>
+          <w:sz w:val="24"/>
+          <w:szCs w:val="24"/>
+        </w:rPr>
+      </w:pPr>
+    </w:p>
+    <w:p>
+      <w:pPr>
+        <w:autoSpaceDE w:val="0"/>
+        <w:autoSpaceDN w:val="0"/>
+        <w:adjustRightInd w:val="0"/>
+        <w:spacing w:after="0" w:line="240" w:lineRule="auto"/>
+        <w:rPr>
+          <w:rFonts w:ascii="Times New Roman" w:hAnsi="Times New Roman" w:cs="Times New Roman"/>
+          <w:color w:val="000000"/>
+          <w:sz w:val="24"/>
+          <w:szCs w:val="24"/>
+        </w:rPr>
+      </w:pPr>
+      <w:r>
+        <w:rPr>
+          <w:rFonts w:ascii="Times New Roman" w:hAnsi="Times New Roman" w:cs="Times New Roman"/>
+          <w:color w:val="000000"/>
+          <w:sz w:val="24"/>
+          <w:szCs w:val="24"/>
+        </w:rPr>
+        <w:lastRenderedPageBreak/>
         <w:t>To use the included Samples:</w:t>
       </w:r>
     </w:p>
@@ -18570,108 +19265,10 @@
     </w:p>
     <w:p>
       <w:pPr>
-        <w:pStyle w:val="ListParagraph"/>
-        <w:autoSpaceDE w:val="0"/>
-        <w:autoSpaceDN w:val="0"/>
-        <w:adjustRightInd w:val="0"/>
-        <w:spacing w:after="0" w:line="240" w:lineRule="auto"/>
-        <w:ind w:left="1725" w:firstLine="435"/>
-        <w:rPr>
-          <w:rFonts w:ascii="Times New Roman" w:hAnsi="Times New Roman" w:cs="Times New Roman"/>
-          <w:color w:val="000000"/>
-          <w:sz w:val="24"/>
-          <w:szCs w:val="24"/>
-        </w:rPr>
-      </w:pPr>
-    </w:p>
-    <w:p>
-      <w:pPr>
-        <w:pStyle w:val="ListParagraph"/>
-        <w:autoSpaceDE w:val="0"/>
-        <w:autoSpaceDN w:val="0"/>
-        <w:adjustRightInd w:val="0"/>
-        <w:spacing w:after="0" w:line="240" w:lineRule="auto"/>
-        <w:ind w:left="1725" w:firstLine="435"/>
-        <w:rPr>
-          <w:rFonts w:ascii="Times New Roman" w:hAnsi="Times New Roman" w:cs="Times New Roman"/>
-          <w:color w:val="000000"/>
-          <w:sz w:val="24"/>
-          <w:szCs w:val="24"/>
-        </w:rPr>
-      </w:pPr>
-    </w:p>
-    <w:p>
-      <w:pPr>
-        <w:pStyle w:val="ListParagraph"/>
-        <w:autoSpaceDE w:val="0"/>
-        <w:autoSpaceDN w:val="0"/>
-        <w:adjustRightInd w:val="0"/>
-        <w:spacing w:after="0" w:line="240" w:lineRule="auto"/>
-        <w:ind w:left="1725" w:firstLine="435"/>
-        <w:rPr>
-          <w:rFonts w:ascii="Times New Roman" w:hAnsi="Times New Roman" w:cs="Times New Roman"/>
-          <w:color w:val="000000"/>
-          <w:sz w:val="24"/>
-          <w:szCs w:val="24"/>
-        </w:rPr>
-      </w:pPr>
-    </w:p>
-    <w:p>
-      <w:pPr>
-        <w:pStyle w:val="ListParagraph"/>
-        <w:autoSpaceDE w:val="0"/>
-        <w:autoSpaceDN w:val="0"/>
-        <w:adjustRightInd w:val="0"/>
-        <w:spacing w:after="0" w:line="240" w:lineRule="auto"/>
-        <w:ind w:left="1725" w:firstLine="435"/>
-        <w:rPr>
-          <w:rFonts w:ascii="Times New Roman" w:hAnsi="Times New Roman" w:cs="Times New Roman"/>
-          <w:color w:val="000000"/>
-          <w:sz w:val="24"/>
-          <w:szCs w:val="24"/>
-        </w:rPr>
-      </w:pPr>
-    </w:p>
-    <w:p>
-      <w:pPr>
-        <w:pStyle w:val="ListParagraph"/>
-        <w:autoSpaceDE w:val="0"/>
-        <w:autoSpaceDN w:val="0"/>
-        <w:adjustRightInd w:val="0"/>
-        <w:spacing w:after="0" w:line="240" w:lineRule="auto"/>
-        <w:ind w:left="1725" w:firstLine="435"/>
-        <w:rPr>
-          <w:rFonts w:ascii="Times New Roman" w:hAnsi="Times New Roman" w:cs="Times New Roman"/>
-          <w:color w:val="000000"/>
-          <w:sz w:val="24"/>
-          <w:szCs w:val="24"/>
-        </w:rPr>
-      </w:pPr>
-    </w:p>
-    <w:p>
-      <w:pPr>
-        <w:pStyle w:val="ListParagraph"/>
-        <w:autoSpaceDE w:val="0"/>
-        <w:autoSpaceDN w:val="0"/>
-        <w:adjustRightInd w:val="0"/>
-        <w:spacing w:after="0" w:line="240" w:lineRule="auto"/>
-        <w:ind w:left="1725" w:firstLine="435"/>
-        <w:rPr>
-          <w:rFonts w:ascii="Times New Roman" w:hAnsi="Times New Roman" w:cs="Times New Roman"/>
-          <w:color w:val="000000"/>
-          <w:sz w:val="24"/>
-          <w:szCs w:val="24"/>
-        </w:rPr>
-      </w:pPr>
-    </w:p>
-    <w:p>
-      <w:pPr>
-        <w:pStyle w:val="ListParagraph"/>
-        <w:autoSpaceDE w:val="0"/>
-        <w:autoSpaceDN w:val="0"/>
-        <w:adjustRightInd w:val="0"/>
-        <w:spacing w:after="0" w:line="240" w:lineRule="auto"/>
-        <w:ind w:left="1725" w:firstLine="435"/>
+        <w:autoSpaceDE w:val="0"/>
+        <w:autoSpaceDN w:val="0"/>
+        <w:adjustRightInd w:val="0"/>
+        <w:spacing w:after="0" w:line="240" w:lineRule="auto"/>
         <w:rPr>
           <w:rFonts w:ascii="Times New Roman" w:hAnsi="Times New Roman" w:cs="Times New Roman"/>
           <w:color w:val="000000"/>
@@ -19136,6 +19733,20 @@
         <w:autoSpaceDN w:val="0"/>
         <w:adjustRightInd w:val="0"/>
         <w:spacing w:after="0" w:line="240" w:lineRule="auto"/>
+        <w:rPr>
+          <w:rFonts w:ascii="Times New Roman" w:hAnsi="Times New Roman" w:cs="Times New Roman"/>
+          <w:color w:val="000000"/>
+          <w:sz w:val="24"/>
+          <w:szCs w:val="24"/>
+        </w:rPr>
+      </w:pPr>
+    </w:p>
+    <w:p>
+      <w:pPr>
+        <w:autoSpaceDE w:val="0"/>
+        <w:autoSpaceDN w:val="0"/>
+        <w:adjustRightInd w:val="0"/>
+        <w:spacing w:after="0" w:line="240" w:lineRule="auto"/>
         <w:ind w:left="645"/>
         <w:rPr>
           <w:rFonts w:ascii="Times New Roman" w:hAnsi="Times New Roman" w:cs="Times New Roman"/>
@@ -19525,7 +20136,25 @@
           <w:sz w:val="24"/>
           <w:szCs w:val="24"/>
         </w:rPr>
-        <w:t>This simply searches saved images.  Double-Click to insert the image into the slide currently displayed in PowerPoint.</w:t>
+        <w:t>T</w:t>
+      </w:r>
+      <w:r>
+        <w:rPr>
+          <w:rFonts w:ascii="Times New Roman" w:hAnsi="Times New Roman" w:cs="Times New Roman"/>
+          <w:color w:val="000000"/>
+          <w:sz w:val="24"/>
+          <w:szCs w:val="24"/>
+        </w:rPr>
+        <w:t>his searches the document properties of image files</w:t>
+      </w:r>
+      <w:r>
+        <w:rPr>
+          <w:rFonts w:ascii="Times New Roman" w:hAnsi="Times New Roman" w:cs="Times New Roman"/>
+          <w:color w:val="000000"/>
+          <w:sz w:val="24"/>
+          <w:szCs w:val="24"/>
+        </w:rPr>
+        <w:t>.  Double-Click to insert the image into the slide currently displayed in PowerPoint.</w:t>
       </w:r>
     </w:p>
     <w:p>
@@ -19883,7 +20512,6 @@
           <w:sz w:val="24"/>
           <w:szCs w:val="24"/>
         </w:rPr>
-        <w:lastRenderedPageBreak/>
         <w:t>Excel</w:t>
       </w:r>
       <w:r>
@@ -20892,7 +21520,6 @@
           <w:sz w:val="24"/>
           <w:szCs w:val="24"/>
         </w:rPr>
-        <w:lastRenderedPageBreak/>
         <w:t xml:space="preserve">While the metadata is saved with the package, it is only accessible to </w:t>
       </w:r>
       <w:r>
@@ -21356,6 +21983,7 @@
           <w:sz w:val="24"/>
           <w:szCs w:val="24"/>
         </w:rPr>
+        <w:lastRenderedPageBreak/>
         <w:t>If the presentation already has a name (it’s been saved locally, and is opened in PowerPoint from a file</w:t>
       </w:r>
       <w:r>
@@ -21542,6 +22170,286 @@
           <w:color w:val="000000"/>
           <w:sz w:val="26"/>
           <w:szCs w:val="26"/>
+        </w:rPr>
+      </w:pPr>
+    </w:p>
+    <w:p>
+      <w:pPr>
+        <w:autoSpaceDE w:val="0"/>
+        <w:autoSpaceDN w:val="0"/>
+        <w:adjustRightInd w:val="0"/>
+        <w:spacing w:after="0" w:line="240" w:lineRule="auto"/>
+        <w:rPr>
+          <w:rFonts w:ascii="Times New Roman" w:hAnsi="Times New Roman" w:cs="Times New Roman"/>
+          <w:color w:val="000000"/>
+          <w:sz w:val="24"/>
+          <w:szCs w:val="24"/>
+        </w:rPr>
+      </w:pPr>
+    </w:p>
+    <w:p>
+      <w:pPr>
+        <w:autoSpaceDE w:val="0"/>
+        <w:autoSpaceDN w:val="0"/>
+        <w:adjustRightInd w:val="0"/>
+        <w:spacing w:after="0" w:line="240" w:lineRule="auto"/>
+        <w:rPr>
+          <w:rFonts w:ascii="Times New Roman" w:hAnsi="Times New Roman" w:cs="Times New Roman"/>
+          <w:color w:val="000000"/>
+          <w:sz w:val="24"/>
+          <w:szCs w:val="24"/>
+        </w:rPr>
+      </w:pPr>
+    </w:p>
+    <w:p>
+      <w:pPr>
+        <w:autoSpaceDE w:val="0"/>
+        <w:autoSpaceDN w:val="0"/>
+        <w:adjustRightInd w:val="0"/>
+        <w:spacing w:after="0" w:line="240" w:lineRule="auto"/>
+        <w:rPr>
+          <w:rFonts w:ascii="Times New Roman" w:hAnsi="Times New Roman" w:cs="Times New Roman"/>
+          <w:color w:val="000000"/>
+          <w:sz w:val="24"/>
+          <w:szCs w:val="24"/>
+        </w:rPr>
+      </w:pPr>
+    </w:p>
+    <w:p>
+      <w:pPr>
+        <w:autoSpaceDE w:val="0"/>
+        <w:autoSpaceDN w:val="0"/>
+        <w:adjustRightInd w:val="0"/>
+        <w:spacing w:after="0" w:line="240" w:lineRule="auto"/>
+        <w:rPr>
+          <w:rFonts w:ascii="Times New Roman" w:hAnsi="Times New Roman" w:cs="Times New Roman"/>
+          <w:color w:val="000000"/>
+          <w:sz w:val="24"/>
+          <w:szCs w:val="24"/>
+        </w:rPr>
+      </w:pPr>
+    </w:p>
+    <w:p>
+      <w:pPr>
+        <w:autoSpaceDE w:val="0"/>
+        <w:autoSpaceDN w:val="0"/>
+        <w:adjustRightInd w:val="0"/>
+        <w:spacing w:after="0" w:line="240" w:lineRule="auto"/>
+        <w:rPr>
+          <w:rFonts w:ascii="Times New Roman" w:hAnsi="Times New Roman" w:cs="Times New Roman"/>
+          <w:color w:val="000000"/>
+          <w:sz w:val="24"/>
+          <w:szCs w:val="24"/>
+        </w:rPr>
+      </w:pPr>
+    </w:p>
+    <w:p>
+      <w:pPr>
+        <w:autoSpaceDE w:val="0"/>
+        <w:autoSpaceDN w:val="0"/>
+        <w:adjustRightInd w:val="0"/>
+        <w:spacing w:after="0" w:line="240" w:lineRule="auto"/>
+        <w:rPr>
+          <w:rFonts w:ascii="Times New Roman" w:hAnsi="Times New Roman" w:cs="Times New Roman"/>
+          <w:color w:val="000000"/>
+          <w:sz w:val="24"/>
+          <w:szCs w:val="24"/>
+        </w:rPr>
+      </w:pPr>
+    </w:p>
+    <w:p>
+      <w:pPr>
+        <w:autoSpaceDE w:val="0"/>
+        <w:autoSpaceDN w:val="0"/>
+        <w:adjustRightInd w:val="0"/>
+        <w:spacing w:after="0" w:line="240" w:lineRule="auto"/>
+        <w:rPr>
+          <w:rFonts w:ascii="Times New Roman" w:hAnsi="Times New Roman" w:cs="Times New Roman"/>
+          <w:color w:val="000000"/>
+          <w:sz w:val="24"/>
+          <w:szCs w:val="24"/>
+        </w:rPr>
+      </w:pPr>
+    </w:p>
+    <w:p>
+      <w:pPr>
+        <w:autoSpaceDE w:val="0"/>
+        <w:autoSpaceDN w:val="0"/>
+        <w:adjustRightInd w:val="0"/>
+        <w:spacing w:after="0" w:line="240" w:lineRule="auto"/>
+        <w:rPr>
+          <w:rFonts w:ascii="Times New Roman" w:hAnsi="Times New Roman" w:cs="Times New Roman"/>
+          <w:color w:val="000000"/>
+          <w:sz w:val="24"/>
+          <w:szCs w:val="24"/>
+        </w:rPr>
+      </w:pPr>
+    </w:p>
+    <w:p>
+      <w:pPr>
+        <w:autoSpaceDE w:val="0"/>
+        <w:autoSpaceDN w:val="0"/>
+        <w:adjustRightInd w:val="0"/>
+        <w:spacing w:after="0" w:line="240" w:lineRule="auto"/>
+        <w:rPr>
+          <w:rFonts w:ascii="Times New Roman" w:hAnsi="Times New Roman" w:cs="Times New Roman"/>
+          <w:color w:val="000000"/>
+          <w:sz w:val="24"/>
+          <w:szCs w:val="24"/>
+        </w:rPr>
+      </w:pPr>
+    </w:p>
+    <w:p>
+      <w:pPr>
+        <w:autoSpaceDE w:val="0"/>
+        <w:autoSpaceDN w:val="0"/>
+        <w:adjustRightInd w:val="0"/>
+        <w:spacing w:after="0" w:line="240" w:lineRule="auto"/>
+        <w:rPr>
+          <w:rFonts w:ascii="Times New Roman" w:hAnsi="Times New Roman" w:cs="Times New Roman"/>
+          <w:color w:val="000000"/>
+          <w:sz w:val="24"/>
+          <w:szCs w:val="24"/>
+        </w:rPr>
+      </w:pPr>
+    </w:p>
+    <w:p>
+      <w:pPr>
+        <w:autoSpaceDE w:val="0"/>
+        <w:autoSpaceDN w:val="0"/>
+        <w:adjustRightInd w:val="0"/>
+        <w:spacing w:after="0" w:line="240" w:lineRule="auto"/>
+        <w:rPr>
+          <w:rFonts w:ascii="Times New Roman" w:hAnsi="Times New Roman" w:cs="Times New Roman"/>
+          <w:color w:val="000000"/>
+          <w:sz w:val="24"/>
+          <w:szCs w:val="24"/>
+        </w:rPr>
+      </w:pPr>
+    </w:p>
+    <w:p>
+      <w:pPr>
+        <w:autoSpaceDE w:val="0"/>
+        <w:autoSpaceDN w:val="0"/>
+        <w:adjustRightInd w:val="0"/>
+        <w:spacing w:after="0" w:line="240" w:lineRule="auto"/>
+        <w:rPr>
+          <w:rFonts w:ascii="Times New Roman" w:hAnsi="Times New Roman" w:cs="Times New Roman"/>
+          <w:color w:val="000000"/>
+          <w:sz w:val="24"/>
+          <w:szCs w:val="24"/>
+        </w:rPr>
+      </w:pPr>
+    </w:p>
+    <w:p>
+      <w:pPr>
+        <w:autoSpaceDE w:val="0"/>
+        <w:autoSpaceDN w:val="0"/>
+        <w:adjustRightInd w:val="0"/>
+        <w:spacing w:after="0" w:line="240" w:lineRule="auto"/>
+        <w:rPr>
+          <w:rFonts w:ascii="Times New Roman" w:hAnsi="Times New Roman" w:cs="Times New Roman"/>
+          <w:color w:val="000000"/>
+          <w:sz w:val="24"/>
+          <w:szCs w:val="24"/>
+        </w:rPr>
+      </w:pPr>
+    </w:p>
+    <w:p>
+      <w:pPr>
+        <w:autoSpaceDE w:val="0"/>
+        <w:autoSpaceDN w:val="0"/>
+        <w:adjustRightInd w:val="0"/>
+        <w:spacing w:after="0" w:line="240" w:lineRule="auto"/>
+        <w:rPr>
+          <w:rFonts w:ascii="Times New Roman" w:hAnsi="Times New Roman" w:cs="Times New Roman"/>
+          <w:color w:val="000000"/>
+          <w:sz w:val="24"/>
+          <w:szCs w:val="24"/>
+        </w:rPr>
+      </w:pPr>
+    </w:p>
+    <w:p>
+      <w:pPr>
+        <w:autoSpaceDE w:val="0"/>
+        <w:autoSpaceDN w:val="0"/>
+        <w:adjustRightInd w:val="0"/>
+        <w:spacing w:after="0" w:line="240" w:lineRule="auto"/>
+        <w:rPr>
+          <w:rFonts w:ascii="Times New Roman" w:hAnsi="Times New Roman" w:cs="Times New Roman"/>
+          <w:color w:val="000000"/>
+          <w:sz w:val="24"/>
+          <w:szCs w:val="24"/>
+        </w:rPr>
+      </w:pPr>
+    </w:p>
+    <w:p>
+      <w:pPr>
+        <w:autoSpaceDE w:val="0"/>
+        <w:autoSpaceDN w:val="0"/>
+        <w:adjustRightInd w:val="0"/>
+        <w:spacing w:after="0" w:line="240" w:lineRule="auto"/>
+        <w:rPr>
+          <w:rFonts w:ascii="Times New Roman" w:hAnsi="Times New Roman" w:cs="Times New Roman"/>
+          <w:color w:val="000000"/>
+          <w:sz w:val="24"/>
+          <w:szCs w:val="24"/>
+        </w:rPr>
+      </w:pPr>
+    </w:p>
+    <w:p>
+      <w:pPr>
+        <w:autoSpaceDE w:val="0"/>
+        <w:autoSpaceDN w:val="0"/>
+        <w:adjustRightInd w:val="0"/>
+        <w:spacing w:after="0" w:line="240" w:lineRule="auto"/>
+        <w:rPr>
+          <w:rFonts w:ascii="Times New Roman" w:hAnsi="Times New Roman" w:cs="Times New Roman"/>
+          <w:color w:val="000000"/>
+          <w:sz w:val="24"/>
+          <w:szCs w:val="24"/>
+        </w:rPr>
+      </w:pPr>
+    </w:p>
+    <w:p>
+      <w:pPr>
+        <w:autoSpaceDE w:val="0"/>
+        <w:autoSpaceDN w:val="0"/>
+        <w:adjustRightInd w:val="0"/>
+        <w:spacing w:after="0" w:line="240" w:lineRule="auto"/>
+        <w:rPr>
+          <w:rFonts w:ascii="Times New Roman" w:hAnsi="Times New Roman" w:cs="Times New Roman"/>
+          <w:color w:val="000000"/>
+          <w:sz w:val="24"/>
+          <w:szCs w:val="24"/>
+        </w:rPr>
+      </w:pPr>
+    </w:p>
+    <w:p>
+      <w:pPr>
+        <w:autoSpaceDE w:val="0"/>
+        <w:autoSpaceDN w:val="0"/>
+        <w:adjustRightInd w:val="0"/>
+        <w:spacing w:after="0" w:line="240" w:lineRule="auto"/>
+        <w:rPr>
+          <w:rFonts w:ascii="Times New Roman" w:hAnsi="Times New Roman" w:cs="Times New Roman"/>
+          <w:color w:val="000000"/>
+          <w:sz w:val="24"/>
+          <w:szCs w:val="24"/>
+        </w:rPr>
+      </w:pPr>
+    </w:p>
+    <w:p>
+      <w:pPr>
+        <w:autoSpaceDE w:val="0"/>
+        <w:autoSpaceDN w:val="0"/>
+        <w:adjustRightInd w:val="0"/>
+        <w:spacing w:after="0" w:line="240" w:lineRule="auto"/>
+        <w:rPr>
+          <w:rFonts w:ascii="Times New Roman" w:hAnsi="Times New Roman" w:cs="Times New Roman"/>
+          <w:color w:val="000000"/>
+          <w:sz w:val="24"/>
+          <w:szCs w:val="24"/>
         </w:rPr>
       </w:pPr>
     </w:p>
@@ -29706,7 +30614,7 @@
 </file>
 
 <file path=customXml/itemProps1.xml><?xml version="1.0" encoding="utf-8"?>
-<ds:datastoreItem xmlns:ds="http://schemas.openxmlformats.org/officeDocument/2006/customXml" ds:itemID="{451AA136-59D9-4742-B8FA-F3F157CE03DC}">
+<ds:datastoreItem xmlns:ds="http://schemas.openxmlformats.org/officeDocument/2006/customXml" ds:itemID="{2233CE70-951B-4DFC-AC6A-66050351A34E}">
   <ds:schemaRefs>
     <ds:schemaRef ds:uri="http://schemas.openxmlformats.org/officeDocument/2006/bibliography"/>
   </ds:schemaRefs>

</xml_diff>

<commit_message>
clean up api docs, add insertJSONTable()
git-svn-id: svn+ssh://svn.marklogic.com/project/engsvn/MLOS/trunk/Office2007@54641 62cac252-8da6-4816-9e9d-6dc37b19578c
</commit_message>
<xml_diff>
--- a/Addins/PowerPoint/docs/ToolkitForPowerPointGuide.docx
+++ b/Addins/PowerPoint/docs/ToolkitForPowerPointGuide.docx
@@ -3112,13 +3112,42 @@
           <w:szCs w:val="24"/>
         </w:rPr>
       </w:pPr>
-      <w:r>
-        <w:rPr>
-          <w:rFonts w:ascii="Times New Roman" w:hAnsi="Times New Roman" w:cs="Times New Roman"/>
-          <w:color w:val="000000"/>
-          <w:sz w:val="24"/>
-          <w:szCs w:val="24"/>
-        </w:rPr>
+    </w:p>
+    <w:p>
+      <w:pPr>
+        <w:autoSpaceDE w:val="0"/>
+        <w:autoSpaceDN w:val="0"/>
+        <w:adjustRightInd w:val="0"/>
+        <w:spacing w:after="0" w:line="240" w:lineRule="auto"/>
+        <w:rPr>
+          <w:rFonts w:ascii="Times New Roman" w:hAnsi="Times New Roman" w:cs="Times New Roman"/>
+          <w:color w:val="000000"/>
+          <w:sz w:val="24"/>
+          <w:szCs w:val="24"/>
+        </w:rPr>
+      </w:pPr>
+    </w:p>
+    <w:p>
+      <w:pPr>
+        <w:autoSpaceDE w:val="0"/>
+        <w:autoSpaceDN w:val="0"/>
+        <w:adjustRightInd w:val="0"/>
+        <w:spacing w:after="0" w:line="240" w:lineRule="auto"/>
+        <w:rPr>
+          <w:rFonts w:ascii="Times New Roman" w:hAnsi="Times New Roman" w:cs="Times New Roman"/>
+          <w:color w:val="000000"/>
+          <w:sz w:val="24"/>
+          <w:szCs w:val="24"/>
+        </w:rPr>
+      </w:pPr>
+      <w:r>
+        <w:rPr>
+          <w:rFonts w:ascii="Times New Roman" w:hAnsi="Times New Roman" w:cs="Times New Roman"/>
+          <w:color w:val="000000"/>
+          <w:sz w:val="24"/>
+          <w:szCs w:val="24"/>
+        </w:rPr>
+        <w:lastRenderedPageBreak/>
         <w:t xml:space="preserve">For the Windows environment in which you customize the MarkLogic Add-in for </w:t>
       </w:r>
       <w:r>
@@ -3215,7 +3244,6 @@
           <w:sz w:val="24"/>
           <w:szCs w:val="24"/>
         </w:rPr>
-        <w:lastRenderedPageBreak/>
         <w:t>All of the prerequisites for the Microsoft Windows client (above).</w:t>
       </w:r>
     </w:p>
@@ -3480,6 +3508,8 @@
     </w:p>
     <w:p>
       <w:pPr>
+        <w:pStyle w:val="ListParagraph"/>
+        <w:ind w:left="1080"/>
         <w:rPr>
           <w:rFonts w:ascii="Times New Roman" w:hAnsi="Times New Roman" w:cs="Times New Roman"/>
           <w:color w:val="000000"/>
@@ -3799,6 +3829,328 @@
         <w:spacing w:after="0" w:line="240" w:lineRule="auto"/>
         <w:rPr>
           <w:rFonts w:ascii="Arial" w:hAnsi="Arial" w:cs="Arial"/>
+          <w:color w:val="0000FF"/>
+          <w:sz w:val="20"/>
+          <w:szCs w:val="20"/>
+        </w:rPr>
+      </w:pPr>
+    </w:p>
+    <w:p>
+      <w:pPr>
+        <w:autoSpaceDE w:val="0"/>
+        <w:autoSpaceDN w:val="0"/>
+        <w:adjustRightInd w:val="0"/>
+        <w:spacing w:after="0" w:line="240" w:lineRule="auto"/>
+        <w:rPr>
+          <w:rFonts w:ascii="Arial" w:hAnsi="Arial" w:cs="Arial"/>
+          <w:color w:val="0000FF"/>
+          <w:sz w:val="20"/>
+          <w:szCs w:val="20"/>
+        </w:rPr>
+      </w:pPr>
+    </w:p>
+    <w:p>
+      <w:pPr>
+        <w:autoSpaceDE w:val="0"/>
+        <w:autoSpaceDN w:val="0"/>
+        <w:adjustRightInd w:val="0"/>
+        <w:spacing w:after="0" w:line="240" w:lineRule="auto"/>
+        <w:rPr>
+          <w:rFonts w:ascii="Arial" w:hAnsi="Arial" w:cs="Arial"/>
+          <w:color w:val="0000FF"/>
+          <w:sz w:val="20"/>
+          <w:szCs w:val="20"/>
+        </w:rPr>
+      </w:pPr>
+    </w:p>
+    <w:p>
+      <w:pPr>
+        <w:autoSpaceDE w:val="0"/>
+        <w:autoSpaceDN w:val="0"/>
+        <w:adjustRightInd w:val="0"/>
+        <w:spacing w:after="0" w:line="240" w:lineRule="auto"/>
+        <w:rPr>
+          <w:rFonts w:ascii="Arial" w:hAnsi="Arial" w:cs="Arial"/>
+          <w:color w:val="0000FF"/>
+          <w:sz w:val="20"/>
+          <w:szCs w:val="20"/>
+        </w:rPr>
+      </w:pPr>
+    </w:p>
+    <w:p>
+      <w:pPr>
+        <w:autoSpaceDE w:val="0"/>
+        <w:autoSpaceDN w:val="0"/>
+        <w:adjustRightInd w:val="0"/>
+        <w:spacing w:after="0" w:line="240" w:lineRule="auto"/>
+        <w:rPr>
+          <w:rFonts w:ascii="Arial" w:hAnsi="Arial" w:cs="Arial"/>
+          <w:color w:val="0000FF"/>
+          <w:sz w:val="20"/>
+          <w:szCs w:val="20"/>
+        </w:rPr>
+      </w:pPr>
+    </w:p>
+    <w:p>
+      <w:pPr>
+        <w:autoSpaceDE w:val="0"/>
+        <w:autoSpaceDN w:val="0"/>
+        <w:adjustRightInd w:val="0"/>
+        <w:spacing w:after="0" w:line="240" w:lineRule="auto"/>
+        <w:rPr>
+          <w:rFonts w:ascii="Arial" w:hAnsi="Arial" w:cs="Arial"/>
+          <w:color w:val="0000FF"/>
+          <w:sz w:val="20"/>
+          <w:szCs w:val="20"/>
+        </w:rPr>
+      </w:pPr>
+    </w:p>
+    <w:p>
+      <w:pPr>
+        <w:autoSpaceDE w:val="0"/>
+        <w:autoSpaceDN w:val="0"/>
+        <w:adjustRightInd w:val="0"/>
+        <w:spacing w:after="0" w:line="240" w:lineRule="auto"/>
+        <w:rPr>
+          <w:rFonts w:ascii="Arial" w:hAnsi="Arial" w:cs="Arial"/>
+          <w:color w:val="0000FF"/>
+          <w:sz w:val="20"/>
+          <w:szCs w:val="20"/>
+        </w:rPr>
+      </w:pPr>
+    </w:p>
+    <w:p>
+      <w:pPr>
+        <w:autoSpaceDE w:val="0"/>
+        <w:autoSpaceDN w:val="0"/>
+        <w:adjustRightInd w:val="0"/>
+        <w:spacing w:after="0" w:line="240" w:lineRule="auto"/>
+        <w:rPr>
+          <w:rFonts w:ascii="Arial" w:hAnsi="Arial" w:cs="Arial"/>
+          <w:color w:val="0000FF"/>
+          <w:sz w:val="20"/>
+          <w:szCs w:val="20"/>
+        </w:rPr>
+      </w:pPr>
+    </w:p>
+    <w:p>
+      <w:pPr>
+        <w:autoSpaceDE w:val="0"/>
+        <w:autoSpaceDN w:val="0"/>
+        <w:adjustRightInd w:val="0"/>
+        <w:spacing w:after="0" w:line="240" w:lineRule="auto"/>
+        <w:rPr>
+          <w:rFonts w:ascii="Arial" w:hAnsi="Arial" w:cs="Arial"/>
+          <w:color w:val="0000FF"/>
+          <w:sz w:val="20"/>
+          <w:szCs w:val="20"/>
+        </w:rPr>
+      </w:pPr>
+    </w:p>
+    <w:p>
+      <w:pPr>
+        <w:autoSpaceDE w:val="0"/>
+        <w:autoSpaceDN w:val="0"/>
+        <w:adjustRightInd w:val="0"/>
+        <w:spacing w:after="0" w:line="240" w:lineRule="auto"/>
+        <w:rPr>
+          <w:rFonts w:ascii="Arial" w:hAnsi="Arial" w:cs="Arial"/>
+          <w:color w:val="0000FF"/>
+          <w:sz w:val="20"/>
+          <w:szCs w:val="20"/>
+        </w:rPr>
+      </w:pPr>
+    </w:p>
+    <w:p>
+      <w:pPr>
+        <w:autoSpaceDE w:val="0"/>
+        <w:autoSpaceDN w:val="0"/>
+        <w:adjustRightInd w:val="0"/>
+        <w:spacing w:after="0" w:line="240" w:lineRule="auto"/>
+        <w:rPr>
+          <w:rFonts w:ascii="Arial" w:hAnsi="Arial" w:cs="Arial"/>
+          <w:color w:val="0000FF"/>
+          <w:sz w:val="20"/>
+          <w:szCs w:val="20"/>
+        </w:rPr>
+      </w:pPr>
+    </w:p>
+    <w:p>
+      <w:pPr>
+        <w:autoSpaceDE w:val="0"/>
+        <w:autoSpaceDN w:val="0"/>
+        <w:adjustRightInd w:val="0"/>
+        <w:spacing w:after="0" w:line="240" w:lineRule="auto"/>
+        <w:rPr>
+          <w:rFonts w:ascii="Arial" w:hAnsi="Arial" w:cs="Arial"/>
+          <w:color w:val="0000FF"/>
+          <w:sz w:val="20"/>
+          <w:szCs w:val="20"/>
+        </w:rPr>
+      </w:pPr>
+    </w:p>
+    <w:p>
+      <w:pPr>
+        <w:autoSpaceDE w:val="0"/>
+        <w:autoSpaceDN w:val="0"/>
+        <w:adjustRightInd w:val="0"/>
+        <w:spacing w:after="0" w:line="240" w:lineRule="auto"/>
+        <w:rPr>
+          <w:rFonts w:ascii="Arial" w:hAnsi="Arial" w:cs="Arial"/>
+          <w:color w:val="0000FF"/>
+          <w:sz w:val="20"/>
+          <w:szCs w:val="20"/>
+        </w:rPr>
+      </w:pPr>
+    </w:p>
+    <w:p>
+      <w:pPr>
+        <w:autoSpaceDE w:val="0"/>
+        <w:autoSpaceDN w:val="0"/>
+        <w:adjustRightInd w:val="0"/>
+        <w:spacing w:after="0" w:line="240" w:lineRule="auto"/>
+        <w:rPr>
+          <w:rFonts w:ascii="Arial" w:hAnsi="Arial" w:cs="Arial"/>
+          <w:color w:val="0000FF"/>
+          <w:sz w:val="20"/>
+          <w:szCs w:val="20"/>
+        </w:rPr>
+      </w:pPr>
+    </w:p>
+    <w:p>
+      <w:pPr>
+        <w:autoSpaceDE w:val="0"/>
+        <w:autoSpaceDN w:val="0"/>
+        <w:adjustRightInd w:val="0"/>
+        <w:spacing w:after="0" w:line="240" w:lineRule="auto"/>
+        <w:rPr>
+          <w:rFonts w:ascii="Arial" w:hAnsi="Arial" w:cs="Arial"/>
+          <w:color w:val="0000FF"/>
+          <w:sz w:val="20"/>
+          <w:szCs w:val="20"/>
+        </w:rPr>
+      </w:pPr>
+    </w:p>
+    <w:p>
+      <w:pPr>
+        <w:autoSpaceDE w:val="0"/>
+        <w:autoSpaceDN w:val="0"/>
+        <w:adjustRightInd w:val="0"/>
+        <w:spacing w:after="0" w:line="240" w:lineRule="auto"/>
+        <w:rPr>
+          <w:rFonts w:ascii="Arial" w:hAnsi="Arial" w:cs="Arial"/>
+          <w:color w:val="0000FF"/>
+          <w:sz w:val="20"/>
+          <w:szCs w:val="20"/>
+        </w:rPr>
+      </w:pPr>
+    </w:p>
+    <w:p>
+      <w:pPr>
+        <w:autoSpaceDE w:val="0"/>
+        <w:autoSpaceDN w:val="0"/>
+        <w:adjustRightInd w:val="0"/>
+        <w:spacing w:after="0" w:line="240" w:lineRule="auto"/>
+        <w:rPr>
+          <w:rFonts w:ascii="Arial" w:hAnsi="Arial" w:cs="Arial"/>
+          <w:color w:val="0000FF"/>
+          <w:sz w:val="20"/>
+          <w:szCs w:val="20"/>
+        </w:rPr>
+      </w:pPr>
+    </w:p>
+    <w:p>
+      <w:pPr>
+        <w:autoSpaceDE w:val="0"/>
+        <w:autoSpaceDN w:val="0"/>
+        <w:adjustRightInd w:val="0"/>
+        <w:spacing w:after="0" w:line="240" w:lineRule="auto"/>
+        <w:rPr>
+          <w:rFonts w:ascii="Arial" w:hAnsi="Arial" w:cs="Arial"/>
+          <w:color w:val="0000FF"/>
+          <w:sz w:val="20"/>
+          <w:szCs w:val="20"/>
+        </w:rPr>
+      </w:pPr>
+    </w:p>
+    <w:p>
+      <w:pPr>
+        <w:autoSpaceDE w:val="0"/>
+        <w:autoSpaceDN w:val="0"/>
+        <w:adjustRightInd w:val="0"/>
+        <w:spacing w:after="0" w:line="240" w:lineRule="auto"/>
+        <w:rPr>
+          <w:rFonts w:ascii="Arial" w:hAnsi="Arial" w:cs="Arial"/>
+          <w:color w:val="0000FF"/>
+          <w:sz w:val="20"/>
+          <w:szCs w:val="20"/>
+        </w:rPr>
+      </w:pPr>
+    </w:p>
+    <w:p>
+      <w:pPr>
+        <w:autoSpaceDE w:val="0"/>
+        <w:autoSpaceDN w:val="0"/>
+        <w:adjustRightInd w:val="0"/>
+        <w:spacing w:after="0" w:line="240" w:lineRule="auto"/>
+        <w:rPr>
+          <w:rFonts w:ascii="Arial" w:hAnsi="Arial" w:cs="Arial"/>
+          <w:color w:val="0000FF"/>
+          <w:sz w:val="20"/>
+          <w:szCs w:val="20"/>
+        </w:rPr>
+      </w:pPr>
+    </w:p>
+    <w:p>
+      <w:pPr>
+        <w:autoSpaceDE w:val="0"/>
+        <w:autoSpaceDN w:val="0"/>
+        <w:adjustRightInd w:val="0"/>
+        <w:spacing w:after="0" w:line="240" w:lineRule="auto"/>
+        <w:rPr>
+          <w:rFonts w:ascii="Arial" w:hAnsi="Arial" w:cs="Arial"/>
+          <w:color w:val="0000FF"/>
+          <w:sz w:val="20"/>
+          <w:szCs w:val="20"/>
+        </w:rPr>
+      </w:pPr>
+    </w:p>
+    <w:p>
+      <w:pPr>
+        <w:autoSpaceDE w:val="0"/>
+        <w:autoSpaceDN w:val="0"/>
+        <w:adjustRightInd w:val="0"/>
+        <w:spacing w:after="0" w:line="240" w:lineRule="auto"/>
+        <w:rPr>
+          <w:rFonts w:ascii="Arial" w:hAnsi="Arial" w:cs="Arial"/>
+          <w:color w:val="0000FF"/>
+          <w:sz w:val="20"/>
+          <w:szCs w:val="20"/>
+        </w:rPr>
+      </w:pPr>
+    </w:p>
+    <w:p>
+      <w:pPr>
+        <w:autoSpaceDE w:val="0"/>
+        <w:autoSpaceDN w:val="0"/>
+        <w:adjustRightInd w:val="0"/>
+        <w:spacing w:after="0" w:line="240" w:lineRule="auto"/>
+        <w:rPr>
+          <w:rFonts w:ascii="Arial" w:hAnsi="Arial" w:cs="Arial"/>
+          <w:color w:val="0000FF"/>
+          <w:sz w:val="20"/>
+          <w:szCs w:val="20"/>
+        </w:rPr>
+      </w:pPr>
+    </w:p>
+    <w:p>
+      <w:pPr>
+        <w:autoSpaceDE w:val="0"/>
+        <w:autoSpaceDN w:val="0"/>
+        <w:adjustRightInd w:val="0"/>
+        <w:spacing w:after="0" w:line="240" w:lineRule="auto"/>
+        <w:rPr>
+          <w:rFonts w:ascii="Arial" w:hAnsi="Arial" w:cs="Arial"/>
           <w:b/>
           <w:bCs/>
           <w:color w:val="000000"/>
@@ -3815,6 +4167,7 @@
           <w:sz w:val="26"/>
           <w:szCs w:val="26"/>
         </w:rPr>
+        <w:lastRenderedPageBreak/>
         <w:t xml:space="preserve">2.1 MarkLogic Toolkit for </w:t>
       </w:r>
       <w:r>
@@ -4056,12 +4409,10 @@
     </w:p>
     <w:p>
       <w:pPr>
-        <w:pStyle w:val="ListParagraph"/>
-        <w:autoSpaceDE w:val="0"/>
-        <w:autoSpaceDN w:val="0"/>
-        <w:adjustRightInd w:val="0"/>
-        <w:spacing w:after="0" w:line="240" w:lineRule="auto"/>
-        <w:ind w:left="1080"/>
+        <w:autoSpaceDE w:val="0"/>
+        <w:autoSpaceDN w:val="0"/>
+        <w:adjustRightInd w:val="0"/>
+        <w:spacing w:after="0" w:line="240" w:lineRule="auto"/>
         <w:rPr>
           <w:rFonts w:ascii="Times New Roman" w:hAnsi="Times New Roman" w:cs="Times New Roman"/>
           <w:color w:val="000000"/>
@@ -4141,6 +4492,86 @@
           <w:szCs w:val="24"/>
         </w:rPr>
         <w:t>which is used when customizing the installation package.</w:t>
+      </w:r>
+    </w:p>
+    <w:p>
+      <w:pPr>
+        <w:pStyle w:val="ListParagraph"/>
+        <w:autoSpaceDE w:val="0"/>
+        <w:autoSpaceDN w:val="0"/>
+        <w:adjustRightInd w:val="0"/>
+        <w:spacing w:after="0" w:line="240" w:lineRule="auto"/>
+        <w:ind w:left="1080"/>
+        <w:rPr>
+          <w:rFonts w:ascii="Times New Roman" w:hAnsi="Times New Roman" w:cs="Times New Roman"/>
+          <w:color w:val="000000"/>
+          <w:sz w:val="24"/>
+          <w:szCs w:val="24"/>
+        </w:rPr>
+      </w:pPr>
+    </w:p>
+    <w:p>
+      <w:pPr>
+        <w:pStyle w:val="ListParagraph"/>
+        <w:numPr>
+          <w:ilvl w:val="0"/>
+          <w:numId w:val="8"/>
+        </w:numPr>
+        <w:autoSpaceDE w:val="0"/>
+        <w:autoSpaceDN w:val="0"/>
+        <w:adjustRightInd w:val="0"/>
+        <w:spacing w:after="0" w:line="240" w:lineRule="auto"/>
+        <w:rPr>
+          <w:rFonts w:ascii="Times New Roman" w:hAnsi="Times New Roman" w:cs="Times New Roman"/>
+          <w:color w:val="000000"/>
+          <w:sz w:val="24"/>
+          <w:szCs w:val="24"/>
+        </w:rPr>
+      </w:pPr>
+      <w:r>
+        <w:rPr>
+          <w:rFonts w:ascii="Courier New" w:hAnsi="Courier New" w:cs="Courier New"/>
+          <w:color w:val="000000"/>
+          <w:sz w:val="18"/>
+          <w:szCs w:val="18"/>
+        </w:rPr>
+        <w:t>cpf</w:t>
+      </w:r>
+      <w:r>
+        <w:rPr>
+          <w:rFonts w:ascii="Courier New" w:hAnsi="Courier New" w:cs="Courier New"/>
+          <w:color w:val="000000"/>
+          <w:sz w:val="18"/>
+          <w:szCs w:val="18"/>
+        </w:rPr>
+        <w:t xml:space="preserve"> </w:t>
+      </w:r>
+      <w:r>
+        <w:rPr>
+          <w:rFonts w:ascii="Times New Roman" w:hAnsi="Times New Roman" w:cs="Times New Roman"/>
+          <w:color w:val="000000"/>
+          <w:sz w:val="24"/>
+          <w:szCs w:val="24"/>
+        </w:rPr>
+        <w:t>folder: Contains the PresentationML Process pipeline</w:t>
+      </w:r>
+      <w:r>
+        <w:rPr>
+          <w:rFonts w:ascii="Times New Roman" w:hAnsi="Times New Roman" w:cs="Times New Roman"/>
+          <w:color w:val="000000"/>
+          <w:sz w:val="24"/>
+          <w:szCs w:val="24"/>
+        </w:rPr>
+        <w:t>.</w:t>
+      </w:r>
+      <w:r>
+        <w:rPr>
+          <w:rFonts w:ascii="Times New Roman" w:hAnsi="Times New Roman" w:cs="Times New Roman"/>
+          <w:color w:val="000000"/>
+          <w:sz w:val="24"/>
+          <w:szCs w:val="24"/>
+        </w:rPr>
+        <w:t xml:space="preserve">  This pipeline sets document properties for slide package (.pptx) parts and their associated images.</w:t>
       </w:r>
     </w:p>
     <w:p>
@@ -4471,6 +4902,75 @@
         <w:autoSpaceDN w:val="0"/>
         <w:adjustRightInd w:val="0"/>
         <w:spacing w:after="0" w:line="240" w:lineRule="auto"/>
+        <w:rPr>
+          <w:rFonts w:ascii="Times New Roman" w:hAnsi="Times New Roman" w:cs="Times New Roman"/>
+          <w:color w:val="000000"/>
+          <w:sz w:val="24"/>
+          <w:szCs w:val="24"/>
+        </w:rPr>
+      </w:pPr>
+    </w:p>
+    <w:p>
+      <w:pPr>
+        <w:pStyle w:val="ListParagraph"/>
+        <w:numPr>
+          <w:ilvl w:val="0"/>
+          <w:numId w:val="6"/>
+        </w:numPr>
+        <w:autoSpaceDE w:val="0"/>
+        <w:autoSpaceDN w:val="0"/>
+        <w:adjustRightInd w:val="0"/>
+        <w:spacing w:after="0" w:line="240" w:lineRule="auto"/>
+        <w:rPr>
+          <w:rFonts w:ascii="Times New Roman" w:hAnsi="Times New Roman" w:cs="Times New Roman"/>
+          <w:color w:val="000000"/>
+          <w:sz w:val="24"/>
+          <w:szCs w:val="24"/>
+        </w:rPr>
+      </w:pPr>
+      <w:r>
+        <w:rPr>
+          <w:rFonts w:ascii="Courier New" w:hAnsi="Courier New" w:cs="Courier New"/>
+          <w:color w:val="000000"/>
+          <w:sz w:val="18"/>
+          <w:szCs w:val="18"/>
+        </w:rPr>
+        <w:t>xquery</w:t>
+      </w:r>
+      <w:r>
+        <w:rPr>
+          <w:rFonts w:ascii="Courier New" w:hAnsi="Courier New" w:cs="Courier New"/>
+          <w:color w:val="000000"/>
+          <w:sz w:val="18"/>
+          <w:szCs w:val="18"/>
+        </w:rPr>
+        <w:t xml:space="preserve"> </w:t>
+      </w:r>
+      <w:r>
+        <w:rPr>
+          <w:rFonts w:ascii="Times New Roman" w:hAnsi="Times New Roman" w:cs="Times New Roman"/>
+          <w:color w:val="000000"/>
+          <w:sz w:val="24"/>
+          <w:szCs w:val="24"/>
+        </w:rPr>
+        <w:t xml:space="preserve">folder: Contains </w:t>
+      </w:r>
+      <w:r>
+        <w:rPr>
+          <w:rFonts w:ascii="Times New Roman" w:hAnsi="Times New Roman" w:cs="Times New Roman"/>
+          <w:color w:val="000000"/>
+          <w:sz w:val="24"/>
+          <w:szCs w:val="24"/>
+        </w:rPr>
+        <w:t>the XQuery API library modules for use with your applications.</w:t>
+      </w:r>
+    </w:p>
+    <w:p>
+      <w:pPr>
+        <w:autoSpaceDE w:val="0"/>
+        <w:autoSpaceDN w:val="0"/>
+        <w:adjustRightInd w:val="0"/>
+        <w:spacing w:after="0" w:line="240" w:lineRule="auto"/>
         <w:ind w:firstLine="720"/>
         <w:rPr>
           <w:rFonts w:ascii="Times New Roman" w:hAnsi="Times New Roman" w:cs="Times New Roman"/>
@@ -5357,174 +5857,6 @@
         <w:adjustRightInd w:val="0"/>
         <w:spacing w:after="0" w:line="240" w:lineRule="auto"/>
         <w:rPr>
-          <w:rFonts w:ascii="Times New Roman" w:hAnsi="Times New Roman" w:cs="Times New Roman"/>
-          <w:color w:val="000000"/>
-          <w:sz w:val="24"/>
-          <w:szCs w:val="24"/>
-        </w:rPr>
-      </w:pPr>
-    </w:p>
-    <w:p>
-      <w:pPr>
-        <w:autoSpaceDE w:val="0"/>
-        <w:autoSpaceDN w:val="0"/>
-        <w:adjustRightInd w:val="0"/>
-        <w:spacing w:after="0" w:line="240" w:lineRule="auto"/>
-        <w:rPr>
-          <w:rFonts w:ascii="Times New Roman" w:hAnsi="Times New Roman" w:cs="Times New Roman"/>
-          <w:color w:val="000000"/>
-          <w:sz w:val="24"/>
-          <w:szCs w:val="24"/>
-        </w:rPr>
-      </w:pPr>
-    </w:p>
-    <w:p>
-      <w:pPr>
-        <w:autoSpaceDE w:val="0"/>
-        <w:autoSpaceDN w:val="0"/>
-        <w:adjustRightInd w:val="0"/>
-        <w:spacing w:after="0" w:line="240" w:lineRule="auto"/>
-        <w:rPr>
-          <w:rFonts w:ascii="Times New Roman" w:hAnsi="Times New Roman" w:cs="Times New Roman"/>
-          <w:color w:val="000000"/>
-          <w:sz w:val="24"/>
-          <w:szCs w:val="24"/>
-        </w:rPr>
-      </w:pPr>
-    </w:p>
-    <w:p>
-      <w:pPr>
-        <w:autoSpaceDE w:val="0"/>
-        <w:autoSpaceDN w:val="0"/>
-        <w:adjustRightInd w:val="0"/>
-        <w:spacing w:after="0" w:line="240" w:lineRule="auto"/>
-        <w:rPr>
-          <w:rFonts w:ascii="Times New Roman" w:hAnsi="Times New Roman" w:cs="Times New Roman"/>
-          <w:color w:val="000000"/>
-          <w:sz w:val="24"/>
-          <w:szCs w:val="24"/>
-        </w:rPr>
-      </w:pPr>
-    </w:p>
-    <w:p>
-      <w:pPr>
-        <w:autoSpaceDE w:val="0"/>
-        <w:autoSpaceDN w:val="0"/>
-        <w:adjustRightInd w:val="0"/>
-        <w:spacing w:after="0" w:line="240" w:lineRule="auto"/>
-        <w:rPr>
-          <w:rFonts w:ascii="Times New Roman" w:hAnsi="Times New Roman" w:cs="Times New Roman"/>
-          <w:color w:val="000000"/>
-          <w:sz w:val="24"/>
-          <w:szCs w:val="24"/>
-        </w:rPr>
-      </w:pPr>
-    </w:p>
-    <w:p>
-      <w:pPr>
-        <w:autoSpaceDE w:val="0"/>
-        <w:autoSpaceDN w:val="0"/>
-        <w:adjustRightInd w:val="0"/>
-        <w:spacing w:after="0" w:line="240" w:lineRule="auto"/>
-        <w:rPr>
-          <w:rFonts w:ascii="Times New Roman" w:hAnsi="Times New Roman" w:cs="Times New Roman"/>
-          <w:color w:val="000000"/>
-          <w:sz w:val="24"/>
-          <w:szCs w:val="24"/>
-        </w:rPr>
-      </w:pPr>
-    </w:p>
-    <w:p>
-      <w:pPr>
-        <w:autoSpaceDE w:val="0"/>
-        <w:autoSpaceDN w:val="0"/>
-        <w:adjustRightInd w:val="0"/>
-        <w:spacing w:after="0" w:line="240" w:lineRule="auto"/>
-        <w:rPr>
-          <w:rFonts w:ascii="Times New Roman" w:hAnsi="Times New Roman" w:cs="Times New Roman"/>
-          <w:color w:val="000000"/>
-          <w:sz w:val="24"/>
-          <w:szCs w:val="24"/>
-        </w:rPr>
-      </w:pPr>
-    </w:p>
-    <w:p>
-      <w:pPr>
-        <w:autoSpaceDE w:val="0"/>
-        <w:autoSpaceDN w:val="0"/>
-        <w:adjustRightInd w:val="0"/>
-        <w:spacing w:after="0" w:line="240" w:lineRule="auto"/>
-        <w:rPr>
-          <w:rFonts w:ascii="Times New Roman" w:hAnsi="Times New Roman" w:cs="Times New Roman"/>
-          <w:color w:val="000000"/>
-          <w:sz w:val="24"/>
-          <w:szCs w:val="24"/>
-        </w:rPr>
-      </w:pPr>
-    </w:p>
-    <w:p>
-      <w:pPr>
-        <w:autoSpaceDE w:val="0"/>
-        <w:autoSpaceDN w:val="0"/>
-        <w:adjustRightInd w:val="0"/>
-        <w:spacing w:after="0" w:line="240" w:lineRule="auto"/>
-        <w:rPr>
-          <w:rFonts w:ascii="Times New Roman" w:hAnsi="Times New Roman" w:cs="Times New Roman"/>
-          <w:color w:val="000000"/>
-          <w:sz w:val="24"/>
-          <w:szCs w:val="24"/>
-        </w:rPr>
-      </w:pPr>
-    </w:p>
-    <w:p>
-      <w:pPr>
-        <w:autoSpaceDE w:val="0"/>
-        <w:autoSpaceDN w:val="0"/>
-        <w:adjustRightInd w:val="0"/>
-        <w:spacing w:after="0" w:line="240" w:lineRule="auto"/>
-        <w:rPr>
-          <w:rFonts w:ascii="Times New Roman" w:hAnsi="Times New Roman" w:cs="Times New Roman"/>
-          <w:color w:val="000000"/>
-          <w:sz w:val="24"/>
-          <w:szCs w:val="24"/>
-        </w:rPr>
-      </w:pPr>
-    </w:p>
-    <w:p>
-      <w:pPr>
-        <w:autoSpaceDE w:val="0"/>
-        <w:autoSpaceDN w:val="0"/>
-        <w:adjustRightInd w:val="0"/>
-        <w:spacing w:after="0" w:line="240" w:lineRule="auto"/>
-        <w:rPr>
-          <w:rFonts w:ascii="Times New Roman" w:hAnsi="Times New Roman" w:cs="Times New Roman"/>
-          <w:color w:val="000000"/>
-          <w:sz w:val="24"/>
-          <w:szCs w:val="24"/>
-        </w:rPr>
-      </w:pPr>
-    </w:p>
-    <w:p>
-      <w:pPr>
-        <w:autoSpaceDE w:val="0"/>
-        <w:autoSpaceDN w:val="0"/>
-        <w:adjustRightInd w:val="0"/>
-        <w:spacing w:after="0" w:line="240" w:lineRule="auto"/>
-        <w:rPr>
-          <w:rFonts w:ascii="Times New Roman" w:hAnsi="Times New Roman" w:cs="Times New Roman"/>
-          <w:color w:val="000000"/>
-          <w:sz w:val="24"/>
-          <w:szCs w:val="24"/>
-        </w:rPr>
-      </w:pPr>
-    </w:p>
-    <w:p>
-      <w:pPr>
-        <w:autoSpaceDE w:val="0"/>
-        <w:autoSpaceDN w:val="0"/>
-        <w:adjustRightInd w:val="0"/>
-        <w:spacing w:after="0" w:line="240" w:lineRule="auto"/>
-        <w:rPr>
           <w:rFonts w:ascii="Arial" w:hAnsi="Arial" w:cs="Arial"/>
           <w:b/>
           <w:bCs/>
@@ -5542,7 +5874,6 @@
           <w:sz w:val="26"/>
           <w:szCs w:val="26"/>
         </w:rPr>
-        <w:lastRenderedPageBreak/>
         <w:t xml:space="preserve">2.2.2 Creating a Custom Installer for the MarkLogic Add-In for </w:t>
       </w:r>
       <w:r>
@@ -6450,6 +6781,7 @@
           <w:sz w:val="18"/>
           <w:szCs w:val="18"/>
         </w:rPr>
+        <w:lastRenderedPageBreak/>
         <w:t>Auth:</w:t>
       </w:r>
       <w:r>
@@ -6649,126 +6981,13 @@
           <w:szCs w:val="24"/>
         </w:rPr>
       </w:pPr>
-    </w:p>
-    <w:p>
-      <w:pPr>
-        <w:autoSpaceDE w:val="0"/>
-        <w:autoSpaceDN w:val="0"/>
-        <w:adjustRightInd w:val="0"/>
-        <w:spacing w:after="0" w:line="240" w:lineRule="auto"/>
-        <w:rPr>
-          <w:rFonts w:ascii="Times New Roman" w:hAnsi="Times New Roman" w:cs="Times New Roman"/>
-          <w:color w:val="000000"/>
-          <w:sz w:val="24"/>
-          <w:szCs w:val="24"/>
-        </w:rPr>
-      </w:pPr>
-    </w:p>
-    <w:p>
-      <w:pPr>
-        <w:autoSpaceDE w:val="0"/>
-        <w:autoSpaceDN w:val="0"/>
-        <w:adjustRightInd w:val="0"/>
-        <w:spacing w:after="0" w:line="240" w:lineRule="auto"/>
-        <w:rPr>
-          <w:rFonts w:ascii="Times New Roman" w:hAnsi="Times New Roman" w:cs="Times New Roman"/>
-          <w:color w:val="000000"/>
-          <w:sz w:val="24"/>
-          <w:szCs w:val="24"/>
-        </w:rPr>
-      </w:pPr>
-    </w:p>
-    <w:p>
-      <w:pPr>
-        <w:autoSpaceDE w:val="0"/>
-        <w:autoSpaceDN w:val="0"/>
-        <w:adjustRightInd w:val="0"/>
-        <w:spacing w:after="0" w:line="240" w:lineRule="auto"/>
-        <w:rPr>
-          <w:rFonts w:ascii="Courier New" w:hAnsi="Courier New" w:cs="Courier New"/>
-          <w:color w:val="000000"/>
-          <w:sz w:val="18"/>
-          <w:szCs w:val="18"/>
-        </w:rPr>
-      </w:pPr>
-    </w:p>
-    <w:p>
-      <w:pPr>
-        <w:autoSpaceDE w:val="0"/>
-        <w:autoSpaceDN w:val="0"/>
-        <w:adjustRightInd w:val="0"/>
-        <w:spacing w:after="0" w:line="240" w:lineRule="auto"/>
-        <w:rPr>
-          <w:rFonts w:ascii="Courier New" w:hAnsi="Courier New" w:cs="Courier New"/>
-          <w:color w:val="000000"/>
-          <w:sz w:val="18"/>
-          <w:szCs w:val="18"/>
-        </w:rPr>
-      </w:pPr>
-    </w:p>
-    <w:p>
-      <w:pPr>
-        <w:autoSpaceDE w:val="0"/>
-        <w:autoSpaceDN w:val="0"/>
-        <w:adjustRightInd w:val="0"/>
-        <w:spacing w:after="0" w:line="240" w:lineRule="auto"/>
-        <w:rPr>
-          <w:rFonts w:ascii="Courier New" w:hAnsi="Courier New" w:cs="Courier New"/>
-          <w:color w:val="000000"/>
-          <w:sz w:val="18"/>
-          <w:szCs w:val="18"/>
-        </w:rPr>
-      </w:pPr>
-    </w:p>
-    <w:p>
-      <w:pPr>
-        <w:autoSpaceDE w:val="0"/>
-        <w:autoSpaceDN w:val="0"/>
-        <w:adjustRightInd w:val="0"/>
-        <w:spacing w:after="0" w:line="240" w:lineRule="auto"/>
-        <w:rPr>
-          <w:rFonts w:ascii="Courier New" w:hAnsi="Courier New" w:cs="Courier New"/>
-          <w:color w:val="000000"/>
-          <w:sz w:val="18"/>
-          <w:szCs w:val="18"/>
-        </w:rPr>
-      </w:pPr>
-    </w:p>
-    <w:p>
-      <w:pPr>
-        <w:autoSpaceDE w:val="0"/>
-        <w:autoSpaceDN w:val="0"/>
-        <w:adjustRightInd w:val="0"/>
-        <w:spacing w:after="0" w:line="240" w:lineRule="auto"/>
-        <w:rPr>
-          <w:rFonts w:ascii="Times New Roman" w:hAnsi="Times New Roman" w:cs="Times New Roman"/>
-          <w:color w:val="000000"/>
-          <w:sz w:val="24"/>
-          <w:szCs w:val="24"/>
-        </w:rPr>
-      </w:pPr>
-    </w:p>
-    <w:p>
-      <w:pPr>
-        <w:autoSpaceDE w:val="0"/>
-        <w:autoSpaceDN w:val="0"/>
-        <w:adjustRightInd w:val="0"/>
-        <w:spacing w:after="0" w:line="240" w:lineRule="auto"/>
-        <w:rPr>
-          <w:rFonts w:ascii="Times New Roman" w:hAnsi="Times New Roman" w:cs="Times New Roman"/>
-          <w:color w:val="000000"/>
-          <w:sz w:val="24"/>
-          <w:szCs w:val="24"/>
-        </w:rPr>
-      </w:pPr>
-      <w:r>
-        <w:rPr>
-          <w:rFonts w:ascii="Times New Roman" w:hAnsi="Times New Roman" w:cs="Times New Roman"/>
-          <w:color w:val="000000"/>
-          <w:sz w:val="24"/>
-          <w:szCs w:val="24"/>
-        </w:rPr>
-        <w:lastRenderedPageBreak/>
+      <w:r>
+        <w:rPr>
+          <w:rFonts w:ascii="Times New Roman" w:hAnsi="Times New Roman" w:cs="Times New Roman"/>
+          <w:color w:val="000000"/>
+          <w:sz w:val="24"/>
+          <w:szCs w:val="24"/>
+        </w:rPr>
         <w:t xml:space="preserve">The following parts outline several different ways you can customize the </w:t>
       </w:r>
       <w:r>
@@ -7976,6 +8195,76 @@
         <w:adjustRightInd w:val="0"/>
         <w:spacing w:after="0" w:line="240" w:lineRule="auto"/>
         <w:rPr>
+          <w:rFonts w:ascii="PalatinoLinotype-Roman" w:hAnsi="PalatinoLinotype-Roman" w:cs="PalatinoLinotype-Roman"/>
+          <w:color w:val="000000"/>
+          <w:sz w:val="20"/>
+          <w:szCs w:val="20"/>
+        </w:rPr>
+      </w:pPr>
+    </w:p>
+    <w:p>
+      <w:pPr>
+        <w:autoSpaceDE w:val="0"/>
+        <w:autoSpaceDN w:val="0"/>
+        <w:adjustRightInd w:val="0"/>
+        <w:spacing w:after="0" w:line="240" w:lineRule="auto"/>
+        <w:rPr>
+          <w:rFonts w:ascii="PalatinoLinotype-Roman" w:hAnsi="PalatinoLinotype-Roman" w:cs="PalatinoLinotype-Roman"/>
+          <w:color w:val="000000"/>
+          <w:sz w:val="20"/>
+          <w:szCs w:val="20"/>
+        </w:rPr>
+      </w:pPr>
+    </w:p>
+    <w:p>
+      <w:pPr>
+        <w:autoSpaceDE w:val="0"/>
+        <w:autoSpaceDN w:val="0"/>
+        <w:adjustRightInd w:val="0"/>
+        <w:spacing w:after="0" w:line="240" w:lineRule="auto"/>
+        <w:rPr>
+          <w:rFonts w:ascii="PalatinoLinotype-Roman" w:hAnsi="PalatinoLinotype-Roman" w:cs="PalatinoLinotype-Roman"/>
+          <w:color w:val="000000"/>
+          <w:sz w:val="20"/>
+          <w:szCs w:val="20"/>
+        </w:rPr>
+      </w:pPr>
+    </w:p>
+    <w:p>
+      <w:pPr>
+        <w:autoSpaceDE w:val="0"/>
+        <w:autoSpaceDN w:val="0"/>
+        <w:adjustRightInd w:val="0"/>
+        <w:spacing w:after="0" w:line="240" w:lineRule="auto"/>
+        <w:rPr>
+          <w:rFonts w:ascii="PalatinoLinotype-Roman" w:hAnsi="PalatinoLinotype-Roman" w:cs="PalatinoLinotype-Roman"/>
+          <w:color w:val="000000"/>
+          <w:sz w:val="20"/>
+          <w:szCs w:val="20"/>
+        </w:rPr>
+      </w:pPr>
+    </w:p>
+    <w:p>
+      <w:pPr>
+        <w:autoSpaceDE w:val="0"/>
+        <w:autoSpaceDN w:val="0"/>
+        <w:adjustRightInd w:val="0"/>
+        <w:spacing w:after="0" w:line="240" w:lineRule="auto"/>
+        <w:rPr>
+          <w:rFonts w:ascii="PalatinoLinotype-Roman" w:hAnsi="PalatinoLinotype-Roman" w:cs="PalatinoLinotype-Roman"/>
+          <w:color w:val="000000"/>
+          <w:sz w:val="20"/>
+          <w:szCs w:val="20"/>
+        </w:rPr>
+      </w:pPr>
+    </w:p>
+    <w:p>
+      <w:pPr>
+        <w:autoSpaceDE w:val="0"/>
+        <w:autoSpaceDN w:val="0"/>
+        <w:adjustRightInd w:val="0"/>
+        <w:spacing w:after="0" w:line="240" w:lineRule="auto"/>
+        <w:rPr>
           <w:rFonts w:ascii="Arial" w:hAnsi="Arial" w:cs="Arial"/>
           <w:b/>
           <w:bCs/>
@@ -7993,6 +8282,7 @@
           <w:sz w:val="26"/>
           <w:szCs w:val="26"/>
         </w:rPr>
+        <w:lastRenderedPageBreak/>
         <w:t>2.2.2.2 Use Orca.exe to Customize the .msi File</w:t>
       </w:r>
     </w:p>
@@ -8221,7 +8511,6 @@
           <w:sz w:val="24"/>
           <w:szCs w:val="24"/>
         </w:rPr>
-        <w:lastRenderedPageBreak/>
         <w:t>In the Orca window, select File &gt; Open and navigate to the location of the MarkLogic</w:t>
       </w:r>
       <w:r>
@@ -10010,166 +10299,6 @@
           </wp:inline>
         </w:drawing>
       </w:r>
-    </w:p>
-    <w:p>
-      <w:pPr>
-        <w:autoSpaceDE w:val="0"/>
-        <w:autoSpaceDN w:val="0"/>
-        <w:adjustRightInd w:val="0"/>
-        <w:spacing w:after="0" w:line="240" w:lineRule="auto"/>
-        <w:rPr>
-          <w:rFonts w:ascii="Arial" w:hAnsi="Arial" w:cs="Arial"/>
-          <w:b/>
-          <w:bCs/>
-          <w:color w:val="000000"/>
-          <w:sz w:val="26"/>
-          <w:szCs w:val="26"/>
-        </w:rPr>
-      </w:pPr>
-    </w:p>
-    <w:p>
-      <w:pPr>
-        <w:autoSpaceDE w:val="0"/>
-        <w:autoSpaceDN w:val="0"/>
-        <w:adjustRightInd w:val="0"/>
-        <w:spacing w:after="0" w:line="240" w:lineRule="auto"/>
-        <w:rPr>
-          <w:rFonts w:ascii="Arial" w:hAnsi="Arial" w:cs="Arial"/>
-          <w:b/>
-          <w:bCs/>
-          <w:color w:val="000000"/>
-          <w:sz w:val="26"/>
-          <w:szCs w:val="26"/>
-        </w:rPr>
-      </w:pPr>
-    </w:p>
-    <w:p>
-      <w:pPr>
-        <w:autoSpaceDE w:val="0"/>
-        <w:autoSpaceDN w:val="0"/>
-        <w:adjustRightInd w:val="0"/>
-        <w:spacing w:after="0" w:line="240" w:lineRule="auto"/>
-        <w:rPr>
-          <w:rFonts w:ascii="Arial" w:hAnsi="Arial" w:cs="Arial"/>
-          <w:b/>
-          <w:bCs/>
-          <w:color w:val="000000"/>
-          <w:sz w:val="26"/>
-          <w:szCs w:val="26"/>
-        </w:rPr>
-      </w:pPr>
-    </w:p>
-    <w:p>
-      <w:pPr>
-        <w:autoSpaceDE w:val="0"/>
-        <w:autoSpaceDN w:val="0"/>
-        <w:adjustRightInd w:val="0"/>
-        <w:spacing w:after="0" w:line="240" w:lineRule="auto"/>
-        <w:rPr>
-          <w:rFonts w:ascii="Arial" w:hAnsi="Arial" w:cs="Arial"/>
-          <w:b/>
-          <w:bCs/>
-          <w:color w:val="000000"/>
-          <w:sz w:val="26"/>
-          <w:szCs w:val="26"/>
-        </w:rPr>
-      </w:pPr>
-    </w:p>
-    <w:p>
-      <w:pPr>
-        <w:autoSpaceDE w:val="0"/>
-        <w:autoSpaceDN w:val="0"/>
-        <w:adjustRightInd w:val="0"/>
-        <w:spacing w:after="0" w:line="240" w:lineRule="auto"/>
-        <w:rPr>
-          <w:rFonts w:ascii="Arial" w:hAnsi="Arial" w:cs="Arial"/>
-          <w:b/>
-          <w:bCs/>
-          <w:color w:val="000000"/>
-          <w:sz w:val="26"/>
-          <w:szCs w:val="26"/>
-        </w:rPr>
-      </w:pPr>
-    </w:p>
-    <w:p>
-      <w:pPr>
-        <w:autoSpaceDE w:val="0"/>
-        <w:autoSpaceDN w:val="0"/>
-        <w:adjustRightInd w:val="0"/>
-        <w:spacing w:after="0" w:line="240" w:lineRule="auto"/>
-        <w:rPr>
-          <w:rFonts w:ascii="Arial" w:hAnsi="Arial" w:cs="Arial"/>
-          <w:b/>
-          <w:bCs/>
-          <w:color w:val="000000"/>
-          <w:sz w:val="26"/>
-          <w:szCs w:val="26"/>
-        </w:rPr>
-      </w:pPr>
-    </w:p>
-    <w:p>
-      <w:pPr>
-        <w:autoSpaceDE w:val="0"/>
-        <w:autoSpaceDN w:val="0"/>
-        <w:adjustRightInd w:val="0"/>
-        <w:spacing w:after="0" w:line="240" w:lineRule="auto"/>
-        <w:rPr>
-          <w:rFonts w:ascii="Arial" w:hAnsi="Arial" w:cs="Arial"/>
-          <w:b/>
-          <w:bCs/>
-          <w:color w:val="000000"/>
-          <w:sz w:val="26"/>
-          <w:szCs w:val="26"/>
-        </w:rPr>
-      </w:pPr>
-    </w:p>
-    <w:p>
-      <w:pPr>
-        <w:autoSpaceDE w:val="0"/>
-        <w:autoSpaceDN w:val="0"/>
-        <w:adjustRightInd w:val="0"/>
-        <w:spacing w:after="0" w:line="240" w:lineRule="auto"/>
-        <w:rPr>
-          <w:rFonts w:ascii="Arial" w:hAnsi="Arial" w:cs="Arial"/>
-          <w:b/>
-          <w:bCs/>
-          <w:color w:val="000000"/>
-          <w:sz w:val="26"/>
-          <w:szCs w:val="26"/>
-        </w:rPr>
-      </w:pPr>
-    </w:p>
-    <w:p>
-      <w:pPr>
-        <w:autoSpaceDE w:val="0"/>
-        <w:autoSpaceDN w:val="0"/>
-        <w:adjustRightInd w:val="0"/>
-        <w:spacing w:after="0" w:line="240" w:lineRule="auto"/>
-        <w:rPr>
-          <w:rFonts w:ascii="Arial" w:hAnsi="Arial" w:cs="Arial"/>
-          <w:b/>
-          <w:bCs/>
-          <w:color w:val="000000"/>
-          <w:sz w:val="26"/>
-          <w:szCs w:val="26"/>
-        </w:rPr>
-      </w:pPr>
-    </w:p>
-    <w:p>
-      <w:pPr>
-        <w:autoSpaceDE w:val="0"/>
-        <w:autoSpaceDN w:val="0"/>
-        <w:adjustRightInd w:val="0"/>
-        <w:spacing w:after="0" w:line="240" w:lineRule="auto"/>
-        <w:rPr>
-          <w:rFonts w:ascii="Arial" w:hAnsi="Arial" w:cs="Arial"/>
-          <w:b/>
-          <w:bCs/>
-          <w:color w:val="000000"/>
-          <w:sz w:val="26"/>
-          <w:szCs w:val="26"/>
-        </w:rPr>
-      </w:pPr>
     </w:p>
     <w:p>
       <w:pPr>
@@ -30614,7 +30743,7 @@
 </file>
 
 <file path=customXml/itemProps1.xml><?xml version="1.0" encoding="utf-8"?>
-<ds:datastoreItem xmlns:ds="http://schemas.openxmlformats.org/officeDocument/2006/customXml" ds:itemID="{2233CE70-951B-4DFC-AC6A-66050351A34E}">
+<ds:datastoreItem xmlns:ds="http://schemas.openxmlformats.org/officeDocument/2006/customXml" ds:itemID="{8A50A863-B850-42CC-81E2-43E9083DD34B}">
   <ds:schemaRefs>
     <ds:schemaRef ds:uri="http://schemas.openxmlformats.org/officeDocument/2006/bibliography"/>
   </ds:schemaRefs>

</xml_diff>